<commit_message>
Updates to all Literature
Edited and Finalised Literature Reviews 
Added all Literature used 
Updated SOI Ethics
Updated Poster
Updated IEEE layout with content
</commit_message>
<xml_diff>
--- a/Doc/Dissertation SOI - WIP.docx
+++ b/Doc/Dissertation SOI - WIP.docx
@@ -42,7 +42,6 @@
           <w:szCs w:val="32"/>
         </w:rPr>
       </w:pPr>
-      <w:bookmarkStart w:name="_GoBack" w:id="0"/>
       <w:r>
         <w:rPr>
           <w:rFonts w:ascii="Arial" w:hAnsi="Arial" w:cs="Arial"/>
@@ -116,7 +115,6 @@
         <w:t>)</w:t>
       </w:r>
     </w:p>
-    <w:bookmarkEnd w:id="0"/>
     <w:p>
       <w:pPr>
         <w:tabs>
@@ -234,12 +232,12 @@
         <w:tblW w:w="10632" w:type="dxa"/>
         <w:tblInd w:w="-34" w:type="dxa"/>
         <w:tblBorders>
-          <w:top w:val="single" w:color="000000" w:sz="4" w:space="0"/>
-          <w:left w:val="single" w:color="000000" w:sz="4" w:space="0"/>
-          <w:bottom w:val="single" w:color="000000" w:sz="4" w:space="0"/>
-          <w:right w:val="single" w:color="000000" w:sz="4" w:space="0"/>
-          <w:insideH w:val="single" w:color="000000" w:sz="4" w:space="0"/>
-          <w:insideV w:val="single" w:color="000000" w:sz="4" w:space="0"/>
+          <w:top w:val="single" w:sz="4" w:space="0" w:color="000000"/>
+          <w:left w:val="single" w:sz="4" w:space="0" w:color="000000"/>
+          <w:bottom w:val="single" w:sz="4" w:space="0" w:color="000000"/>
+          <w:right w:val="single" w:sz="4" w:space="0" w:color="000000"/>
+          <w:insideH w:val="single" w:sz="4" w:space="0" w:color="000000"/>
+          <w:insideV w:val="single" w:sz="4" w:space="0" w:color="000000"/>
         </w:tblBorders>
         <w:tblLook w:val="04A0" w:firstRow="1" w:lastRow="0" w:firstColumn="1" w:lastColumn="0" w:noHBand="0" w:noVBand="1"/>
       </w:tblPr>
@@ -253,12 +251,11 @@
             <w:tcW w:w="10632" w:type="dxa"/>
             <w:gridSpan w:val="2"/>
             <w:tcBorders>
-              <w:top w:val="single" w:color="auto" w:sz="4" w:space="0"/>
-              <w:left w:val="single" w:color="auto" w:sz="4" w:space="0"/>
-              <w:bottom w:val="single" w:color="auto" w:sz="4" w:space="0"/>
-              <w:right w:val="single" w:color="auto" w:sz="4" w:space="0"/>
+              <w:top w:val="single" w:sz="4" w:space="0" w:color="auto"/>
+              <w:left w:val="single" w:sz="4" w:space="0" w:color="auto"/>
+              <w:bottom w:val="single" w:sz="4" w:space="0" w:color="auto"/>
+              <w:right w:val="single" w:sz="4" w:space="0" w:color="auto"/>
             </w:tcBorders>
-            <w:tcMar/>
           </w:tcPr>
           <w:p>
             <w:pPr>
@@ -374,12 +371,11 @@
             <w:tcW w:w="10632" w:type="dxa"/>
             <w:gridSpan w:val="2"/>
             <w:tcBorders>
-              <w:top w:val="single" w:color="auto" w:sz="4" w:space="0"/>
-              <w:left w:val="single" w:color="auto" w:sz="4" w:space="0"/>
-              <w:bottom w:val="single" w:color="auto" w:sz="4" w:space="0"/>
-              <w:right w:val="single" w:color="auto" w:sz="4" w:space="0"/>
+              <w:top w:val="single" w:sz="4" w:space="0" w:color="auto"/>
+              <w:left w:val="single" w:sz="4" w:space="0" w:color="auto"/>
+              <w:bottom w:val="single" w:sz="4" w:space="0" w:color="auto"/>
+              <w:right w:val="single" w:sz="4" w:space="0" w:color="auto"/>
             </w:tcBorders>
-            <w:tcMar/>
           </w:tcPr>
           <w:p>
             <w:pPr>
@@ -431,12 +427,11 @@
             <w:tcW w:w="10632" w:type="dxa"/>
             <w:gridSpan w:val="2"/>
             <w:tcBorders>
-              <w:top w:val="single" w:color="auto" w:sz="4" w:space="0"/>
-              <w:left w:val="single" w:color="auto" w:sz="4" w:space="0"/>
-              <w:bottom w:val="single" w:color="auto" w:sz="4" w:space="0"/>
-              <w:right w:val="single" w:color="auto" w:sz="4" w:space="0"/>
+              <w:top w:val="single" w:sz="4" w:space="0" w:color="auto"/>
+              <w:left w:val="single" w:sz="4" w:space="0" w:color="auto"/>
+              <w:bottom w:val="single" w:sz="4" w:space="0" w:color="auto"/>
+              <w:right w:val="single" w:sz="4" w:space="0" w:color="auto"/>
             </w:tcBorders>
-            <w:tcMar/>
           </w:tcPr>
           <w:p>
             <w:pPr>
@@ -543,12 +538,11 @@
             <w:tcW w:w="10632" w:type="dxa"/>
             <w:gridSpan w:val="2"/>
             <w:tcBorders>
-              <w:top w:val="single" w:color="auto" w:sz="4" w:space="0"/>
-              <w:left w:val="single" w:color="auto" w:sz="4" w:space="0"/>
-              <w:bottom w:val="single" w:color="auto" w:sz="4" w:space="0"/>
-              <w:right w:val="single" w:color="auto" w:sz="4" w:space="0"/>
+              <w:top w:val="single" w:sz="4" w:space="0" w:color="auto"/>
+              <w:left w:val="single" w:sz="4" w:space="0" w:color="auto"/>
+              <w:bottom w:val="single" w:sz="4" w:space="0" w:color="auto"/>
+              <w:right w:val="single" w:sz="4" w:space="0" w:color="auto"/>
             </w:tcBorders>
-            <w:tcMar/>
           </w:tcPr>
           <w:p>
             <w:pPr>
@@ -601,12 +595,11 @@
             <w:tcW w:w="10632" w:type="dxa"/>
             <w:gridSpan w:val="2"/>
             <w:tcBorders>
-              <w:top w:val="single" w:color="auto" w:sz="4" w:space="0"/>
-              <w:left w:val="single" w:color="auto" w:sz="4" w:space="0"/>
-              <w:bottom w:val="single" w:color="auto" w:sz="4" w:space="0"/>
-              <w:right w:val="single" w:color="auto" w:sz="4" w:space="0"/>
+              <w:top w:val="single" w:sz="4" w:space="0" w:color="auto"/>
+              <w:left w:val="single" w:sz="4" w:space="0" w:color="auto"/>
+              <w:bottom w:val="single" w:sz="4" w:space="0" w:color="auto"/>
+              <w:right w:val="single" w:sz="4" w:space="0" w:color="auto"/>
             </w:tcBorders>
-            <w:tcMar/>
           </w:tcPr>
           <w:p>
             <w:pPr>
@@ -706,13 +699,7 @@
               <w:rPr>
                 <w:rFonts w:cs="Calibri"/>
               </w:rPr>
-              <w:t>echniques require</w:t>
-            </w:r>
-            <w:r>
-              <w:rPr>
-                <w:rFonts w:cs="Calibri"/>
-              </w:rPr>
-              <w:t xml:space="preserve"> a vast data </w:t>
+              <w:t xml:space="preserve">echniques require a vast data </w:t>
             </w:r>
             <w:r>
               <w:rPr>
@@ -776,7 +763,7 @@
               </w:rPr>
             </w:pPr>
           </w:p>
-          <w:p w14:noSpellErr="1">
+          <w:p>
             <w:pPr>
               <w:tabs>
                 <w:tab w:val="left" w:pos="0"/>
@@ -785,143 +772,39 @@
               <w:jc w:val="both"/>
               <w:rPr>
                 <w:rFonts w:cs="Calibri"/>
-                <w:color w:val="000000" w:themeColor="text1" w:themeTint="FF" w:themeShade="FF"/>
-              </w:rPr>
-            </w:pPr>
-            <w:r>
-              <w:rPr>
-                <w:rFonts w:cs="Calibri"/>
-                <w:color w:val="000000" w:themeColor="text1" w:themeTint="FF" w:themeShade="FF"/>
-              </w:rPr>
-              <w:t>The</w:t>
-            </w:r>
-            <w:r>
-              <w:rPr>
-                <w:rFonts w:cs="Calibri"/>
-                <w:color w:val="000000" w:themeColor="text1" w:themeTint="FF" w:themeShade="FF"/>
-              </w:rPr>
-              <w:t xml:space="preserve"> aim of the study is to take the </w:t>
-            </w:r>
-            <w:commentRangeStart w:id="436978854"/>
-            <w:commentRangeStart w:id="554044980"/>
-            <w:r>
-              <w:rPr>
-                <w:rFonts w:cs="Calibri"/>
-                <w:color w:val="000000" w:themeColor="text1" w:themeTint="FF" w:themeShade="FF"/>
+                <w:color w:val="000000"/>
+              </w:rPr>
+            </w:pPr>
+            <w:r>
+              <w:rPr>
+                <w:rFonts w:cs="Calibri"/>
+                <w:color w:val="000000"/>
+              </w:rPr>
+              <w:t xml:space="preserve">The aim of the study is to take the </w:t>
+            </w:r>
+            <w:commentRangeStart w:id="0"/>
+            <w:commentRangeStart w:id="1"/>
+            <w:r>
+              <w:rPr>
+                <w:rFonts w:cs="Calibri"/>
+                <w:color w:val="000000"/>
               </w:rPr>
               <w:t xml:space="preserve">algorithm </w:t>
             </w:r>
-            <w:commentRangeEnd w:id="436978854"/>
-            <w:r>
-              <w:rPr>
-                <w:rStyle w:val="CommentReference"/>
-              </w:rPr>
-              <w:commentReference w:id="436978854"/>
-            </w:r>
-            <w:commentRangeEnd w:id="554044980"/>
-            <w:r>
-              <w:rPr>
-                <w:rStyle w:val="CommentReference"/>
-              </w:rPr>
-              <w:commentReference w:id="554044980"/>
-            </w:r>
-            <w:r>
-              <w:rPr>
-                <w:rFonts w:cs="Calibri"/>
-                <w:color w:val="000000" w:themeColor="text1" w:themeTint="FF" w:themeShade="FF"/>
-              </w:rPr>
-              <w:t>created and apply it to several situations were</w:t>
-            </w:r>
-            <w:r>
-              <w:rPr>
-                <w:rFonts w:cs="Calibri"/>
-                <w:color w:val="000000" w:themeColor="text1" w:themeTint="FF" w:themeShade="FF"/>
-              </w:rPr>
-              <w:t xml:space="preserve"> businesses are required to make decisions </w:t>
-            </w:r>
-            <w:r>
-              <w:rPr>
-                <w:rFonts w:cs="Calibri"/>
-                <w:color w:val="000000" w:themeColor="text1" w:themeTint="FF" w:themeShade="FF"/>
-              </w:rPr>
-              <w:t xml:space="preserve">whilst taking several </w:t>
-            </w:r>
-            <w:r>
-              <w:rPr>
-                <w:rFonts w:cs="Calibri"/>
-                <w:color w:val="000000" w:themeColor="text1" w:themeTint="FF" w:themeShade="FF"/>
-              </w:rPr>
-              <w:t>logistics-based</w:t>
-            </w:r>
-            <w:r>
-              <w:rPr>
-                <w:rFonts w:cs="Calibri"/>
-                <w:color w:val="000000" w:themeColor="text1" w:themeTint="FF" w:themeShade="FF"/>
-              </w:rPr>
-              <w:t xml:space="preserve"> factors.</w:t>
-            </w:r>
-            <w:r>
-              <w:rPr>
-                <w:rFonts w:cs="Calibri"/>
-                <w:color w:val="000000" w:themeColor="text1" w:themeTint="FF" w:themeShade="FF"/>
-              </w:rPr>
-              <w:t xml:space="preserve"> What are the possible delays </w:t>
-            </w:r>
-            <w:r>
-              <w:rPr>
-                <w:rFonts w:cs="Calibri"/>
-                <w:color w:val="000000" w:themeColor="text1" w:themeTint="FF" w:themeShade="FF"/>
-              </w:rPr>
-              <w:t xml:space="preserve">between each way point? Would the deliverable arrive on </w:t>
-            </w:r>
-            <w:r>
-              <w:rPr>
-                <w:rFonts w:cs="Calibri"/>
-                <w:color w:val="000000" w:themeColor="text1" w:themeTint="FF" w:themeShade="FF"/>
-              </w:rPr>
-              <w:t>time?</w:t>
-            </w:r>
-            <w:r>
-              <w:rPr>
-                <w:rFonts w:cs="Calibri"/>
-                <w:color w:val="000000" w:themeColor="text1" w:themeTint="FF" w:themeShade="FF"/>
-              </w:rPr>
-              <w:t xml:space="preserve"> If the deliverable will not make it on </w:t>
-            </w:r>
-            <w:r>
-              <w:rPr>
-                <w:rFonts w:cs="Calibri"/>
-                <w:color w:val="000000" w:themeColor="text1" w:themeTint="FF" w:themeShade="FF"/>
-              </w:rPr>
-              <w:t>time,</w:t>
-            </w:r>
-            <w:r>
-              <w:rPr>
-                <w:rFonts w:cs="Calibri"/>
-                <w:color w:val="000000" w:themeColor="text1" w:themeTint="FF" w:themeShade="FF"/>
-              </w:rPr>
-              <w:t xml:space="preserve"> should</w:t>
-            </w:r>
-            <w:r>
-              <w:rPr>
-                <w:rFonts w:cs="Calibri"/>
-                <w:color w:val="000000" w:themeColor="text1" w:themeTint="FF" w:themeShade="FF"/>
-              </w:rPr>
-              <w:t xml:space="preserve"> </w:t>
-            </w:r>
-            <w:r>
-              <w:rPr>
-                <w:rFonts w:cs="Calibri"/>
-                <w:color w:val="000000" w:themeColor="text1" w:themeTint="FF" w:themeShade="FF"/>
-              </w:rPr>
-              <w:t>the business purchase another one from a supplier that is closer to ensure on-time delivery or</w:t>
-            </w:r>
-            <w:r>
-              <w:rPr>
-                <w:rFonts w:cs="Calibri"/>
-                <w:color w:val="000000" w:themeColor="text1" w:themeTint="FF" w:themeShade="FF"/>
-              </w:rPr>
-              <w:t xml:space="preserve"> should they incur the fines?</w:t>
+            <w:commentRangeEnd w:id="0"/>
+            <w:r>
+              <w:commentReference w:id="0"/>
+            </w:r>
+            <w:commentRangeEnd w:id="1"/>
+            <w:r>
+              <w:commentReference w:id="1"/>
+            </w:r>
+            <w:r>
+              <w:rPr>
+                <w:rFonts w:cs="Calibri"/>
+                <w:color w:val="000000"/>
+              </w:rPr>
+              <w:t>created and apply it to several situations were businesses are required to make decisions whilst taking several logistics-based factors. What are the possible delays between each way point? Would the deliverable arrive on time? If the deliverable will not make it on time, should the business purchase another one from a supplier that is closer to ensure on-time delivery or should they incur the fines?</w:t>
             </w:r>
           </w:p>
           <w:p>
@@ -1154,12 +1037,11 @@
           <w:tcPr>
             <w:tcW w:w="4822" w:type="dxa"/>
             <w:tcBorders>
-              <w:top w:val="single" w:color="auto" w:sz="4" w:space="0"/>
-              <w:left w:val="single" w:color="auto" w:sz="4" w:space="0"/>
-              <w:bottom w:val="single" w:color="auto" w:sz="4" w:space="0"/>
-              <w:right w:val="single" w:color="auto" w:sz="4" w:space="0"/>
+              <w:top w:val="single" w:sz="4" w:space="0" w:color="auto"/>
+              <w:left w:val="single" w:sz="4" w:space="0" w:color="auto"/>
+              <w:bottom w:val="single" w:sz="4" w:space="0" w:color="auto"/>
+              <w:right w:val="single" w:sz="4" w:space="0" w:color="auto"/>
             </w:tcBorders>
-            <w:tcMar/>
           </w:tcPr>
           <w:p>
             <w:pPr>
@@ -1222,12 +1104,11 @@
           <w:tcPr>
             <w:tcW w:w="5810" w:type="dxa"/>
             <w:tcBorders>
-              <w:top w:val="single" w:color="auto" w:sz="4" w:space="0"/>
-              <w:left w:val="single" w:color="auto" w:sz="4" w:space="0"/>
-              <w:bottom w:val="single" w:color="auto" w:sz="4" w:space="0"/>
-              <w:right w:val="single" w:color="auto" w:sz="4" w:space="0"/>
+              <w:top w:val="single" w:sz="4" w:space="0" w:color="auto"/>
+              <w:left w:val="single" w:sz="4" w:space="0" w:color="auto"/>
+              <w:bottom w:val="single" w:sz="4" w:space="0" w:color="auto"/>
+              <w:right w:val="single" w:sz="4" w:space="0" w:color="auto"/>
             </w:tcBorders>
-            <w:tcMar/>
           </w:tcPr>
           <w:p>
             <w:pPr>
@@ -1287,12 +1168,11 @@
           <w:tcPr>
             <w:tcW w:w="4822" w:type="dxa"/>
             <w:tcBorders>
-              <w:top w:val="single" w:color="auto" w:sz="4" w:space="0"/>
-              <w:left w:val="single" w:color="auto" w:sz="4" w:space="0"/>
-              <w:bottom w:val="single" w:color="auto" w:sz="4" w:space="0"/>
-              <w:right w:val="single" w:color="auto" w:sz="4" w:space="0"/>
+              <w:top w:val="single" w:sz="4" w:space="0" w:color="auto"/>
+              <w:left w:val="single" w:sz="4" w:space="0" w:color="auto"/>
+              <w:bottom w:val="single" w:sz="4" w:space="0" w:color="auto"/>
+              <w:right w:val="single" w:sz="4" w:space="0" w:color="auto"/>
             </w:tcBorders>
-            <w:tcMar/>
           </w:tcPr>
           <w:p>
             <w:pPr>
@@ -1320,12 +1200,11 @@
           <w:tcPr>
             <w:tcW w:w="5810" w:type="dxa"/>
             <w:tcBorders>
-              <w:top w:val="single" w:color="auto" w:sz="4" w:space="0"/>
-              <w:left w:val="single" w:color="auto" w:sz="4" w:space="0"/>
-              <w:bottom w:val="single" w:color="auto" w:sz="4" w:space="0"/>
-              <w:right w:val="single" w:color="auto" w:sz="4" w:space="0"/>
+              <w:top w:val="single" w:sz="4" w:space="0" w:color="auto"/>
+              <w:left w:val="single" w:sz="4" w:space="0" w:color="auto"/>
+              <w:bottom w:val="single" w:sz="4" w:space="0" w:color="auto"/>
+              <w:right w:val="single" w:sz="4" w:space="0" w:color="auto"/>
             </w:tcBorders>
-            <w:tcMar/>
           </w:tcPr>
           <w:p>
             <w:pPr>
@@ -1383,12 +1262,11 @@
             <w:tcW w:w="10632" w:type="dxa"/>
             <w:gridSpan w:val="2"/>
             <w:tcBorders>
-              <w:top w:val="single" w:color="auto" w:sz="4" w:space="0"/>
-              <w:left w:val="single" w:color="auto" w:sz="4" w:space="0"/>
-              <w:bottom w:val="single" w:color="auto" w:sz="4" w:space="0"/>
-              <w:right w:val="single" w:color="auto" w:sz="4" w:space="0"/>
+              <w:top w:val="single" w:sz="4" w:space="0" w:color="auto"/>
+              <w:left w:val="single" w:sz="4" w:space="0" w:color="auto"/>
+              <w:bottom w:val="single" w:sz="4" w:space="0" w:color="auto"/>
+              <w:right w:val="single" w:sz="4" w:space="0" w:color="auto"/>
             </w:tcBorders>
-            <w:tcMar/>
           </w:tcPr>
           <w:p>
             <w:pPr>
@@ -1481,12 +1359,12 @@
         <w:tblW w:w="10490" w:type="dxa"/>
         <w:tblInd w:w="-34" w:type="dxa"/>
         <w:tblBorders>
-          <w:top w:val="single" w:color="auto" w:sz="4" w:space="0"/>
-          <w:left w:val="single" w:color="auto" w:sz="4" w:space="0"/>
-          <w:bottom w:val="single" w:color="auto" w:sz="4" w:space="0"/>
-          <w:right w:val="single" w:color="auto" w:sz="4" w:space="0"/>
-          <w:insideH w:val="single" w:color="auto" w:sz="4" w:space="0"/>
-          <w:insideV w:val="single" w:color="auto" w:sz="4" w:space="0"/>
+          <w:top w:val="single" w:sz="4" w:space="0" w:color="auto"/>
+          <w:left w:val="single" w:sz="4" w:space="0" w:color="auto"/>
+          <w:bottom w:val="single" w:sz="4" w:space="0" w:color="auto"/>
+          <w:right w:val="single" w:sz="4" w:space="0" w:color="auto"/>
+          <w:insideH w:val="single" w:sz="4" w:space="0" w:color="auto"/>
+          <w:insideV w:val="single" w:sz="4" w:space="0" w:color="auto"/>
         </w:tblBorders>
         <w:tblLook w:val="04A0" w:firstRow="1" w:lastRow="0" w:firstColumn="1" w:lastColumn="0" w:noHBand="0" w:noVBand="1"/>
       </w:tblPr>
@@ -1574,28 +1452,7 @@
                 <w:rFonts w:cs="Calibri"/>
                 <w:color w:val="000000"/>
               </w:rPr>
-              <w:t xml:space="preserve">Coming from a family background of pharmaceutical importation and then starting to work in a leading technology consulting company, I felt that this research </w:t>
-            </w:r>
-            <w:r>
-              <w:rPr>
-                <w:rFonts w:cs="Calibri"/>
-                <w:color w:val="000000"/>
-              </w:rPr>
-              <w:t>area</w:t>
-            </w:r>
-            <w:r>
-              <w:rPr>
-                <w:rFonts w:cs="Calibri"/>
-                <w:color w:val="000000"/>
-              </w:rPr>
-              <w:t xml:space="preserve"> was a perfect fit. </w:t>
-            </w:r>
-            <w:r>
-              <w:rPr>
-                <w:rFonts w:cs="Calibri"/>
-                <w:color w:val="000000"/>
-              </w:rPr>
-              <w:t xml:space="preserve">Amidst daily </w:t>
+              <w:t xml:space="preserve">Coming from a family background of pharmaceutical importation and then starting to work in a leading technology consulting company, I felt that this research area was a perfect fit. Amidst daily </w:t>
             </w:r>
             <w:r>
               <w:rPr>
@@ -1901,12 +1758,12 @@
         <w:tblW w:w="10490" w:type="dxa"/>
         <w:tblInd w:w="-34" w:type="dxa"/>
         <w:tblBorders>
-          <w:top w:val="single" w:color="auto" w:sz="4" w:space="0"/>
-          <w:left w:val="single" w:color="auto" w:sz="4" w:space="0"/>
-          <w:bottom w:val="single" w:color="auto" w:sz="4" w:space="0"/>
-          <w:right w:val="single" w:color="auto" w:sz="4" w:space="0"/>
-          <w:insideH w:val="single" w:color="auto" w:sz="4" w:space="0"/>
-          <w:insideV w:val="single" w:color="auto" w:sz="4" w:space="0"/>
+          <w:top w:val="single" w:sz="4" w:space="0" w:color="auto"/>
+          <w:left w:val="single" w:sz="4" w:space="0" w:color="auto"/>
+          <w:bottom w:val="single" w:sz="4" w:space="0" w:color="auto"/>
+          <w:right w:val="single" w:sz="4" w:space="0" w:color="auto"/>
+          <w:insideH w:val="single" w:sz="4" w:space="0" w:color="auto"/>
+          <w:insideV w:val="single" w:sz="4" w:space="0" w:color="auto"/>
         </w:tblBorders>
         <w:tblLook w:val="04A0" w:firstRow="1" w:lastRow="0" w:firstColumn="1" w:lastColumn="0" w:noHBand="0" w:noVBand="1"/>
       </w:tblPr>
@@ -2320,12 +2177,12 @@
         <w:tblW w:w="10490" w:type="dxa"/>
         <w:tblInd w:w="-34" w:type="dxa"/>
         <w:tblBorders>
-          <w:top w:val="single" w:color="auto" w:sz="4" w:space="0"/>
-          <w:left w:val="single" w:color="auto" w:sz="4" w:space="0"/>
-          <w:bottom w:val="single" w:color="auto" w:sz="4" w:space="0"/>
-          <w:right w:val="single" w:color="auto" w:sz="4" w:space="0"/>
-          <w:insideH w:val="single" w:color="auto" w:sz="4" w:space="0"/>
-          <w:insideV w:val="single" w:color="auto" w:sz="4" w:space="0"/>
+          <w:top w:val="single" w:sz="4" w:space="0" w:color="auto"/>
+          <w:left w:val="single" w:sz="4" w:space="0" w:color="auto"/>
+          <w:bottom w:val="single" w:sz="4" w:space="0" w:color="auto"/>
+          <w:right w:val="single" w:sz="4" w:space="0" w:color="auto"/>
+          <w:insideH w:val="single" w:sz="4" w:space="0" w:color="auto"/>
+          <w:insideV w:val="single" w:sz="4" w:space="0" w:color="auto"/>
         </w:tblBorders>
         <w:tblLook w:val="04A0" w:firstRow="1" w:lastRow="0" w:firstColumn="1" w:lastColumn="0" w:noHBand="0" w:noVBand="1"/>
       </w:tblPr>
@@ -2613,7 +2470,23 @@
                 <w:rFonts w:cs="Calibri"/>
                 <w:color w:val="000000"/>
               </w:rPr>
-              <w:t>Transocean air-freight?</w:t>
+              <w:t xml:space="preserve">Transocean </w:t>
+            </w:r>
+            <w:proofErr w:type="gramStart"/>
+            <w:r>
+              <w:rPr>
+                <w:rFonts w:cs="Calibri"/>
+                <w:color w:val="000000"/>
+              </w:rPr>
+              <w:t>air-freight</w:t>
+            </w:r>
+            <w:proofErr w:type="gramEnd"/>
+            <w:r>
+              <w:rPr>
+                <w:rFonts w:cs="Calibri"/>
+                <w:color w:val="000000"/>
+              </w:rPr>
+              <w:t>?</w:t>
             </w:r>
           </w:p>
           <w:p>
@@ -2720,373 +2593,12 @@
         <w:tblW w:w="10490" w:type="dxa"/>
         <w:tblInd w:w="-34" w:type="dxa"/>
         <w:tblBorders>
-          <w:top w:val="single" w:color="auto" w:sz="4" w:space="0"/>
-          <w:left w:val="single" w:color="auto" w:sz="4" w:space="0"/>
-          <w:bottom w:val="single" w:color="auto" w:sz="4" w:space="0"/>
-          <w:right w:val="single" w:color="auto" w:sz="4" w:space="0"/>
-          <w:insideH w:val="single" w:color="auto" w:sz="4" w:space="0"/>
-          <w:insideV w:val="single" w:color="auto" w:sz="4" w:space="0"/>
-        </w:tblBorders>
-        <w:tblLook w:val="04A0" w:firstRow="1" w:lastRow="0" w:firstColumn="1" w:lastColumn="0" w:noHBand="0" w:noVBand="1"/>
-      </w:tblPr>
-      <w:tblGrid>
-        <w:gridCol w:w="10490"/>
-      </w:tblGrid>
-      <w:tr>
-        <w:tc>
-          <w:tcPr>
-            <w:tcW w:w="10490" w:type="dxa"/>
-            <w:tcMar/>
-          </w:tcPr>
-          <w:p w14:noSpellErr="1">
-            <w:pPr>
-              <w:tabs>
-                <w:tab w:val="left" w:pos="0"/>
-              </w:tabs>
-              <w:spacing w:line="240" w:lineRule="auto"/>
-              <w:rPr>
-                <w:rFonts w:ascii="Arial" w:hAnsi="Arial" w:cs="Arial"/>
-                <w:color w:val="000000" w:themeColor="text1" w:themeTint="FF" w:themeShade="FF"/>
-              </w:rPr>
-            </w:pPr>
-            <w:commentRangeStart w:id="1580114229"/>
-            <w:r>
-              <w:rPr>
-                <w:rFonts w:ascii="Arial" w:hAnsi="Arial" w:cs="Arial"/>
-                <w:b w:val="1"/>
-                <w:bCs w:val="1"/>
-                <w:color w:val="000000" w:themeColor="text1" w:themeTint="FF" w:themeShade="FF"/>
-              </w:rPr>
-              <w:t>Hypothese</w:t>
-            </w:r>
-            <w:r>
-              <w:rPr>
-                <w:rFonts w:ascii="Arial" w:hAnsi="Arial" w:cs="Arial"/>
-                <w:b w:val="1"/>
-                <w:bCs w:val="1"/>
-                <w:color w:val="000000" w:themeColor="text1" w:themeTint="FF" w:themeShade="FF"/>
-              </w:rPr>
-              <w:t xml:space="preserve">s </w:t>
-            </w:r>
-            <w:commentRangeEnd w:id="1580114229"/>
-            <w:r>
-              <w:rPr>
-                <w:rStyle w:val="CommentReference"/>
-              </w:rPr>
-              <w:commentReference w:id="1580114229"/>
-            </w:r>
-            <w:r>
-              <w:rPr>
-                <w:rFonts w:ascii="Arial" w:hAnsi="Arial" w:cs="Arial"/>
-                <w:b w:val="1"/>
-                <w:bCs w:val="1"/>
-                <w:color w:val="000000" w:themeColor="text1" w:themeTint="FF" w:themeShade="FF"/>
-              </w:rPr>
-              <w:t>and/or</w:t>
-            </w:r>
-            <w:r>
-              <w:rPr>
-                <w:rFonts w:ascii="Arial" w:hAnsi="Arial" w:cs="Arial"/>
-                <w:b w:val="1"/>
-                <w:bCs w:val="1"/>
-                <w:color w:val="000000" w:themeColor="text1" w:themeTint="FF" w:themeShade="FF"/>
-              </w:rPr>
-              <w:t xml:space="preserve"> Research Q</w:t>
-            </w:r>
-            <w:r>
-              <w:rPr>
-                <w:rFonts w:ascii="Arial" w:hAnsi="Arial" w:cs="Arial"/>
-                <w:b w:val="1"/>
-                <w:bCs w:val="1"/>
-                <w:color w:val="000000" w:themeColor="text1" w:themeTint="FF" w:themeShade="FF"/>
-              </w:rPr>
-              <w:t>uestion/s</w:t>
-            </w:r>
-          </w:p>
-        </w:tc>
-      </w:tr>
-      <w:tr>
-        <w:tc>
-          <w:tcPr>
-            <w:tcW w:w="10490" w:type="dxa"/>
-            <w:tcMar/>
-          </w:tcPr>
-          <w:p>
-            <w:pPr>
-              <w:tabs>
-                <w:tab w:val="left" w:pos="0"/>
-              </w:tabs>
-              <w:spacing w:after="0" w:line="240" w:lineRule="auto"/>
-              <w:rPr>
-                <w:rFonts w:ascii="Arial" w:hAnsi="Arial" w:cs="Arial"/>
-                <w:i/>
-                <w:color w:val="000000"/>
-              </w:rPr>
-            </w:pPr>
-          </w:p>
-          <w:p>
-            <w:pPr>
-              <w:numPr>
-                <w:ilvl w:val="0"/>
-                <w:numId w:val="24"/>
-              </w:numPr>
-              <w:tabs>
-                <w:tab w:val="left" w:pos="0"/>
-              </w:tabs>
-              <w:spacing w:after="0" w:line="240" w:lineRule="auto"/>
-              <w:rPr>
-                <w:rFonts w:cs="Calibri"/>
-                <w:i/>
-                <w:color w:val="000000"/>
-              </w:rPr>
-            </w:pPr>
-            <w:r>
-              <w:rPr>
-                <w:rFonts w:cs="Calibri"/>
-                <w:i/>
-                <w:color w:val="000000"/>
-              </w:rPr>
-              <w:t>Can Shipments be predicted accurately using</w:t>
-            </w:r>
-            <w:r>
-              <w:rPr>
-                <w:rFonts w:cs="Calibri"/>
-                <w:i/>
-                <w:color w:val="000000"/>
-              </w:rPr>
-              <w:t xml:space="preserve"> </w:t>
-            </w:r>
-            <w:r>
-              <w:rPr>
-                <w:rFonts w:cs="Calibri"/>
-                <w:i/>
-                <w:color w:val="000000"/>
-              </w:rPr>
-              <w:t xml:space="preserve">past </w:t>
-            </w:r>
-            <w:r>
-              <w:rPr>
-                <w:rFonts w:cs="Calibri"/>
-                <w:i/>
-                <w:color w:val="000000"/>
-              </w:rPr>
-              <w:t>data?</w:t>
-            </w:r>
-          </w:p>
-          <w:p>
-            <w:pPr>
-              <w:tabs>
-                <w:tab w:val="left" w:pos="0"/>
-              </w:tabs>
-              <w:spacing w:after="0" w:line="240" w:lineRule="auto"/>
-              <w:ind w:left="1080"/>
-              <w:rPr>
-                <w:rFonts w:cs="Calibri"/>
-                <w:i/>
-                <w:color w:val="000000"/>
-              </w:rPr>
-            </w:pPr>
-          </w:p>
-          <w:p>
-            <w:pPr>
-              <w:tabs>
-                <w:tab w:val="left" w:pos="0"/>
-              </w:tabs>
-              <w:spacing w:after="0" w:line="240" w:lineRule="auto"/>
-              <w:rPr>
-                <w:rFonts w:cs="Calibri"/>
-                <w:i/>
-                <w:color w:val="000000"/>
-              </w:rPr>
-            </w:pPr>
-          </w:p>
-          <w:p>
-            <w:pPr>
-              <w:numPr>
-                <w:ilvl w:val="0"/>
-                <w:numId w:val="24"/>
-              </w:numPr>
-              <w:tabs>
-                <w:tab w:val="left" w:pos="0"/>
-              </w:tabs>
-              <w:spacing w:after="0" w:line="240" w:lineRule="auto"/>
-              <w:rPr>
-                <w:rFonts w:cs="Calibri"/>
-                <w:i/>
-                <w:color w:val="000000"/>
-              </w:rPr>
-            </w:pPr>
-            <w:r>
-              <w:rPr>
-                <w:rFonts w:cs="Calibri"/>
-                <w:i/>
-                <w:color w:val="000000"/>
-              </w:rPr>
-              <w:t xml:space="preserve">Would further broadening of the data sources increase the accuracy of </w:t>
-            </w:r>
-            <w:r>
-              <w:rPr>
-                <w:rFonts w:cs="Calibri"/>
-                <w:i/>
-                <w:color w:val="000000"/>
-              </w:rPr>
-              <w:t>algorithm?</w:t>
-            </w:r>
-          </w:p>
-          <w:p>
-            <w:pPr>
-              <w:tabs>
-                <w:tab w:val="left" w:pos="0"/>
-              </w:tabs>
-              <w:spacing w:after="0" w:line="240" w:lineRule="auto"/>
-              <w:rPr>
-                <w:rFonts w:cs="Calibri"/>
-                <w:i/>
-                <w:color w:val="000000"/>
-              </w:rPr>
-            </w:pPr>
-          </w:p>
-          <w:p>
-            <w:pPr>
-              <w:tabs>
-                <w:tab w:val="left" w:pos="0"/>
-              </w:tabs>
-              <w:spacing w:after="0" w:line="240" w:lineRule="auto"/>
-              <w:rPr>
-                <w:rFonts w:cs="Calibri"/>
-                <w:i/>
-                <w:color w:val="000000"/>
-              </w:rPr>
-            </w:pPr>
-          </w:p>
-          <w:p>
-            <w:pPr>
-              <w:numPr>
-                <w:ilvl w:val="0"/>
-                <w:numId w:val="24"/>
-              </w:numPr>
-              <w:tabs>
-                <w:tab w:val="left" w:pos="0"/>
-              </w:tabs>
-              <w:spacing w:after="0" w:line="240" w:lineRule="auto"/>
-              <w:rPr>
-                <w:rFonts w:cs="Calibri"/>
-                <w:i/>
-                <w:color w:val="000000"/>
-              </w:rPr>
-            </w:pPr>
-            <w:r>
-              <w:rPr>
-                <w:rFonts w:cs="Calibri"/>
-                <w:i/>
-                <w:color w:val="000000"/>
-              </w:rPr>
-              <w:t xml:space="preserve">Would the algorithm be </w:t>
-            </w:r>
-            <w:r>
-              <w:rPr>
-                <w:rFonts w:cs="Calibri"/>
-                <w:i/>
-                <w:color w:val="000000"/>
-              </w:rPr>
-              <w:t xml:space="preserve">accurate enough to take in </w:t>
-            </w:r>
-            <w:r>
-              <w:rPr>
-                <w:rFonts w:cs="Calibri"/>
-                <w:i/>
-                <w:color w:val="000000"/>
-              </w:rPr>
-              <w:t>changing</w:t>
-            </w:r>
-            <w:r>
-              <w:rPr>
-                <w:rFonts w:cs="Calibri"/>
-                <w:i/>
-                <w:color w:val="000000"/>
-              </w:rPr>
-              <w:t xml:space="preserve"> parameters such as weather changes </w:t>
-            </w:r>
-            <w:r>
-              <w:rPr>
-                <w:rFonts w:cs="Calibri"/>
-                <w:i/>
-                <w:color w:val="000000"/>
-              </w:rPr>
-              <w:t>or changes in air traffic flow due to airport problems?</w:t>
-            </w:r>
-          </w:p>
-          <w:p>
-            <w:pPr>
-              <w:tabs>
-                <w:tab w:val="left" w:pos="0"/>
-              </w:tabs>
-              <w:spacing w:after="0" w:line="240" w:lineRule="auto"/>
-              <w:rPr>
-                <w:rFonts w:ascii="Arial" w:hAnsi="Arial" w:cs="Arial"/>
-                <w:color w:val="000000"/>
-              </w:rPr>
-            </w:pPr>
-          </w:p>
-          <w:p>
-            <w:pPr>
-              <w:tabs>
-                <w:tab w:val="left" w:pos="0"/>
-              </w:tabs>
-              <w:spacing w:after="0" w:line="240" w:lineRule="auto"/>
-              <w:rPr>
-                <w:rFonts w:ascii="Arial" w:hAnsi="Arial" w:cs="Arial"/>
-                <w:color w:val="000000"/>
-              </w:rPr>
-            </w:pPr>
-          </w:p>
-          <w:p>
-            <w:pPr>
-              <w:tabs>
-                <w:tab w:val="left" w:pos="0"/>
-              </w:tabs>
-              <w:spacing w:after="0" w:line="240" w:lineRule="auto"/>
-              <w:rPr>
-                <w:rFonts w:ascii="Arial" w:hAnsi="Arial" w:cs="Arial"/>
-                <w:color w:val="000000"/>
-              </w:rPr>
-            </w:pPr>
-          </w:p>
-          <w:p>
-            <w:pPr>
-              <w:tabs>
-                <w:tab w:val="left" w:pos="0"/>
-              </w:tabs>
-              <w:spacing w:after="0" w:line="240" w:lineRule="auto"/>
-              <w:rPr>
-                <w:rFonts w:ascii="Arial" w:hAnsi="Arial" w:cs="Arial"/>
-                <w:color w:val="000000"/>
-              </w:rPr>
-            </w:pPr>
-          </w:p>
-        </w:tc>
-      </w:tr>
-    </w:tbl>
-    <w:p>
-      <w:pPr>
-        <w:spacing w:line="240" w:lineRule="auto"/>
-        <w:rPr>
-          <w:rFonts w:ascii="Arial" w:hAnsi="Arial" w:cs="Arial"/>
-          <w:color w:val="000000"/>
-        </w:rPr>
-      </w:pPr>
-    </w:p>
-    <w:tbl>
-      <w:tblPr>
-        <w:tblW w:w="10490" w:type="dxa"/>
-        <w:tblInd w:w="-34" w:type="dxa"/>
-        <w:tblBorders>
-          <w:top w:val="single" w:color="auto" w:sz="4" w:space="0"/>
-          <w:left w:val="single" w:color="auto" w:sz="4" w:space="0"/>
-          <w:bottom w:val="single" w:color="auto" w:sz="4" w:space="0"/>
-          <w:right w:val="single" w:color="auto" w:sz="4" w:space="0"/>
-          <w:insideH w:val="single" w:color="auto" w:sz="4" w:space="0"/>
-          <w:insideV w:val="single" w:color="auto" w:sz="4" w:space="0"/>
+          <w:top w:val="single" w:sz="4" w:space="0" w:color="auto"/>
+          <w:left w:val="single" w:sz="4" w:space="0" w:color="auto"/>
+          <w:bottom w:val="single" w:sz="4" w:space="0" w:color="auto"/>
+          <w:right w:val="single" w:sz="4" w:space="0" w:color="auto"/>
+          <w:insideH w:val="single" w:sz="4" w:space="0" w:color="auto"/>
+          <w:insideV w:val="single" w:sz="4" w:space="0" w:color="auto"/>
         </w:tblBorders>
         <w:tblLook w:val="04A0" w:firstRow="1" w:lastRow="0" w:firstColumn="1" w:lastColumn="0" w:noHBand="0" w:noVBand="1"/>
       </w:tblPr>
@@ -3104,35 +2616,33 @@
                 <w:tab w:val="left" w:pos="0"/>
               </w:tabs>
               <w:spacing w:line="240" w:lineRule="auto"/>
-              <w:jc w:val="both"/>
-              <w:rPr>
-                <w:rFonts w:ascii="Arial" w:hAnsi="Arial" w:cs="Arial"/>
-                <w:color w:val="000000"/>
-              </w:rPr>
-            </w:pPr>
+              <w:rPr>
+                <w:rFonts w:ascii="Arial" w:hAnsi="Arial" w:cs="Arial"/>
+                <w:color w:val="000000"/>
+              </w:rPr>
+            </w:pPr>
+            <w:commentRangeStart w:id="2"/>
             <w:r>
               <w:rPr>
                 <w:rFonts w:ascii="Arial" w:hAnsi="Arial" w:cs="Arial"/>
                 <w:b/>
-                <w:color w:val="000000"/>
-              </w:rPr>
-              <w:t>Target Participants and Rese</w:t>
+                <w:bCs/>
+                <w:color w:val="000000"/>
+              </w:rPr>
+              <w:t xml:space="preserve">Hypotheses </w:t>
+            </w:r>
+            <w:commentRangeEnd w:id="2"/>
+            <w:r>
+              <w:commentReference w:id="2"/>
             </w:r>
             <w:r>
               <w:rPr>
                 <w:rFonts w:ascii="Arial" w:hAnsi="Arial" w:cs="Arial"/>
                 <w:b/>
-                <w:color w:val="000000"/>
-              </w:rPr>
-              <w:t>arch Methods for</w:t>
-            </w:r>
-            <w:r>
-              <w:rPr>
-                <w:rFonts w:ascii="Arial" w:hAnsi="Arial" w:cs="Arial"/>
-                <w:b/>
-                <w:color w:val="000000"/>
-              </w:rPr>
-              <w:t xml:space="preserve"> Data Collection and Analysis</w:t>
+                <w:bCs/>
+                <w:color w:val="000000"/>
+              </w:rPr>
+              <w:t>and/or Research Question/s</w:t>
             </w:r>
           </w:p>
         </w:tc>
@@ -3147,6 +2657,226 @@
               <w:tabs>
                 <w:tab w:val="left" w:pos="0"/>
               </w:tabs>
+              <w:spacing w:after="0" w:line="240" w:lineRule="auto"/>
+              <w:rPr>
+                <w:rFonts w:ascii="Arial" w:hAnsi="Arial" w:cs="Arial"/>
+                <w:i/>
+                <w:color w:val="000000"/>
+              </w:rPr>
+            </w:pPr>
+          </w:p>
+          <w:p>
+            <w:pPr>
+              <w:numPr>
+                <w:ilvl w:val="0"/>
+                <w:numId w:val="24"/>
+              </w:numPr>
+              <w:tabs>
+                <w:tab w:val="left" w:pos="0"/>
+              </w:tabs>
+              <w:spacing w:after="0" w:line="240" w:lineRule="auto"/>
+              <w:rPr>
+                <w:rFonts w:cs="Calibri"/>
+                <w:i/>
+                <w:color w:val="000000"/>
+              </w:rPr>
+            </w:pPr>
+            <w:r>
+              <w:rPr>
+                <w:rFonts w:cs="Calibri"/>
+                <w:i/>
+                <w:color w:val="000000"/>
+              </w:rPr>
+              <w:t>Can Shipments be predicted accurately using</w:t>
+            </w:r>
+            <w:r>
+              <w:rPr>
+                <w:rFonts w:cs="Calibri"/>
+                <w:i/>
+                <w:color w:val="000000"/>
+              </w:rPr>
+              <w:t xml:space="preserve"> </w:t>
+            </w:r>
+            <w:r>
+              <w:rPr>
+                <w:rFonts w:cs="Calibri"/>
+                <w:i/>
+                <w:color w:val="000000"/>
+              </w:rPr>
+              <w:t xml:space="preserve">past </w:t>
+            </w:r>
+            <w:r>
+              <w:rPr>
+                <w:rFonts w:cs="Calibri"/>
+                <w:i/>
+                <w:color w:val="000000"/>
+              </w:rPr>
+              <w:t>data?</w:t>
+            </w:r>
+          </w:p>
+          <w:p>
+            <w:pPr>
+              <w:tabs>
+                <w:tab w:val="left" w:pos="0"/>
+              </w:tabs>
+              <w:spacing w:after="0" w:line="240" w:lineRule="auto"/>
+              <w:ind w:left="1080"/>
+              <w:rPr>
+                <w:rFonts w:cs="Calibri"/>
+                <w:i/>
+                <w:color w:val="000000"/>
+              </w:rPr>
+            </w:pPr>
+          </w:p>
+          <w:p>
+            <w:pPr>
+              <w:tabs>
+                <w:tab w:val="left" w:pos="0"/>
+              </w:tabs>
+              <w:spacing w:after="0" w:line="240" w:lineRule="auto"/>
+              <w:rPr>
+                <w:rFonts w:cs="Calibri"/>
+                <w:i/>
+                <w:color w:val="000000"/>
+              </w:rPr>
+            </w:pPr>
+          </w:p>
+          <w:p>
+            <w:pPr>
+              <w:numPr>
+                <w:ilvl w:val="0"/>
+                <w:numId w:val="24"/>
+              </w:numPr>
+              <w:tabs>
+                <w:tab w:val="left" w:pos="0"/>
+              </w:tabs>
+              <w:spacing w:after="0" w:line="240" w:lineRule="auto"/>
+              <w:rPr>
+                <w:rFonts w:cs="Calibri"/>
+                <w:i/>
+                <w:color w:val="000000"/>
+              </w:rPr>
+            </w:pPr>
+            <w:r>
+              <w:rPr>
+                <w:rFonts w:cs="Calibri"/>
+                <w:i/>
+                <w:color w:val="000000"/>
+              </w:rPr>
+              <w:t xml:space="preserve">Would further broadening of the data sources increase the accuracy of </w:t>
+            </w:r>
+            <w:r>
+              <w:rPr>
+                <w:rFonts w:cs="Calibri"/>
+                <w:i/>
+                <w:color w:val="000000"/>
+              </w:rPr>
+              <w:t xml:space="preserve">the </w:t>
+            </w:r>
+            <w:r>
+              <w:rPr>
+                <w:rFonts w:cs="Calibri"/>
+                <w:i/>
+                <w:color w:val="000000"/>
+              </w:rPr>
+              <w:t>algorithm?</w:t>
+            </w:r>
+          </w:p>
+          <w:p>
+            <w:pPr>
+              <w:tabs>
+                <w:tab w:val="left" w:pos="0"/>
+              </w:tabs>
+              <w:spacing w:after="0" w:line="240" w:lineRule="auto"/>
+              <w:rPr>
+                <w:rFonts w:ascii="Arial" w:hAnsi="Arial" w:cs="Arial"/>
+                <w:color w:val="000000"/>
+              </w:rPr>
+            </w:pPr>
+          </w:p>
+        </w:tc>
+      </w:tr>
+    </w:tbl>
+    <w:p>
+      <w:pPr>
+        <w:spacing w:line="240" w:lineRule="auto"/>
+        <w:rPr>
+          <w:rFonts w:ascii="Arial" w:hAnsi="Arial" w:cs="Arial"/>
+          <w:color w:val="000000"/>
+        </w:rPr>
+      </w:pPr>
+    </w:p>
+    <w:tbl>
+      <w:tblPr>
+        <w:tblW w:w="10490" w:type="dxa"/>
+        <w:tblInd w:w="-34" w:type="dxa"/>
+        <w:tblBorders>
+          <w:top w:val="single" w:sz="4" w:space="0" w:color="auto"/>
+          <w:left w:val="single" w:sz="4" w:space="0" w:color="auto"/>
+          <w:bottom w:val="single" w:sz="4" w:space="0" w:color="auto"/>
+          <w:right w:val="single" w:sz="4" w:space="0" w:color="auto"/>
+          <w:insideH w:val="single" w:sz="4" w:space="0" w:color="auto"/>
+          <w:insideV w:val="single" w:sz="4" w:space="0" w:color="auto"/>
+        </w:tblBorders>
+        <w:tblLook w:val="04A0" w:firstRow="1" w:lastRow="0" w:firstColumn="1" w:lastColumn="0" w:noHBand="0" w:noVBand="1"/>
+      </w:tblPr>
+      <w:tblGrid>
+        <w:gridCol w:w="10490"/>
+      </w:tblGrid>
+      <w:tr>
+        <w:tc>
+          <w:tcPr>
+            <w:tcW w:w="10490" w:type="dxa"/>
+          </w:tcPr>
+          <w:p>
+            <w:pPr>
+              <w:tabs>
+                <w:tab w:val="left" w:pos="0"/>
+              </w:tabs>
+              <w:spacing w:line="240" w:lineRule="auto"/>
+              <w:jc w:val="both"/>
+              <w:rPr>
+                <w:rFonts w:ascii="Arial" w:hAnsi="Arial" w:cs="Arial"/>
+                <w:color w:val="000000"/>
+              </w:rPr>
+            </w:pPr>
+            <w:r>
+              <w:rPr>
+                <w:rFonts w:ascii="Arial" w:hAnsi="Arial" w:cs="Arial"/>
+                <w:b/>
+                <w:color w:val="000000"/>
+              </w:rPr>
+              <w:t>Target Participants and Rese</w:t>
+            </w:r>
+            <w:r>
+              <w:rPr>
+                <w:rFonts w:ascii="Arial" w:hAnsi="Arial" w:cs="Arial"/>
+                <w:b/>
+                <w:color w:val="000000"/>
+              </w:rPr>
+              <w:t>arch Methods for</w:t>
+            </w:r>
+            <w:r>
+              <w:rPr>
+                <w:rFonts w:ascii="Arial" w:hAnsi="Arial" w:cs="Arial"/>
+                <w:b/>
+                <w:color w:val="000000"/>
+              </w:rPr>
+              <w:t xml:space="preserve"> Data Collection and Analysis</w:t>
+            </w:r>
+          </w:p>
+        </w:tc>
+      </w:tr>
+      <w:tr>
+        <w:tc>
+          <w:tcPr>
+            <w:tcW w:w="10490" w:type="dxa"/>
+          </w:tcPr>
+          <w:p>
+            <w:pPr>
+              <w:tabs>
+                <w:tab w:val="left" w:pos="0"/>
+              </w:tabs>
               <w:spacing w:line="240" w:lineRule="auto"/>
               <w:jc w:val="both"/>
               <w:rPr>
@@ -3379,34 +3109,6 @@
           </w:p>
           <w:p>
             <w:pPr>
-              <w:tabs>
-                <w:tab w:val="left" w:pos="0"/>
-              </w:tabs>
-              <w:spacing w:after="0" w:line="240" w:lineRule="auto"/>
-              <w:jc w:val="both"/>
-              <w:rPr>
-                <w:rFonts w:cs="Calibri"/>
-                <w:i/>
-                <w:color w:val="000000"/>
-              </w:rPr>
-            </w:pPr>
-          </w:p>
-          <w:p>
-            <w:pPr>
-              <w:tabs>
-                <w:tab w:val="left" w:pos="0"/>
-              </w:tabs>
-              <w:spacing w:after="0" w:line="240" w:lineRule="auto"/>
-              <w:jc w:val="both"/>
-              <w:rPr>
-                <w:rFonts w:cs="Calibri"/>
-                <w:i/>
-                <w:color w:val="000000"/>
-              </w:rPr>
-            </w:pPr>
-          </w:p>
-          <w:p>
-            <w:pPr>
               <w:numPr>
                 <w:ilvl w:val="0"/>
                 <w:numId w:val="25"/>
@@ -3563,6 +3265,7 @@
           <w:p>
             <w:pPr>
               <w:pStyle w:val="ListParagraph"/>
+              <w:ind w:left="0"/>
               <w:rPr>
                 <w:rFonts w:cs="Calibri"/>
                 <w:color w:val="000000"/>
@@ -3600,77 +3303,9 @@
               <w:t>actual destination arrival times.</w:t>
             </w:r>
           </w:p>
-          <w:p>
-            <w:pPr>
-              <w:tabs>
-                <w:tab w:val="left" w:pos="0"/>
-              </w:tabs>
-              <w:spacing w:after="0" w:line="240" w:lineRule="auto"/>
-              <w:jc w:val="both"/>
-              <w:rPr>
-                <w:rFonts w:ascii="Arial" w:hAnsi="Arial" w:cs="Arial"/>
-                <w:i/>
-                <w:color w:val="000000"/>
-              </w:rPr>
-            </w:pPr>
-          </w:p>
-          <w:p>
-            <w:pPr>
-              <w:tabs>
-                <w:tab w:val="left" w:pos="0"/>
-              </w:tabs>
-              <w:spacing w:after="0" w:line="240" w:lineRule="auto"/>
-              <w:jc w:val="both"/>
-              <w:rPr>
-                <w:rFonts w:ascii="Arial" w:hAnsi="Arial" w:cs="Arial"/>
-                <w:i/>
-                <w:color w:val="000000"/>
-              </w:rPr>
-            </w:pPr>
-          </w:p>
-          <w:p>
-            <w:pPr>
-              <w:tabs>
-                <w:tab w:val="left" w:pos="0"/>
-              </w:tabs>
-              <w:spacing w:after="0" w:line="240" w:lineRule="auto"/>
-              <w:jc w:val="both"/>
-              <w:rPr>
-                <w:rFonts w:ascii="Arial" w:hAnsi="Arial" w:cs="Arial"/>
-                <w:i/>
-                <w:color w:val="000000"/>
-              </w:rPr>
-            </w:pPr>
-          </w:p>
-          <w:p>
-            <w:pPr>
-              <w:tabs>
-                <w:tab w:val="left" w:pos="0"/>
-              </w:tabs>
-              <w:spacing w:after="0" w:line="240" w:lineRule="auto"/>
-              <w:jc w:val="both"/>
-              <w:rPr>
-                <w:rFonts w:ascii="Arial" w:hAnsi="Arial" w:cs="Arial"/>
-                <w:b/>
-                <w:color w:val="000000"/>
-              </w:rPr>
-            </w:pPr>
-          </w:p>
         </w:tc>
       </w:tr>
     </w:tbl>
-    <w:p>
-      <w:pPr>
-        <w:tabs>
-          <w:tab w:val="left" w:pos="0"/>
-        </w:tabs>
-        <w:spacing w:line="240" w:lineRule="auto"/>
-        <w:rPr>
-          <w:rFonts w:ascii="Arial" w:hAnsi="Arial" w:cs="Arial"/>
-          <w:color w:val="000000"/>
-        </w:rPr>
-      </w:pPr>
-    </w:p>
     <w:p>
       <w:pPr>
         <w:tabs>
@@ -3697,12 +3332,12 @@
         <w:tblW w:w="10490" w:type="dxa"/>
         <w:tblInd w:w="-34" w:type="dxa"/>
         <w:tblBorders>
-          <w:top w:val="single" w:color="000000" w:sz="4" w:space="0"/>
-          <w:left w:val="single" w:color="000000" w:sz="4" w:space="0"/>
-          <w:bottom w:val="single" w:color="000000" w:sz="4" w:space="0"/>
-          <w:right w:val="single" w:color="000000" w:sz="4" w:space="0"/>
-          <w:insideH w:val="single" w:color="000000" w:sz="4" w:space="0"/>
-          <w:insideV w:val="single" w:color="000000" w:sz="4" w:space="0"/>
+          <w:top w:val="single" w:sz="4" w:space="0" w:color="000000"/>
+          <w:left w:val="single" w:sz="4" w:space="0" w:color="000000"/>
+          <w:bottom w:val="single" w:sz="4" w:space="0" w:color="000000"/>
+          <w:right w:val="single" w:sz="4" w:space="0" w:color="000000"/>
+          <w:insideH w:val="single" w:sz="4" w:space="0" w:color="000000"/>
+          <w:insideV w:val="single" w:sz="4" w:space="0" w:color="000000"/>
         </w:tblBorders>
         <w:tblLook w:val="04A0" w:firstRow="1" w:lastRow="0" w:firstColumn="1" w:lastColumn="0" w:noHBand="0" w:noVBand="1"/>
       </w:tblPr>
@@ -3714,10 +3349,10 @@
           <w:tcPr>
             <w:tcW w:w="10490" w:type="dxa"/>
             <w:tcBorders>
-              <w:top w:val="single" w:color="auto" w:sz="4" w:space="0"/>
-              <w:left w:val="single" w:color="auto" w:sz="4" w:space="0"/>
-              <w:bottom w:val="single" w:color="auto" w:sz="4" w:space="0"/>
-              <w:right w:val="single" w:color="auto" w:sz="4" w:space="0"/>
+              <w:top w:val="single" w:sz="4" w:space="0" w:color="auto"/>
+              <w:left w:val="single" w:sz="4" w:space="0" w:color="auto"/>
+              <w:bottom w:val="single" w:sz="4" w:space="0" w:color="auto"/>
+              <w:right w:val="single" w:sz="4" w:space="0" w:color="auto"/>
             </w:tcBorders>
           </w:tcPr>
           <w:p>
@@ -3914,7 +3549,7 @@
               </w:rPr>
               <w:t xml:space="preserve"> via link </w:t>
             </w:r>
-            <w:hyperlink w:history="1" r:id="rId8">
+            <w:hyperlink r:id="rId11" w:history="1">
               <w:r>
                 <w:rPr>
                   <w:rStyle w:val="Hyperlink"/>
@@ -4199,7 +3834,7 @@
           <w:tcPr>
             <w:tcW w:w="10490" w:type="dxa"/>
             <w:tcBorders>
-              <w:top w:val="single" w:color="auto" w:sz="4" w:space="0"/>
+              <w:top w:val="single" w:sz="4" w:space="0" w:color="auto"/>
             </w:tcBorders>
           </w:tcPr>
           <w:p>
@@ -4329,207 +3964,158 @@
           </w:p>
           <w:p>
             <w:pPr>
-              <w:spacing w:line="240" w:lineRule="auto"/>
-              <w:ind w:left="360"/>
-              <w:rPr>
-                <w:i/>
-                <w:color w:val="0070C0"/>
-              </w:rPr>
-            </w:pPr>
-            <w:r>
-              <w:rPr>
-                <w:i/>
-                <w:color w:val="0070C0"/>
-              </w:rPr>
-              <w:t xml:space="preserve">How will </w:t>
-            </w:r>
-            <w:r>
-              <w:rPr>
-                <w:i/>
-                <w:color w:val="0070C0"/>
-              </w:rPr>
-              <w:t xml:space="preserve">you </w:t>
-            </w:r>
-            <w:r>
-              <w:rPr>
-                <w:i/>
-                <w:color w:val="0070C0"/>
-              </w:rPr>
-              <w:t xml:space="preserve">ensure </w:t>
-            </w:r>
-            <w:proofErr w:type="gramStart"/>
-            <w:r>
-              <w:rPr>
-                <w:i/>
-                <w:color w:val="0070C0"/>
-              </w:rPr>
-              <w:t>that:</w:t>
-            </w:r>
-            <w:proofErr w:type="gramEnd"/>
-          </w:p>
-          <w:p>
-            <w:pPr>
-              <w:pStyle w:val="ListParagraph"/>
-              <w:numPr>
-                <w:ilvl w:val="0"/>
-                <w:numId w:val="18"/>
-              </w:numPr>
-              <w:spacing w:after="160" w:line="240" w:lineRule="auto"/>
-              <w:rPr>
-                <w:i/>
-                <w:color w:val="0070C0"/>
-              </w:rPr>
-            </w:pPr>
-            <w:r>
-              <w:rPr>
-                <w:i/>
-                <w:color w:val="0070C0"/>
-              </w:rPr>
-              <w:t xml:space="preserve"> No personal data </w:t>
-            </w:r>
-            <w:r>
-              <w:rPr>
-                <w:i/>
-                <w:color w:val="0070C0"/>
-              </w:rPr>
-              <w:t>or confidential data i</w:t>
-            </w:r>
-            <w:r>
-              <w:rPr>
-                <w:i/>
-                <w:color w:val="0070C0"/>
-              </w:rPr>
-              <w:t>s divulged.</w:t>
-            </w:r>
-          </w:p>
-          <w:p>
-            <w:pPr>
-              <w:pStyle w:val="ListParagraph"/>
-              <w:numPr>
-                <w:ilvl w:val="0"/>
-                <w:numId w:val="18"/>
-              </w:numPr>
-              <w:spacing w:after="160" w:line="240" w:lineRule="auto"/>
-              <w:rPr>
-                <w:i/>
-                <w:color w:val="0070C0"/>
-              </w:rPr>
-            </w:pPr>
-            <w:r>
-              <w:rPr>
-                <w:i/>
-                <w:color w:val="0070C0"/>
-              </w:rPr>
-              <w:t xml:space="preserve">Participants’ </w:t>
-            </w:r>
-            <w:r>
-              <w:rPr>
-                <w:i/>
-                <w:color w:val="0070C0"/>
-              </w:rPr>
-              <w:t>identities are not divulged (</w:t>
-            </w:r>
-            <w:proofErr w:type="spellStart"/>
-            <w:r>
-              <w:rPr>
-                <w:i/>
-                <w:color w:val="0070C0"/>
-              </w:rPr>
-              <w:t>ie</w:t>
-            </w:r>
-            <w:proofErr w:type="spellEnd"/>
-            <w:r>
-              <w:rPr>
-                <w:i/>
-                <w:color w:val="0070C0"/>
-              </w:rPr>
-              <w:t xml:space="preserve"> </w:t>
-            </w:r>
-            <w:r>
-              <w:rPr>
-                <w:i/>
-                <w:color w:val="0070C0"/>
-              </w:rPr>
-              <w:t>kept anonymous)</w:t>
-            </w:r>
-          </w:p>
-          <w:p>
-            <w:pPr>
-              <w:tabs>
-                <w:tab w:val="left" w:pos="0"/>
-              </w:tabs>
+              <w:autoSpaceDE w:val="0"/>
+              <w:autoSpaceDN w:val="0"/>
+              <w:adjustRightInd w:val="0"/>
               <w:spacing w:after="0" w:line="240" w:lineRule="auto"/>
               <w:rPr>
-                <w:rFonts w:ascii="Arial" w:hAnsi="Arial" w:cs="Arial"/>
-                <w:i/>
-                <w:color w:val="000000"/>
-              </w:rPr>
-            </w:pPr>
-          </w:p>
-          <w:p>
-            <w:pPr>
-              <w:tabs>
-                <w:tab w:val="left" w:pos="0"/>
-              </w:tabs>
+                <w:rFonts w:ascii="CIDFont+F1" w:hAnsi="CIDFont+F1" w:cs="CIDFont+F1"/>
+              </w:rPr>
+            </w:pPr>
+            <w:r>
+              <w:rPr>
+                <w:rFonts w:ascii="CIDFont+F1" w:hAnsi="CIDFont+F1" w:cs="CIDFont+F1"/>
+              </w:rPr>
+              <w:t>Note: Participants refers to all Primary, Secondary and Key Stakeholders</w:t>
+            </w:r>
+          </w:p>
+          <w:p>
+            <w:pPr>
+              <w:autoSpaceDE w:val="0"/>
+              <w:autoSpaceDN w:val="0"/>
+              <w:adjustRightInd w:val="0"/>
               <w:spacing w:after="0" w:line="240" w:lineRule="auto"/>
               <w:rPr>
-                <w:rFonts w:ascii="Arial" w:hAnsi="Arial" w:cs="Arial"/>
-                <w:i/>
-                <w:color w:val="000000"/>
-              </w:rPr>
-            </w:pPr>
-          </w:p>
-          <w:p>
-            <w:pPr>
-              <w:tabs>
-                <w:tab w:val="left" w:pos="0"/>
-              </w:tabs>
+                <w:rFonts w:ascii="CIDFont+F4" w:hAnsi="CIDFont+F4" w:cs="CIDFont+F4"/>
+              </w:rPr>
+            </w:pPr>
+            <w:r>
+              <w:rPr>
+                <w:rFonts w:ascii="CIDFont+F4" w:hAnsi="CIDFont+F4" w:cs="CIDFont+F4"/>
+              </w:rPr>
+              <w:t>Information collected in the proposed research study will be considered as information that the participants have</w:t>
+            </w:r>
+          </w:p>
+          <w:p>
+            <w:pPr>
+              <w:autoSpaceDE w:val="0"/>
+              <w:autoSpaceDN w:val="0"/>
+              <w:adjustRightInd w:val="0"/>
               <w:spacing w:after="0" w:line="240" w:lineRule="auto"/>
               <w:rPr>
-                <w:rFonts w:ascii="Arial" w:hAnsi="Arial" w:cs="Arial"/>
-                <w:i/>
-                <w:color w:val="000000"/>
-              </w:rPr>
-            </w:pPr>
-          </w:p>
-          <w:p>
-            <w:pPr>
-              <w:tabs>
-                <w:tab w:val="left" w:pos="0"/>
-              </w:tabs>
+                <w:rFonts w:ascii="CIDFont+F4" w:hAnsi="CIDFont+F4" w:cs="CIDFont+F4"/>
+              </w:rPr>
+            </w:pPr>
+            <w:r>
+              <w:rPr>
+                <w:rFonts w:ascii="CIDFont+F4" w:hAnsi="CIDFont+F4" w:cs="CIDFont+F4"/>
+              </w:rPr>
+              <w:t>“disclosed in a relationship of trust” and so no information will be divulged without their permission. Anonymity</w:t>
+            </w:r>
+          </w:p>
+          <w:p>
+            <w:pPr>
+              <w:autoSpaceDE w:val="0"/>
+              <w:autoSpaceDN w:val="0"/>
+              <w:adjustRightInd w:val="0"/>
               <w:spacing w:after="0" w:line="240" w:lineRule="auto"/>
               <w:rPr>
-                <w:rFonts w:ascii="Arial" w:hAnsi="Arial" w:cs="Arial"/>
-                <w:i/>
-                <w:color w:val="000000"/>
-              </w:rPr>
-            </w:pPr>
-          </w:p>
-          <w:p>
-            <w:pPr>
-              <w:tabs>
-                <w:tab w:val="left" w:pos="0"/>
-              </w:tabs>
+                <w:rFonts w:ascii="CIDFont+F4" w:hAnsi="CIDFont+F4" w:cs="CIDFont+F4"/>
+              </w:rPr>
+            </w:pPr>
+            <w:r>
+              <w:rPr>
+                <w:rFonts w:ascii="CIDFont+F4" w:hAnsi="CIDFont+F4" w:cs="CIDFont+F4"/>
+              </w:rPr>
+              <w:t>means that the research cannot link individual responses with the participants’ identities. All the information</w:t>
+            </w:r>
+          </w:p>
+          <w:p>
+            <w:pPr>
+              <w:autoSpaceDE w:val="0"/>
+              <w:autoSpaceDN w:val="0"/>
+              <w:adjustRightInd w:val="0"/>
               <w:spacing w:after="0" w:line="240" w:lineRule="auto"/>
               <w:rPr>
-                <w:rFonts w:ascii="Arial" w:hAnsi="Arial" w:cs="Arial"/>
-                <w:i/>
-                <w:color w:val="000000"/>
-              </w:rPr>
-            </w:pPr>
-          </w:p>
-          <w:p>
-            <w:pPr>
-              <w:tabs>
-                <w:tab w:val="left" w:pos="0"/>
-              </w:tabs>
+                <w:rFonts w:ascii="CIDFont+F4" w:hAnsi="CIDFont+F4" w:cs="CIDFont+F4"/>
+              </w:rPr>
+            </w:pPr>
+            <w:r>
+              <w:rPr>
+                <w:rFonts w:ascii="CIDFont+F4" w:hAnsi="CIDFont+F4" w:cs="CIDFont+F4"/>
+              </w:rPr>
+              <w:t>collected during the study will be kept in a multi-factor authentication secured cloud storage facility. All information</w:t>
+            </w:r>
+          </w:p>
+          <w:p>
+            <w:pPr>
+              <w:autoSpaceDE w:val="0"/>
+              <w:autoSpaceDN w:val="0"/>
+              <w:adjustRightInd w:val="0"/>
               <w:spacing w:after="0" w:line="240" w:lineRule="auto"/>
               <w:rPr>
-                <w:rFonts w:ascii="Arial" w:hAnsi="Arial" w:cs="Arial"/>
-                <w:i/>
-                <w:color w:val="000000"/>
-              </w:rPr>
-            </w:pPr>
+                <w:rFonts w:ascii="CIDFont+F4" w:hAnsi="CIDFont+F4" w:cs="CIDFont+F4"/>
+              </w:rPr>
+            </w:pPr>
+            <w:r>
+              <w:rPr>
+                <w:rFonts w:ascii="CIDFont+F4" w:hAnsi="CIDFont+F4" w:cs="CIDFont+F4"/>
+              </w:rPr>
+              <w:t>processed during the study serves only for the purpose of the study itself and therefore once the research is</w:t>
+            </w:r>
+          </w:p>
+          <w:p>
+            <w:pPr>
+              <w:autoSpaceDE w:val="0"/>
+              <w:autoSpaceDN w:val="0"/>
+              <w:adjustRightInd w:val="0"/>
+              <w:spacing w:after="0" w:line="240" w:lineRule="auto"/>
+              <w:rPr>
+                <w:rFonts w:ascii="CIDFont+F4" w:hAnsi="CIDFont+F4" w:cs="CIDFont+F4"/>
+              </w:rPr>
+            </w:pPr>
+            <w:r>
+              <w:rPr>
+                <w:rFonts w:ascii="CIDFont+F4" w:hAnsi="CIDFont+F4" w:cs="CIDFont+F4"/>
+              </w:rPr>
+              <w:t>complete, all transcripts and any information reflecting the data collected are to be destroyed. All the information</w:t>
+            </w:r>
+          </w:p>
+          <w:p>
+            <w:pPr>
+              <w:autoSpaceDE w:val="0"/>
+              <w:autoSpaceDN w:val="0"/>
+              <w:adjustRightInd w:val="0"/>
+              <w:spacing w:after="0" w:line="240" w:lineRule="auto"/>
+              <w:rPr>
+                <w:rFonts w:ascii="CIDFont+F4" w:hAnsi="CIDFont+F4" w:cs="CIDFont+F4"/>
+              </w:rPr>
+            </w:pPr>
+            <w:r>
+              <w:rPr>
+                <w:rFonts w:ascii="CIDFont+F4" w:hAnsi="CIDFont+F4" w:cs="CIDFont+F4"/>
+              </w:rPr>
+              <w:t>collected during the study will be kept in a biometrically secured cloud storage facility.</w:t>
+            </w:r>
+          </w:p>
+          <w:p>
+            <w:pPr>
+              <w:tabs>
+                <w:tab w:val="left" w:pos="0"/>
+              </w:tabs>
+              <w:spacing w:after="0" w:line="240" w:lineRule="auto"/>
+              <w:rPr>
+                <w:rFonts w:ascii="Arial" w:hAnsi="Arial" w:cs="Arial"/>
+                <w:i/>
+                <w:color w:val="000000"/>
+              </w:rPr>
+            </w:pPr>
+            <w:r>
+              <w:rPr>
+                <w:rFonts w:ascii="CIDFont+F4" w:hAnsi="CIDFont+F4" w:cs="CIDFont+F4"/>
+              </w:rPr>
+              <w:t>Attached to this SOI is a model Consent form that will be issued before any research activities are to be initiated.</w:t>
+            </w:r>
           </w:p>
           <w:p>
             <w:pPr>
@@ -4622,98 +4208,54 @@
           </w:p>
           <w:p>
             <w:pPr>
-              <w:numPr>
-                <w:ilvl w:val="0"/>
-                <w:numId w:val="19"/>
-              </w:numPr>
-              <w:spacing w:line="240" w:lineRule="auto"/>
-              <w:ind w:left="749"/>
-              <w:rPr>
-                <w:i/>
-                <w:color w:val="0070C0"/>
-              </w:rPr>
-            </w:pPr>
-            <w:r>
-              <w:rPr>
-                <w:i/>
-                <w:color w:val="0070C0"/>
-              </w:rPr>
-              <w:t>How will you ensure that no person or animal gets hurt during the implementation of the research?</w:t>
-            </w:r>
-          </w:p>
-          <w:p>
-            <w:pPr>
-              <w:numPr>
-                <w:ilvl w:val="0"/>
-                <w:numId w:val="19"/>
-              </w:numPr>
-              <w:spacing w:line="240" w:lineRule="auto"/>
-              <w:ind w:left="749"/>
-              <w:rPr>
-                <w:i/>
-                <w:color w:val="0070C0"/>
-              </w:rPr>
-            </w:pPr>
-            <w:r>
-              <w:rPr>
-                <w:i/>
-                <w:color w:val="0070C0"/>
-              </w:rPr>
-              <w:t xml:space="preserve">What Personal Protective Equipment (PPE) will you be </w:t>
-            </w:r>
-            <w:r>
-              <w:rPr>
-                <w:i/>
-                <w:color w:val="0070C0"/>
-              </w:rPr>
-              <w:t>needing/</w:t>
-            </w:r>
-            <w:r>
-              <w:rPr>
-                <w:i/>
-                <w:color w:val="0070C0"/>
-              </w:rPr>
-              <w:t>using?</w:t>
-            </w:r>
-          </w:p>
-          <w:p>
-            <w:pPr>
-              <w:tabs>
-                <w:tab w:val="left" w:pos="0"/>
-              </w:tabs>
+              <w:autoSpaceDE w:val="0"/>
+              <w:autoSpaceDN w:val="0"/>
+              <w:adjustRightInd w:val="0"/>
               <w:spacing w:after="0" w:line="240" w:lineRule="auto"/>
               <w:rPr>
-                <w:rFonts w:ascii="Arial" w:hAnsi="Arial" w:cs="Arial"/>
-                <w:i/>
-                <w:color w:val="000000"/>
-              </w:rPr>
-            </w:pPr>
-          </w:p>
-          <w:p>
-            <w:pPr>
-              <w:tabs>
-                <w:tab w:val="left" w:pos="0"/>
-              </w:tabs>
+                <w:rFonts w:ascii="CIDFont+F4" w:hAnsi="CIDFont+F4" w:cs="CIDFont+F4"/>
+              </w:rPr>
+            </w:pPr>
+            <w:r>
+              <w:rPr>
+                <w:rFonts w:ascii="CIDFont+F4" w:hAnsi="CIDFont+F4" w:cs="CIDFont+F4"/>
+              </w:rPr>
+              <w:t>The methodology pertained by this study does require the use of animals for the scope of the study, neither will</w:t>
+            </w:r>
+          </w:p>
+          <w:p>
+            <w:pPr>
+              <w:autoSpaceDE w:val="0"/>
+              <w:autoSpaceDN w:val="0"/>
+              <w:adjustRightInd w:val="0"/>
               <w:spacing w:after="0" w:line="240" w:lineRule="auto"/>
               <w:rPr>
-                <w:rFonts w:ascii="Arial" w:hAnsi="Arial" w:cs="Arial"/>
-                <w:i/>
-                <w:color w:val="000000"/>
-              </w:rPr>
-            </w:pPr>
-          </w:p>
-          <w:p>
-            <w:pPr>
-              <w:tabs>
-                <w:tab w:val="left" w:pos="0"/>
-              </w:tabs>
+                <w:rFonts w:ascii="CIDFont+F4" w:hAnsi="CIDFont+F4" w:cs="CIDFont+F4"/>
+              </w:rPr>
+            </w:pPr>
+            <w:r>
+              <w:rPr>
+                <w:rFonts w:ascii="CIDFont+F4" w:hAnsi="CIDFont+F4" w:cs="CIDFont+F4"/>
+              </w:rPr>
+              <w:t>there be any physical harm to any interview attendees or respondents of the questionnaire. Furthermore, no</w:t>
+            </w:r>
+          </w:p>
+          <w:p>
+            <w:pPr>
+              <w:autoSpaceDE w:val="0"/>
+              <w:autoSpaceDN w:val="0"/>
+              <w:adjustRightInd w:val="0"/>
               <w:spacing w:after="0" w:line="240" w:lineRule="auto"/>
               <w:rPr>
-                <w:rFonts w:ascii="Arial" w:hAnsi="Arial" w:cs="Arial"/>
-                <w:i/>
-                <w:color w:val="000000"/>
-              </w:rPr>
-            </w:pPr>
+                <w:rFonts w:ascii="CIDFont+F4" w:hAnsi="CIDFont+F4" w:cs="CIDFont+F4"/>
+              </w:rPr>
+            </w:pPr>
+            <w:r>
+              <w:rPr>
+                <w:rFonts w:ascii="CIDFont+F4" w:hAnsi="CIDFont+F4" w:cs="CIDFont+F4"/>
+              </w:rPr>
+              <w:t>Personal Protective Equipment (PPE) will be needed as the questionnaires and interviews will be dispensed and</w:t>
+            </w:r>
           </w:p>
           <w:p>
             <w:pPr>
@@ -4727,6 +4269,18 @@
                 <w:color w:val="000000"/>
               </w:rPr>
             </w:pPr>
+            <w:r>
+              <w:rPr>
+                <w:rFonts w:ascii="CIDFont+F4" w:hAnsi="CIDFont+F4" w:cs="CIDFont+F4"/>
+              </w:rPr>
+              <w:t>carried out in a safe office environment to eliminate the possibility of physical harm</w:t>
+            </w:r>
+            <w:r>
+              <w:rPr>
+                <w:rFonts w:ascii="CIDFont+F7" w:hAnsi="CIDFont+F7" w:cs="CIDFont+F7"/>
+              </w:rPr>
+              <w:t>.</w:t>
+            </w:r>
           </w:p>
           <w:p>
             <w:pPr>
@@ -4734,58 +4288,6 @@
                 <w:tab w:val="left" w:pos="0"/>
               </w:tabs>
               <w:spacing w:after="0" w:line="240" w:lineRule="auto"/>
-              <w:rPr>
-                <w:rFonts w:ascii="Arial" w:hAnsi="Arial" w:cs="Arial"/>
-                <w:i/>
-                <w:color w:val="000000"/>
-              </w:rPr>
-            </w:pPr>
-          </w:p>
-          <w:p>
-            <w:pPr>
-              <w:tabs>
-                <w:tab w:val="left" w:pos="0"/>
-              </w:tabs>
-              <w:spacing w:after="0" w:line="240" w:lineRule="auto"/>
-              <w:rPr>
-                <w:rFonts w:ascii="Arial" w:hAnsi="Arial" w:cs="Arial"/>
-                <w:i/>
-                <w:color w:val="000000"/>
-              </w:rPr>
-            </w:pPr>
-          </w:p>
-          <w:p>
-            <w:pPr>
-              <w:tabs>
-                <w:tab w:val="left" w:pos="0"/>
-              </w:tabs>
-              <w:spacing w:after="0" w:line="240" w:lineRule="auto"/>
-              <w:rPr>
-                <w:rFonts w:ascii="Arial" w:hAnsi="Arial" w:cs="Arial"/>
-                <w:i/>
-                <w:color w:val="000000"/>
-              </w:rPr>
-            </w:pPr>
-          </w:p>
-          <w:p>
-            <w:pPr>
-              <w:tabs>
-                <w:tab w:val="left" w:pos="0"/>
-              </w:tabs>
-              <w:spacing w:after="0" w:line="240" w:lineRule="auto"/>
-              <w:rPr>
-                <w:rFonts w:ascii="Arial" w:hAnsi="Arial" w:cs="Arial"/>
-                <w:i/>
-                <w:color w:val="000000"/>
-              </w:rPr>
-            </w:pPr>
-          </w:p>
-          <w:p>
-            <w:pPr>
-              <w:tabs>
-                <w:tab w:val="left" w:pos="0"/>
-              </w:tabs>
-              <w:spacing w:line="240" w:lineRule="auto"/>
               <w:rPr>
                 <w:rFonts w:ascii="Arial" w:hAnsi="Arial" w:cs="Arial"/>
                 <w:i/>
@@ -4821,7 +4323,6 @@
                 <w:i/>
                 <w:color w:val="000000"/>
               </w:rPr>
-              <w:lastRenderedPageBreak/>
               <w:t xml:space="preserve">Enter details here regarding possibility </w:t>
             </w:r>
             <w:r>
@@ -4875,142 +4376,71 @@
           </w:p>
           <w:p>
             <w:pPr>
-              <w:numPr>
-                <w:ilvl w:val="0"/>
-                <w:numId w:val="20"/>
-              </w:numPr>
-              <w:spacing w:line="240" w:lineRule="auto"/>
-              <w:ind w:left="662"/>
-              <w:rPr>
-                <w:i/>
-                <w:color w:val="0070C0"/>
-              </w:rPr>
-            </w:pPr>
-            <w:r>
-              <w:rPr>
-                <w:i/>
-                <w:color w:val="0070C0"/>
-              </w:rPr>
-              <w:t>What steps will you take to avoid unduly offending or disturbing the well-being of the participants?</w:t>
-            </w:r>
-          </w:p>
-          <w:p>
-            <w:pPr>
-              <w:numPr>
-                <w:ilvl w:val="0"/>
-                <w:numId w:val="20"/>
-              </w:numPr>
-              <w:spacing w:line="240" w:lineRule="auto"/>
-              <w:ind w:left="662"/>
-              <w:rPr>
-                <w:i/>
-                <w:color w:val="0070C0"/>
-              </w:rPr>
-            </w:pPr>
-            <w:r>
-              <w:rPr>
-                <w:i/>
-                <w:color w:val="0070C0"/>
-              </w:rPr>
-              <w:t>How will you avoid any possible psychological, spiritual or cultural offence to participants?</w:t>
-            </w:r>
-          </w:p>
-          <w:p>
-            <w:pPr>
-              <w:pStyle w:val="ListParagraph"/>
-              <w:numPr>
-                <w:ilvl w:val="0"/>
-                <w:numId w:val="18"/>
-              </w:numPr>
-              <w:spacing w:after="160" w:line="240" w:lineRule="auto"/>
-              <w:ind w:left="664"/>
-              <w:rPr>
-                <w:i/>
-                <w:color w:val="0070C0"/>
-              </w:rPr>
-            </w:pPr>
-            <w:r>
-              <w:rPr>
-                <w:i/>
-                <w:color w:val="0070C0"/>
-              </w:rPr>
-              <w:t>How will you ensure that the interests of m</w:t>
-            </w:r>
-            <w:r>
-              <w:rPr>
-                <w:i/>
-                <w:color w:val="0070C0"/>
-              </w:rPr>
-              <w:t>inors / vulnerable / disabled persons are safeguarded</w:t>
-            </w:r>
-            <w:r>
-              <w:rPr>
-                <w:i/>
-                <w:color w:val="0070C0"/>
-              </w:rPr>
-              <w:t xml:space="preserve"> where necessary?</w:t>
-            </w:r>
-          </w:p>
-          <w:p>
-            <w:pPr>
-              <w:spacing w:line="240" w:lineRule="auto"/>
-              <w:rPr>
-                <w:i/>
-                <w:color w:val="0070C0"/>
-              </w:rPr>
-            </w:pPr>
-          </w:p>
-          <w:p>
-            <w:pPr>
-              <w:tabs>
-                <w:tab w:val="left" w:pos="0"/>
-              </w:tabs>
+              <w:autoSpaceDE w:val="0"/>
+              <w:autoSpaceDN w:val="0"/>
+              <w:adjustRightInd w:val="0"/>
               <w:spacing w:after="0" w:line="240" w:lineRule="auto"/>
               <w:rPr>
-                <w:rFonts w:ascii="Arial" w:hAnsi="Arial" w:cs="Arial"/>
-                <w:i/>
-                <w:color w:val="000000"/>
-              </w:rPr>
-            </w:pPr>
-          </w:p>
-          <w:p>
-            <w:pPr>
-              <w:tabs>
-                <w:tab w:val="left" w:pos="0"/>
-              </w:tabs>
+                <w:rFonts w:ascii="CIDFont+F4" w:hAnsi="CIDFont+F4" w:cs="CIDFont+F4"/>
+              </w:rPr>
+            </w:pPr>
+            <w:r>
+              <w:rPr>
+                <w:rFonts w:ascii="CIDFont+F4" w:hAnsi="CIDFont+F4" w:cs="CIDFont+F4"/>
+              </w:rPr>
+              <w:t>Maintenance of the basic ethical principles is to be upheld to highest of standards during the data collection process</w:t>
+            </w:r>
+          </w:p>
+          <w:p>
+            <w:pPr>
+              <w:autoSpaceDE w:val="0"/>
+              <w:autoSpaceDN w:val="0"/>
+              <w:adjustRightInd w:val="0"/>
               <w:spacing w:after="0" w:line="240" w:lineRule="auto"/>
               <w:rPr>
-                <w:rFonts w:ascii="Arial" w:hAnsi="Arial" w:cs="Arial"/>
-                <w:i/>
-                <w:color w:val="000000"/>
-              </w:rPr>
-            </w:pPr>
-          </w:p>
-          <w:p>
-            <w:pPr>
-              <w:tabs>
-                <w:tab w:val="left" w:pos="0"/>
-              </w:tabs>
+                <w:rFonts w:ascii="CIDFont+F4" w:hAnsi="CIDFont+F4" w:cs="CIDFont+F4"/>
+              </w:rPr>
+            </w:pPr>
+            <w:r>
+              <w:rPr>
+                <w:rFonts w:ascii="CIDFont+F4" w:hAnsi="CIDFont+F4" w:cs="CIDFont+F4"/>
+              </w:rPr>
+              <w:t>including doing good, protecting the autonomy, wellbeing, safety and dignity of all participants. The researcher will</w:t>
+            </w:r>
+          </w:p>
+          <w:p>
+            <w:pPr>
+              <w:autoSpaceDE w:val="0"/>
+              <w:autoSpaceDN w:val="0"/>
+              <w:adjustRightInd w:val="0"/>
               <w:spacing w:after="0" w:line="240" w:lineRule="auto"/>
               <w:rPr>
-                <w:rFonts w:ascii="Arial" w:hAnsi="Arial" w:cs="Arial"/>
-                <w:i/>
-                <w:color w:val="000000"/>
-              </w:rPr>
-            </w:pPr>
-          </w:p>
-          <w:p>
-            <w:pPr>
-              <w:tabs>
-                <w:tab w:val="left" w:pos="0"/>
-              </w:tabs>
+                <w:rFonts w:ascii="CIDFont+F4" w:hAnsi="CIDFont+F4" w:cs="CIDFont+F4"/>
+              </w:rPr>
+            </w:pPr>
+            <w:r>
+              <w:rPr>
+                <w:rFonts w:ascii="CIDFont+F4" w:hAnsi="CIDFont+F4" w:cs="CIDFont+F4"/>
+              </w:rPr>
+              <w:t>maintain objectivity and will persist to avoid any possible psychological, spiritual or cultural misunderstandings with</w:t>
+            </w:r>
+          </w:p>
+          <w:p>
+            <w:pPr>
+              <w:autoSpaceDE w:val="0"/>
+              <w:autoSpaceDN w:val="0"/>
+              <w:adjustRightInd w:val="0"/>
               <w:spacing w:after="0" w:line="240" w:lineRule="auto"/>
               <w:rPr>
-                <w:rFonts w:ascii="Arial" w:hAnsi="Arial" w:cs="Arial"/>
-                <w:i/>
-                <w:color w:val="000000"/>
-              </w:rPr>
-            </w:pPr>
+                <w:rFonts w:ascii="CIDFont+F4" w:hAnsi="CIDFont+F4" w:cs="CIDFont+F4"/>
+              </w:rPr>
+            </w:pPr>
+            <w:r>
+              <w:rPr>
+                <w:rFonts w:ascii="CIDFont+F4" w:hAnsi="CIDFont+F4" w:cs="CIDFont+F4"/>
+              </w:rPr>
+              <w:t>participants. Participants always have the right to refuse to answer any questions even though the questionnaire</w:t>
+            </w:r>
           </w:p>
           <w:p>
             <w:pPr>
@@ -5024,19 +4454,12 @@
                 <w:color w:val="000000"/>
               </w:rPr>
             </w:pPr>
-          </w:p>
-          <w:p>
-            <w:pPr>
-              <w:tabs>
-                <w:tab w:val="left" w:pos="0"/>
-              </w:tabs>
-              <w:spacing w:after="0" w:line="240" w:lineRule="auto"/>
-              <w:rPr>
-                <w:rFonts w:ascii="Arial" w:hAnsi="Arial" w:cs="Arial"/>
-                <w:i/>
-                <w:color w:val="000000"/>
-              </w:rPr>
-            </w:pPr>
+            <w:r>
+              <w:rPr>
+                <w:rFonts w:ascii="CIDFont+F4" w:hAnsi="CIDFont+F4" w:cs="CIDFont+F4"/>
+              </w:rPr>
+              <w:t>and interview are designed to not involve any professional and emotional risks.</w:t>
+            </w:r>
           </w:p>
           <w:p>
             <w:pPr>
@@ -5118,6 +4541,7 @@
                 <w:i/>
                 <w:color w:val="000000"/>
               </w:rPr>
+              <w:lastRenderedPageBreak/>
               <w:t>Enter details here regarding possibility o</w:t>
             </w:r>
             <w:r>
@@ -5155,186 +4579,119 @@
           </w:p>
           <w:p>
             <w:pPr>
-              <w:spacing w:line="240" w:lineRule="auto"/>
-              <w:ind w:left="360"/>
-              <w:rPr>
-                <w:i/>
-                <w:color w:val="0070C0"/>
-              </w:rPr>
-            </w:pPr>
-            <w:r>
-              <w:rPr>
-                <w:i/>
-                <w:color w:val="0070C0"/>
-              </w:rPr>
-              <w:t xml:space="preserve">How will you ensure </w:t>
-            </w:r>
-            <w:proofErr w:type="gramStart"/>
-            <w:r>
-              <w:rPr>
-                <w:i/>
-                <w:color w:val="0070C0"/>
-              </w:rPr>
-              <w:t>that:</w:t>
-            </w:r>
-            <w:proofErr w:type="gramEnd"/>
-          </w:p>
-          <w:p>
-            <w:pPr>
-              <w:pStyle w:val="ListParagraph"/>
-              <w:numPr>
-                <w:ilvl w:val="0"/>
-                <w:numId w:val="21"/>
-              </w:numPr>
-              <w:spacing w:after="160" w:line="240" w:lineRule="auto"/>
-              <w:rPr>
-                <w:i/>
-                <w:color w:val="0070C0"/>
-              </w:rPr>
-            </w:pPr>
-            <w:r>
-              <w:rPr>
-                <w:i/>
-                <w:color w:val="0070C0"/>
-              </w:rPr>
-              <w:t>Participants do not suffer a</w:t>
-            </w:r>
-            <w:r>
-              <w:rPr>
-                <w:i/>
-                <w:color w:val="0070C0"/>
-              </w:rPr>
-              <w:t>ny</w:t>
-            </w:r>
-            <w:r>
-              <w:rPr>
-                <w:i/>
-                <w:color w:val="0070C0"/>
-              </w:rPr>
-              <w:t xml:space="preserve"> competitive disadvantage as an outcome of the </w:t>
-            </w:r>
-            <w:proofErr w:type="gramStart"/>
-            <w:r>
-              <w:rPr>
-                <w:i/>
-                <w:color w:val="0070C0"/>
-              </w:rPr>
-              <w:t>research?</w:t>
-            </w:r>
-            <w:proofErr w:type="gramEnd"/>
-          </w:p>
-          <w:p>
-            <w:pPr>
-              <w:pStyle w:val="ListParagraph"/>
-              <w:numPr>
-                <w:ilvl w:val="0"/>
-                <w:numId w:val="21"/>
-              </w:numPr>
-              <w:spacing w:after="160" w:line="240" w:lineRule="auto"/>
-              <w:rPr>
-                <w:i/>
-                <w:color w:val="0070C0"/>
-              </w:rPr>
-            </w:pPr>
-            <w:r>
-              <w:rPr>
-                <w:i/>
-                <w:color w:val="0070C0"/>
-              </w:rPr>
-              <w:t>Confidential business ideas and data are protected</w:t>
-            </w:r>
-            <w:r>
-              <w:rPr>
-                <w:i/>
-                <w:color w:val="0070C0"/>
-              </w:rPr>
-              <w:t xml:space="preserve"> and not divulged</w:t>
-            </w:r>
-            <w:r>
-              <w:rPr>
-                <w:i/>
-                <w:color w:val="0070C0"/>
-              </w:rPr>
-              <w:t>?</w:t>
-            </w:r>
-          </w:p>
-          <w:p>
-            <w:pPr>
-              <w:tabs>
-                <w:tab w:val="left" w:pos="0"/>
-              </w:tabs>
+              <w:autoSpaceDE w:val="0"/>
+              <w:autoSpaceDN w:val="0"/>
+              <w:adjustRightInd w:val="0"/>
               <w:spacing w:after="0" w:line="240" w:lineRule="auto"/>
               <w:rPr>
-                <w:rFonts w:ascii="Arial" w:hAnsi="Arial" w:cs="Arial"/>
-                <w:i/>
-                <w:color w:val="000000"/>
-              </w:rPr>
-            </w:pPr>
-          </w:p>
-          <w:p>
-            <w:pPr>
-              <w:tabs>
-                <w:tab w:val="left" w:pos="0"/>
-              </w:tabs>
+                <w:rFonts w:ascii="CIDFont+F4" w:hAnsi="CIDFont+F4" w:cs="CIDFont+F4"/>
+              </w:rPr>
+            </w:pPr>
+            <w:r>
+              <w:rPr>
+                <w:rFonts w:ascii="CIDFont+F4" w:hAnsi="CIDFont+F4" w:cs="CIDFont+F4"/>
+              </w:rPr>
+              <w:t>All research findings will be processed for the purpose of the research only and nothing more and will remain</w:t>
+            </w:r>
+          </w:p>
+          <w:p>
+            <w:pPr>
+              <w:autoSpaceDE w:val="0"/>
+              <w:autoSpaceDN w:val="0"/>
+              <w:adjustRightInd w:val="0"/>
               <w:spacing w:after="0" w:line="240" w:lineRule="auto"/>
               <w:rPr>
-                <w:rFonts w:ascii="Arial" w:hAnsi="Arial" w:cs="Arial"/>
-                <w:i/>
-                <w:color w:val="000000"/>
-              </w:rPr>
-            </w:pPr>
-          </w:p>
-          <w:p>
-            <w:pPr>
-              <w:tabs>
-                <w:tab w:val="left" w:pos="0"/>
-              </w:tabs>
+                <w:rFonts w:ascii="CIDFont+F4" w:hAnsi="CIDFont+F4" w:cs="CIDFont+F4"/>
+              </w:rPr>
+            </w:pPr>
+            <w:r>
+              <w:rPr>
+                <w:rFonts w:ascii="CIDFont+F4" w:hAnsi="CIDFont+F4" w:cs="CIDFont+F4"/>
+              </w:rPr>
+              <w:t>confidential and therefore, participants should not encounter in any way any competitive disadvantage as an</w:t>
+            </w:r>
+          </w:p>
+          <w:p>
+            <w:pPr>
+              <w:autoSpaceDE w:val="0"/>
+              <w:autoSpaceDN w:val="0"/>
+              <w:adjustRightInd w:val="0"/>
               <w:spacing w:after="0" w:line="240" w:lineRule="auto"/>
               <w:rPr>
-                <w:rFonts w:ascii="Arial" w:hAnsi="Arial" w:cs="Arial"/>
-                <w:i/>
-                <w:color w:val="000000"/>
-              </w:rPr>
-            </w:pPr>
-          </w:p>
-          <w:p>
-            <w:pPr>
-              <w:tabs>
-                <w:tab w:val="left" w:pos="0"/>
-              </w:tabs>
+                <w:rFonts w:ascii="CIDFont+F4" w:hAnsi="CIDFont+F4" w:cs="CIDFont+F4"/>
+              </w:rPr>
+            </w:pPr>
+            <w:r>
+              <w:rPr>
+                <w:rFonts w:ascii="CIDFont+F4" w:hAnsi="CIDFont+F4" w:cs="CIDFont+F4"/>
+              </w:rPr>
+              <w:t>outcome of the research, nor will there be any form of harm to any businesses locally and abroad.</w:t>
+            </w:r>
+          </w:p>
+          <w:p>
+            <w:pPr>
+              <w:autoSpaceDE w:val="0"/>
+              <w:autoSpaceDN w:val="0"/>
+              <w:adjustRightInd w:val="0"/>
               <w:spacing w:after="0" w:line="240" w:lineRule="auto"/>
               <w:rPr>
-                <w:rFonts w:ascii="Arial" w:hAnsi="Arial" w:cs="Arial"/>
-                <w:i/>
-                <w:color w:val="000000"/>
-              </w:rPr>
-            </w:pPr>
-          </w:p>
-          <w:p>
-            <w:pPr>
-              <w:tabs>
-                <w:tab w:val="left" w:pos="0"/>
-              </w:tabs>
+                <w:rFonts w:ascii="CIDFont+F4" w:hAnsi="CIDFont+F4" w:cs="CIDFont+F4"/>
+              </w:rPr>
+            </w:pPr>
+            <w:r>
+              <w:rPr>
+                <w:rFonts w:ascii="CIDFont+F4" w:hAnsi="CIDFont+F4" w:cs="CIDFont+F4"/>
+              </w:rPr>
+              <w:t>All Data will be held and view only by the Researcher and no one else. As previously described, Secure online storage</w:t>
+            </w:r>
+          </w:p>
+          <w:p>
+            <w:pPr>
+              <w:autoSpaceDE w:val="0"/>
+              <w:autoSpaceDN w:val="0"/>
+              <w:adjustRightInd w:val="0"/>
               <w:spacing w:after="0" w:line="240" w:lineRule="auto"/>
               <w:rPr>
-                <w:rFonts w:ascii="Arial" w:hAnsi="Arial" w:cs="Arial"/>
-                <w:i/>
-                <w:color w:val="000000"/>
-              </w:rPr>
-            </w:pPr>
-          </w:p>
-          <w:p>
-            <w:pPr>
-              <w:tabs>
-                <w:tab w:val="left" w:pos="0"/>
-              </w:tabs>
+                <w:rFonts w:ascii="CIDFont+F4" w:hAnsi="CIDFont+F4" w:cs="CIDFont+F4"/>
+              </w:rPr>
+            </w:pPr>
+            <w:r>
+              <w:rPr>
+                <w:rFonts w:ascii="CIDFont+F4" w:hAnsi="CIDFont+F4" w:cs="CIDFont+F4"/>
+              </w:rPr>
+              <w:t xml:space="preserve">will be heavily </w:t>
+            </w:r>
+            <w:proofErr w:type="spellStart"/>
+            <w:r>
+              <w:rPr>
+                <w:rFonts w:ascii="CIDFont+F4" w:hAnsi="CIDFont+F4" w:cs="CIDFont+F4"/>
+              </w:rPr>
+              <w:t>utilised</w:t>
+            </w:r>
+            <w:proofErr w:type="spellEnd"/>
+            <w:r>
+              <w:rPr>
+                <w:rFonts w:ascii="CIDFont+F4" w:hAnsi="CIDFont+F4" w:cs="CIDFont+F4"/>
+              </w:rPr>
+              <w:t xml:space="preserve"> to reduce the chance of any data loss or breach.</w:t>
+            </w:r>
+          </w:p>
+          <w:p>
+            <w:pPr>
+              <w:autoSpaceDE w:val="0"/>
+              <w:autoSpaceDN w:val="0"/>
+              <w:adjustRightInd w:val="0"/>
               <w:spacing w:after="0" w:line="240" w:lineRule="auto"/>
               <w:rPr>
-                <w:rFonts w:ascii="Arial" w:hAnsi="Arial" w:cs="Arial"/>
-                <w:i/>
-                <w:color w:val="000000"/>
-              </w:rPr>
-            </w:pPr>
+                <w:rFonts w:ascii="CIDFont+F4" w:hAnsi="CIDFont+F4" w:cs="CIDFont+F4"/>
+              </w:rPr>
+            </w:pPr>
+            <w:r>
+              <w:rPr>
+                <w:rFonts w:ascii="CIDFont+F4" w:hAnsi="CIDFont+F4" w:cs="CIDFont+F4"/>
+              </w:rPr>
+              <w:t>Anonymity and data protection procedures are always to be upheld and so the proposed research methodology will</w:t>
+            </w:r>
           </w:p>
           <w:p>
             <w:pPr>
@@ -5348,71 +4705,12 @@
                 <w:color w:val="000000"/>
               </w:rPr>
             </w:pPr>
-          </w:p>
-          <w:p>
-            <w:pPr>
-              <w:tabs>
-                <w:tab w:val="left" w:pos="0"/>
-              </w:tabs>
-              <w:spacing w:after="0" w:line="240" w:lineRule="auto"/>
-              <w:rPr>
-                <w:rFonts w:ascii="Arial" w:hAnsi="Arial" w:cs="Arial"/>
-                <w:i/>
-                <w:color w:val="000000"/>
-              </w:rPr>
-            </w:pPr>
-          </w:p>
-          <w:p>
-            <w:pPr>
-              <w:tabs>
-                <w:tab w:val="left" w:pos="0"/>
-              </w:tabs>
-              <w:spacing w:after="0" w:line="240" w:lineRule="auto"/>
-              <w:rPr>
-                <w:rFonts w:ascii="Arial" w:hAnsi="Arial" w:cs="Arial"/>
-                <w:i/>
-                <w:color w:val="000000"/>
-              </w:rPr>
-            </w:pPr>
-          </w:p>
-          <w:p>
-            <w:pPr>
-              <w:tabs>
-                <w:tab w:val="left" w:pos="0"/>
-              </w:tabs>
-              <w:spacing w:after="0" w:line="240" w:lineRule="auto"/>
-              <w:rPr>
-                <w:rFonts w:ascii="Arial" w:hAnsi="Arial" w:cs="Arial"/>
-                <w:i/>
-                <w:color w:val="000000"/>
-              </w:rPr>
-            </w:pPr>
-          </w:p>
-          <w:p>
-            <w:pPr>
-              <w:tabs>
-                <w:tab w:val="left" w:pos="0"/>
-              </w:tabs>
-              <w:spacing w:after="0" w:line="240" w:lineRule="auto"/>
-              <w:rPr>
-                <w:rFonts w:ascii="Arial" w:hAnsi="Arial" w:cs="Arial"/>
-                <w:i/>
-                <w:color w:val="000000"/>
-              </w:rPr>
-            </w:pPr>
-          </w:p>
-          <w:p>
-            <w:pPr>
-              <w:tabs>
-                <w:tab w:val="left" w:pos="0"/>
-              </w:tabs>
-              <w:spacing w:after="0" w:line="240" w:lineRule="auto"/>
-              <w:rPr>
-                <w:rFonts w:ascii="Arial" w:hAnsi="Arial" w:cs="Arial"/>
-                <w:i/>
-                <w:color w:val="000000"/>
-              </w:rPr>
-            </w:pPr>
+            <w:r>
+              <w:rPr>
+                <w:rFonts w:ascii="CIDFont+F4" w:hAnsi="CIDFont+F4" w:cs="CIDFont+F4"/>
+              </w:rPr>
+              <w:t>not divulge or reveal any confidential trade secret or protected data.</w:t>
+            </w:r>
           </w:p>
           <w:p>
             <w:pPr>
@@ -5436,12 +4734,12 @@
         <w:tblW w:w="10490" w:type="dxa"/>
         <w:tblInd w:w="-34" w:type="dxa"/>
         <w:tblBorders>
-          <w:top w:val="single" w:color="auto" w:sz="4" w:space="0"/>
-          <w:left w:val="single" w:color="auto" w:sz="4" w:space="0"/>
-          <w:bottom w:val="single" w:color="auto" w:sz="4" w:space="0"/>
-          <w:right w:val="single" w:color="auto" w:sz="4" w:space="0"/>
-          <w:insideH w:val="single" w:color="auto" w:sz="4" w:space="0"/>
-          <w:insideV w:val="single" w:color="auto" w:sz="4" w:space="0"/>
+          <w:top w:val="single" w:sz="4" w:space="0" w:color="auto"/>
+          <w:left w:val="single" w:sz="4" w:space="0" w:color="auto"/>
+          <w:bottom w:val="single" w:sz="4" w:space="0" w:color="auto"/>
+          <w:right w:val="single" w:sz="4" w:space="0" w:color="auto"/>
+          <w:insideH w:val="single" w:sz="4" w:space="0" w:color="auto"/>
+          <w:insideV w:val="single" w:sz="4" w:space="0" w:color="auto"/>
         </w:tblBorders>
         <w:tblLook w:val="04A0" w:firstRow="1" w:lastRow="0" w:firstColumn="1" w:lastColumn="0" w:noHBand="0" w:noVBand="1"/>
       </w:tblPr>
@@ -5732,12 +5030,12 @@
         <w:tblW w:w="10490" w:type="dxa"/>
         <w:tblInd w:w="-34" w:type="dxa"/>
         <w:tblBorders>
-          <w:top w:val="single" w:color="auto" w:sz="4" w:space="0"/>
-          <w:left w:val="single" w:color="auto" w:sz="4" w:space="0"/>
-          <w:bottom w:val="single" w:color="auto" w:sz="4" w:space="0"/>
-          <w:right w:val="single" w:color="auto" w:sz="4" w:space="0"/>
-          <w:insideH w:val="single" w:color="auto" w:sz="4" w:space="0"/>
-          <w:insideV w:val="single" w:color="auto" w:sz="4" w:space="0"/>
+          <w:top w:val="single" w:sz="4" w:space="0" w:color="auto"/>
+          <w:left w:val="single" w:sz="4" w:space="0" w:color="auto"/>
+          <w:bottom w:val="single" w:sz="4" w:space="0" w:color="auto"/>
+          <w:right w:val="single" w:sz="4" w:space="0" w:color="auto"/>
+          <w:insideH w:val="single" w:sz="4" w:space="0" w:color="auto"/>
+          <w:insideV w:val="single" w:sz="4" w:space="0" w:color="auto"/>
         </w:tblBorders>
         <w:tblLook w:val="04A0" w:firstRow="1" w:lastRow="0" w:firstColumn="1" w:lastColumn="0" w:noHBand="0" w:noVBand="1"/>
       </w:tblPr>
@@ -5806,34 +5104,23 @@
               <w:tabs>
                 <w:tab w:val="left" w:pos="0"/>
               </w:tabs>
-              <w:spacing w:line="240" w:lineRule="auto"/>
-              <w:rPr>
-                <w:rFonts w:ascii="Arial" w:hAnsi="Arial" w:cs="Arial"/>
-                <w:i/>
-                <w:color w:val="000000"/>
-              </w:rPr>
-            </w:pPr>
-            <w:r>
-              <w:rPr>
-                <w:rFonts w:ascii="Arial" w:hAnsi="Arial" w:cs="Arial"/>
-                <w:i/>
-                <w:color w:val="000000"/>
-              </w:rPr>
-              <w:t>Enter details here</w:t>
-            </w:r>
-          </w:p>
-          <w:p>
-            <w:pPr>
-              <w:tabs>
-                <w:tab w:val="left" w:pos="0"/>
-              </w:tabs>
               <w:spacing w:after="0" w:line="240" w:lineRule="auto"/>
               <w:rPr>
                 <w:rFonts w:ascii="Arial" w:hAnsi="Arial" w:cs="Arial"/>
                 <w:i/>
-                <w:color w:val="000000"/>
-              </w:rPr>
-            </w:pPr>
+                <w:noProof/>
+                <w:color w:val="000000"/>
+              </w:rPr>
+            </w:pPr>
+            <w:r>
+              <w:rPr>
+                <w:rFonts w:ascii="Arial" w:hAnsi="Arial" w:cs="Arial"/>
+                <w:i/>
+                <w:noProof/>
+                <w:color w:val="000000"/>
+              </w:rPr>
+              <w:t>The research project will span over nine months with the following chart depicting how research tasks will be split up accordingly. The Timeline is tentative for not all possible setbacks can be taken into consideration at the time of writing.</w:t>
+            </w:r>
           </w:p>
           <w:p>
             <w:pPr>
@@ -5886,175 +5173,39 @@
                 <w:color w:val="000000"/>
               </w:rPr>
             </w:pPr>
-          </w:p>
-          <w:p>
-            <w:pPr>
-              <w:tabs>
-                <w:tab w:val="left" w:pos="0"/>
-              </w:tabs>
-              <w:spacing w:after="0" w:line="240" w:lineRule="auto"/>
-              <w:rPr>
-                <w:rFonts w:ascii="Arial" w:hAnsi="Arial" w:cs="Arial"/>
-                <w:i/>
-                <w:color w:val="000000"/>
-              </w:rPr>
-            </w:pPr>
-          </w:p>
-          <w:p>
-            <w:pPr>
-              <w:tabs>
-                <w:tab w:val="left" w:pos="0"/>
-              </w:tabs>
-              <w:spacing w:after="0" w:line="240" w:lineRule="auto"/>
-              <w:rPr>
-                <w:rFonts w:ascii="Arial" w:hAnsi="Arial" w:cs="Arial"/>
-                <w:i/>
-                <w:color w:val="000000"/>
-              </w:rPr>
-            </w:pPr>
-          </w:p>
-          <w:p>
-            <w:pPr>
-              <w:tabs>
-                <w:tab w:val="left" w:pos="0"/>
-              </w:tabs>
-              <w:spacing w:after="0" w:line="240" w:lineRule="auto"/>
-              <w:rPr>
-                <w:rFonts w:ascii="Arial" w:hAnsi="Arial" w:cs="Arial"/>
-                <w:i/>
-                <w:color w:val="000000"/>
-              </w:rPr>
-            </w:pPr>
-          </w:p>
-          <w:p>
-            <w:pPr>
-              <w:tabs>
-                <w:tab w:val="left" w:pos="0"/>
-              </w:tabs>
-              <w:spacing w:after="0" w:line="240" w:lineRule="auto"/>
-              <w:rPr>
-                <w:rFonts w:ascii="Arial" w:hAnsi="Arial" w:cs="Arial"/>
-                <w:i/>
-                <w:color w:val="000000"/>
-              </w:rPr>
-            </w:pPr>
-          </w:p>
-          <w:p>
-            <w:pPr>
-              <w:tabs>
-                <w:tab w:val="left" w:pos="0"/>
-              </w:tabs>
-              <w:spacing w:after="0" w:line="240" w:lineRule="auto"/>
-              <w:rPr>
-                <w:rFonts w:ascii="Arial" w:hAnsi="Arial" w:cs="Arial"/>
-                <w:i/>
-                <w:color w:val="000000"/>
-              </w:rPr>
-            </w:pPr>
-          </w:p>
-          <w:p>
-            <w:pPr>
-              <w:tabs>
-                <w:tab w:val="left" w:pos="0"/>
-              </w:tabs>
-              <w:spacing w:after="0" w:line="240" w:lineRule="auto"/>
-              <w:rPr>
-                <w:rFonts w:ascii="Arial" w:hAnsi="Arial" w:cs="Arial"/>
-                <w:i/>
-                <w:color w:val="000000"/>
-              </w:rPr>
-            </w:pPr>
-          </w:p>
-          <w:p>
-            <w:pPr>
-              <w:tabs>
-                <w:tab w:val="left" w:pos="0"/>
-              </w:tabs>
-              <w:spacing w:after="0" w:line="240" w:lineRule="auto"/>
-              <w:rPr>
-                <w:rFonts w:ascii="Arial" w:hAnsi="Arial" w:cs="Arial"/>
-                <w:i/>
-                <w:color w:val="000000"/>
-              </w:rPr>
-            </w:pPr>
-          </w:p>
-          <w:p>
-            <w:pPr>
-              <w:tabs>
-                <w:tab w:val="left" w:pos="0"/>
-              </w:tabs>
-              <w:spacing w:after="0" w:line="240" w:lineRule="auto"/>
-              <w:rPr>
-                <w:rFonts w:ascii="Arial" w:hAnsi="Arial" w:cs="Arial"/>
-                <w:i/>
-                <w:color w:val="000000"/>
-              </w:rPr>
-            </w:pPr>
-          </w:p>
-          <w:p>
-            <w:pPr>
-              <w:tabs>
-                <w:tab w:val="left" w:pos="0"/>
-              </w:tabs>
-              <w:spacing w:after="0" w:line="240" w:lineRule="auto"/>
-              <w:rPr>
-                <w:rFonts w:ascii="Arial" w:hAnsi="Arial" w:cs="Arial"/>
-                <w:i/>
-                <w:color w:val="000000"/>
-              </w:rPr>
-            </w:pPr>
-          </w:p>
-          <w:p>
-            <w:pPr>
-              <w:tabs>
-                <w:tab w:val="left" w:pos="0"/>
-              </w:tabs>
-              <w:spacing w:after="0" w:line="240" w:lineRule="auto"/>
-              <w:rPr>
-                <w:rFonts w:ascii="Arial" w:hAnsi="Arial" w:cs="Arial"/>
-                <w:i/>
-                <w:color w:val="000000"/>
-              </w:rPr>
-            </w:pPr>
-          </w:p>
-          <w:p>
-            <w:pPr>
-              <w:tabs>
-                <w:tab w:val="left" w:pos="0"/>
-              </w:tabs>
-              <w:spacing w:after="0" w:line="240" w:lineRule="auto"/>
-              <w:rPr>
-                <w:rFonts w:ascii="Arial" w:hAnsi="Arial" w:cs="Arial"/>
-                <w:i/>
-                <w:color w:val="000000"/>
-              </w:rPr>
-            </w:pPr>
-          </w:p>
-          <w:p>
-            <w:pPr>
-              <w:tabs>
-                <w:tab w:val="left" w:pos="0"/>
-              </w:tabs>
-              <w:spacing w:after="0" w:line="240" w:lineRule="auto"/>
-              <w:rPr>
-                <w:rFonts w:ascii="Arial" w:hAnsi="Arial" w:cs="Arial"/>
-                <w:i/>
-                <w:color w:val="000000"/>
-              </w:rPr>
-            </w:pPr>
-          </w:p>
-          <w:p>
-            <w:pPr>
-              <w:tabs>
-                <w:tab w:val="left" w:pos="0"/>
-              </w:tabs>
-              <w:spacing w:after="0" w:line="240" w:lineRule="auto"/>
-              <w:rPr>
-                <w:rFonts w:ascii="Arial" w:hAnsi="Arial" w:cs="Arial"/>
-                <w:i/>
-                <w:color w:val="000000"/>
-              </w:rPr>
-            </w:pPr>
+            <w:r>
+              <w:rPr>
+                <w:rFonts w:ascii="Arial" w:hAnsi="Arial" w:cs="Arial"/>
+                <w:i/>
+                <w:noProof/>
+                <w:color w:val="000000"/>
+              </w:rPr>
+              <w:lastRenderedPageBreak/>
+              <w:pict w14:anchorId="23D7D393">
+                <v:shapetype id="_x0000_t75" coordsize="21600,21600" o:spt="75" o:preferrelative="t" path="m@4@5l@4@11@9@11@9@5xe" filled="f" stroked="f">
+                  <v:stroke joinstyle="miter"/>
+                  <v:formulas>
+                    <v:f eqn="if lineDrawn pixelLineWidth 0"/>
+                    <v:f eqn="sum @0 1 0"/>
+                    <v:f eqn="sum 0 0 @1"/>
+                    <v:f eqn="prod @2 1 2"/>
+                    <v:f eqn="prod @3 21600 pixelWidth"/>
+                    <v:f eqn="prod @3 21600 pixelHeight"/>
+                    <v:f eqn="sum @0 0 1"/>
+                    <v:f eqn="prod @6 1 2"/>
+                    <v:f eqn="prod @7 21600 pixelWidth"/>
+                    <v:f eqn="sum @8 21600 0"/>
+                    <v:f eqn="prod @7 21600 pixelHeight"/>
+                    <v:f eqn="sum @10 21600 0"/>
+                  </v:formulas>
+                  <v:path o:extrusionok="f" gradientshapeok="t" o:connecttype="rect"/>
+                  <o:lock v:ext="edit" aspectratio="t"/>
+                </v:shapetype>
+                <v:shape id="Picture 1" o:spid="_x0000_i1031" type="#_x0000_t75" style="width:511.5pt;height:369.75pt;visibility:visible;mso-wrap-style:square">
+                  <v:imagedata r:id="rId12" o:title=""/>
+                </v:shape>
+              </w:pict>
+            </w:r>
           </w:p>
           <w:p>
             <w:pPr>
@@ -6220,6 +5371,8 @@
           <w:u w:val="single"/>
         </w:rPr>
       </w:pPr>
+      <w:bookmarkStart w:id="3" w:name="_GoBack"/>
+      <w:bookmarkEnd w:id="3"/>
     </w:p>
     <w:p>
       <w:pPr>
@@ -6696,12 +5849,12 @@
         <w:tblW w:w="10490" w:type="dxa"/>
         <w:tblInd w:w="-34" w:type="dxa"/>
         <w:tblBorders>
-          <w:top w:val="single" w:color="000000" w:sz="4" w:space="0"/>
-          <w:left w:val="single" w:color="000000" w:sz="4" w:space="0"/>
-          <w:bottom w:val="single" w:color="000000" w:sz="4" w:space="0"/>
-          <w:right w:val="single" w:color="000000" w:sz="4" w:space="0"/>
-          <w:insideH w:val="single" w:color="000000" w:sz="4" w:space="0"/>
-          <w:insideV w:val="single" w:color="000000" w:sz="4" w:space="0"/>
+          <w:top w:val="single" w:sz="4" w:space="0" w:color="000000"/>
+          <w:left w:val="single" w:sz="4" w:space="0" w:color="000000"/>
+          <w:bottom w:val="single" w:sz="4" w:space="0" w:color="000000"/>
+          <w:right w:val="single" w:sz="4" w:space="0" w:color="000000"/>
+          <w:insideH w:val="single" w:sz="4" w:space="0" w:color="000000"/>
+          <w:insideV w:val="single" w:sz="4" w:space="0" w:color="000000"/>
         </w:tblBorders>
         <w:tblLook w:val="04A0" w:firstRow="1" w:lastRow="0" w:firstColumn="1" w:lastColumn="0" w:noHBand="0" w:noVBand="1"/>
       </w:tblPr>
@@ -6718,10 +5871,10 @@
           <w:tcPr>
             <w:tcW w:w="3403" w:type="dxa"/>
             <w:tcBorders>
-              <w:top w:val="single" w:color="000000" w:sz="4" w:space="0"/>
-              <w:left w:val="single" w:color="000000" w:sz="4" w:space="0"/>
-              <w:bottom w:val="single" w:color="000000" w:sz="4" w:space="0"/>
-              <w:right w:val="single" w:color="000000" w:sz="4" w:space="0"/>
+              <w:top w:val="single" w:sz="4" w:space="0" w:color="000000"/>
+              <w:left w:val="single" w:sz="4" w:space="0" w:color="000000"/>
+              <w:bottom w:val="single" w:sz="4" w:space="0" w:color="000000"/>
+              <w:right w:val="single" w:sz="4" w:space="0" w:color="000000"/>
             </w:tcBorders>
           </w:tcPr>
           <w:p>
@@ -6762,10 +5915,10 @@
           <w:tcPr>
             <w:tcW w:w="1559" w:type="dxa"/>
             <w:tcBorders>
-              <w:top w:val="single" w:color="000000" w:sz="4" w:space="0"/>
-              <w:left w:val="single" w:color="000000" w:sz="4" w:space="0"/>
-              <w:bottom w:val="single" w:color="000000" w:sz="4" w:space="0"/>
-              <w:right w:val="single" w:color="000000" w:sz="4" w:space="0"/>
+              <w:top w:val="single" w:sz="4" w:space="0" w:color="000000"/>
+              <w:left w:val="single" w:sz="4" w:space="0" w:color="000000"/>
+              <w:bottom w:val="single" w:sz="4" w:space="0" w:color="000000"/>
+              <w:right w:val="single" w:sz="4" w:space="0" w:color="000000"/>
             </w:tcBorders>
           </w:tcPr>
           <w:p>
@@ -6796,9 +5949,9 @@
           <w:tcPr>
             <w:tcW w:w="5528" w:type="dxa"/>
             <w:tcBorders>
-              <w:top w:val="single" w:color="000000" w:sz="4" w:space="0"/>
-              <w:left w:val="single" w:color="000000" w:sz="4" w:space="0"/>
-              <w:right w:val="single" w:color="000000" w:sz="4" w:space="0"/>
+              <w:top w:val="single" w:sz="4" w:space="0" w:color="000000"/>
+              <w:left w:val="single" w:sz="4" w:space="0" w:color="000000"/>
+              <w:right w:val="single" w:sz="4" w:space="0" w:color="000000"/>
             </w:tcBorders>
           </w:tcPr>
           <w:p>
@@ -6808,7 +5961,7 @@
               </w:tabs>
               <w:spacing w:line="240" w:lineRule="auto"/>
               <w:rPr>
-                <w:rFonts w:ascii="Arial" w:hAnsi="Arial" w:eastAsia="Times New Roman" w:cs="Arial"/>
+                <w:rFonts w:ascii="Arial" w:eastAsia="Times New Roman" w:hAnsi="Arial" w:cs="Arial"/>
                 <w:b/>
                 <w:i/>
                 <w:color w:val="000000"/>
@@ -6817,7 +5970,7 @@
             </w:pPr>
             <w:r>
               <w:rPr>
-                <w:rFonts w:ascii="Arial" w:hAnsi="Arial" w:eastAsia="Times New Roman" w:cs="Arial"/>
+                <w:rFonts w:ascii="Arial" w:eastAsia="Times New Roman" w:hAnsi="Arial" w:cs="Arial"/>
                 <w:b/>
                 <w:i/>
                 <w:color w:val="000000"/>
@@ -6836,10 +5989,10 @@
           <w:tcPr>
             <w:tcW w:w="3403" w:type="dxa"/>
             <w:tcBorders>
-              <w:top w:val="single" w:color="000000" w:sz="4" w:space="0"/>
-              <w:left w:val="single" w:color="000000" w:sz="4" w:space="0"/>
-              <w:bottom w:val="single" w:color="000000" w:sz="4" w:space="0"/>
-              <w:right w:val="single" w:color="000000" w:sz="4" w:space="0"/>
+              <w:top w:val="single" w:sz="4" w:space="0" w:color="000000"/>
+              <w:left w:val="single" w:sz="4" w:space="0" w:color="000000"/>
+              <w:bottom w:val="single" w:sz="4" w:space="0" w:color="000000"/>
+              <w:right w:val="single" w:sz="4" w:space="0" w:color="000000"/>
             </w:tcBorders>
           </w:tcPr>
           <w:p>
@@ -6868,10 +6021,10 @@
           <w:tcPr>
             <w:tcW w:w="1559" w:type="dxa"/>
             <w:tcBorders>
-              <w:top w:val="single" w:color="000000" w:sz="4" w:space="0"/>
-              <w:left w:val="single" w:color="000000" w:sz="4" w:space="0"/>
-              <w:bottom w:val="single" w:color="000000" w:sz="4" w:space="0"/>
-              <w:right w:val="single" w:color="000000" w:sz="4" w:space="0"/>
+              <w:top w:val="single" w:sz="4" w:space="0" w:color="000000"/>
+              <w:left w:val="single" w:sz="4" w:space="0" w:color="000000"/>
+              <w:bottom w:val="single" w:sz="4" w:space="0" w:color="000000"/>
+              <w:right w:val="single" w:sz="4" w:space="0" w:color="000000"/>
             </w:tcBorders>
           </w:tcPr>
           <w:p>
@@ -6892,9 +6045,9 @@
           <w:tcPr>
             <w:tcW w:w="5528" w:type="dxa"/>
             <w:tcBorders>
-              <w:top w:val="single" w:color="000000" w:sz="4" w:space="0"/>
-              <w:left w:val="single" w:color="000000" w:sz="4" w:space="0"/>
-              <w:right w:val="single" w:color="000000" w:sz="4" w:space="0"/>
+              <w:top w:val="single" w:sz="4" w:space="0" w:color="000000"/>
+              <w:left w:val="single" w:sz="4" w:space="0" w:color="000000"/>
+              <w:right w:val="single" w:sz="4" w:space="0" w:color="000000"/>
             </w:tcBorders>
           </w:tcPr>
           <w:p>
@@ -6921,10 +6074,10 @@
           <w:tcPr>
             <w:tcW w:w="3403" w:type="dxa"/>
             <w:tcBorders>
-              <w:top w:val="single" w:color="000000" w:sz="4" w:space="0"/>
-              <w:left w:val="single" w:color="000000" w:sz="4" w:space="0"/>
-              <w:bottom w:val="single" w:color="000000" w:sz="4" w:space="0"/>
-              <w:right w:val="single" w:color="000000" w:sz="4" w:space="0"/>
+              <w:top w:val="single" w:sz="4" w:space="0" w:color="000000"/>
+              <w:left w:val="single" w:sz="4" w:space="0" w:color="000000"/>
+              <w:bottom w:val="single" w:sz="4" w:space="0" w:color="000000"/>
+              <w:right w:val="single" w:sz="4" w:space="0" w:color="000000"/>
             </w:tcBorders>
           </w:tcPr>
           <w:p>
@@ -6953,10 +6106,10 @@
           <w:tcPr>
             <w:tcW w:w="1559" w:type="dxa"/>
             <w:tcBorders>
-              <w:top w:val="single" w:color="000000" w:sz="4" w:space="0"/>
-              <w:left w:val="single" w:color="000000" w:sz="4" w:space="0"/>
-              <w:bottom w:val="single" w:color="000000" w:sz="4" w:space="0"/>
-              <w:right w:val="single" w:color="000000" w:sz="4" w:space="0"/>
+              <w:top w:val="single" w:sz="4" w:space="0" w:color="000000"/>
+              <w:left w:val="single" w:sz="4" w:space="0" w:color="000000"/>
+              <w:bottom w:val="single" w:sz="4" w:space="0" w:color="000000"/>
+              <w:right w:val="single" w:sz="4" w:space="0" w:color="000000"/>
             </w:tcBorders>
           </w:tcPr>
           <w:p>
@@ -6977,8 +6130,8 @@
           <w:tcPr>
             <w:tcW w:w="5528" w:type="dxa"/>
             <w:tcBorders>
-              <w:left w:val="single" w:color="000000" w:sz="4" w:space="0"/>
-              <w:right w:val="single" w:color="000000" w:sz="4" w:space="0"/>
+              <w:left w:val="single" w:sz="4" w:space="0" w:color="000000"/>
+              <w:right w:val="single" w:sz="4" w:space="0" w:color="000000"/>
             </w:tcBorders>
           </w:tcPr>
           <w:p>
@@ -7004,10 +6157,10 @@
           <w:tcPr>
             <w:tcW w:w="3403" w:type="dxa"/>
             <w:tcBorders>
-              <w:top w:val="single" w:color="000000" w:sz="4" w:space="0"/>
-              <w:left w:val="single" w:color="000000" w:sz="4" w:space="0"/>
-              <w:bottom w:val="single" w:color="000000" w:sz="4" w:space="0"/>
-              <w:right w:val="single" w:color="000000" w:sz="4" w:space="0"/>
+              <w:top w:val="single" w:sz="4" w:space="0" w:color="000000"/>
+              <w:left w:val="single" w:sz="4" w:space="0" w:color="000000"/>
+              <w:bottom w:val="single" w:sz="4" w:space="0" w:color="000000"/>
+              <w:right w:val="single" w:sz="4" w:space="0" w:color="000000"/>
             </w:tcBorders>
           </w:tcPr>
           <w:p>
@@ -7036,10 +6189,10 @@
           <w:tcPr>
             <w:tcW w:w="1559" w:type="dxa"/>
             <w:tcBorders>
-              <w:top w:val="single" w:color="000000" w:sz="4" w:space="0"/>
-              <w:left w:val="single" w:color="000000" w:sz="4" w:space="0"/>
-              <w:bottom w:val="single" w:color="000000" w:sz="4" w:space="0"/>
-              <w:right w:val="single" w:color="000000" w:sz="4" w:space="0"/>
+              <w:top w:val="single" w:sz="4" w:space="0" w:color="000000"/>
+              <w:left w:val="single" w:sz="4" w:space="0" w:color="000000"/>
+              <w:bottom w:val="single" w:sz="4" w:space="0" w:color="000000"/>
+              <w:right w:val="single" w:sz="4" w:space="0" w:color="000000"/>
             </w:tcBorders>
           </w:tcPr>
           <w:p>
@@ -7060,8 +6213,8 @@
           <w:tcPr>
             <w:tcW w:w="5528" w:type="dxa"/>
             <w:tcBorders>
-              <w:left w:val="single" w:color="000000" w:sz="4" w:space="0"/>
-              <w:right w:val="single" w:color="000000" w:sz="4" w:space="0"/>
+              <w:left w:val="single" w:sz="4" w:space="0" w:color="000000"/>
+              <w:right w:val="single" w:sz="4" w:space="0" w:color="000000"/>
             </w:tcBorders>
           </w:tcPr>
           <w:p>
@@ -7087,10 +6240,10 @@
           <w:tcPr>
             <w:tcW w:w="3403" w:type="dxa"/>
             <w:tcBorders>
-              <w:top w:val="single" w:color="000000" w:sz="4" w:space="0"/>
-              <w:left w:val="single" w:color="000000" w:sz="4" w:space="0"/>
-              <w:bottom w:val="single" w:color="000000" w:sz="4" w:space="0"/>
-              <w:right w:val="single" w:color="000000" w:sz="4" w:space="0"/>
+              <w:top w:val="single" w:sz="4" w:space="0" w:color="000000"/>
+              <w:left w:val="single" w:sz="4" w:space="0" w:color="000000"/>
+              <w:bottom w:val="single" w:sz="4" w:space="0" w:color="000000"/>
+              <w:right w:val="single" w:sz="4" w:space="0" w:color="000000"/>
             </w:tcBorders>
           </w:tcPr>
           <w:p>
@@ -7119,10 +6272,10 @@
           <w:tcPr>
             <w:tcW w:w="1559" w:type="dxa"/>
             <w:tcBorders>
-              <w:top w:val="single" w:color="000000" w:sz="4" w:space="0"/>
-              <w:left w:val="single" w:color="000000" w:sz="4" w:space="0"/>
-              <w:bottom w:val="single" w:color="000000" w:sz="4" w:space="0"/>
-              <w:right w:val="single" w:color="000000" w:sz="4" w:space="0"/>
+              <w:top w:val="single" w:sz="4" w:space="0" w:color="000000"/>
+              <w:left w:val="single" w:sz="4" w:space="0" w:color="000000"/>
+              <w:bottom w:val="single" w:sz="4" w:space="0" w:color="000000"/>
+              <w:right w:val="single" w:sz="4" w:space="0" w:color="000000"/>
             </w:tcBorders>
           </w:tcPr>
           <w:p>
@@ -7143,9 +6296,9 @@
           <w:tcPr>
             <w:tcW w:w="5528" w:type="dxa"/>
             <w:tcBorders>
-              <w:left w:val="single" w:color="000000" w:sz="4" w:space="0"/>
-              <w:bottom w:val="single" w:color="000000" w:sz="4" w:space="0"/>
-              <w:right w:val="single" w:color="000000" w:sz="4" w:space="0"/>
+              <w:left w:val="single" w:sz="4" w:space="0" w:color="000000"/>
+              <w:bottom w:val="single" w:sz="4" w:space="0" w:color="000000"/>
+              <w:right w:val="single" w:sz="4" w:space="0" w:color="000000"/>
             </w:tcBorders>
           </w:tcPr>
           <w:p>
@@ -7634,12 +6787,12 @@
         <w:tblW w:w="10490" w:type="dxa"/>
         <w:tblInd w:w="-34" w:type="dxa"/>
         <w:tblBorders>
-          <w:top w:val="single" w:color="000000" w:sz="4" w:space="0"/>
-          <w:left w:val="single" w:color="000000" w:sz="4" w:space="0"/>
-          <w:bottom w:val="single" w:color="000000" w:sz="4" w:space="0"/>
-          <w:right w:val="single" w:color="000000" w:sz="4" w:space="0"/>
-          <w:insideH w:val="single" w:color="000000" w:sz="4" w:space="0"/>
-          <w:insideV w:val="single" w:color="000000" w:sz="4" w:space="0"/>
+          <w:top w:val="single" w:sz="4" w:space="0" w:color="000000"/>
+          <w:left w:val="single" w:sz="4" w:space="0" w:color="000000"/>
+          <w:bottom w:val="single" w:sz="4" w:space="0" w:color="000000"/>
+          <w:right w:val="single" w:sz="4" w:space="0" w:color="000000"/>
+          <w:insideH w:val="single" w:sz="4" w:space="0" w:color="000000"/>
+          <w:insideV w:val="single" w:sz="4" w:space="0" w:color="000000"/>
         </w:tblBorders>
         <w:tblLook w:val="04A0" w:firstRow="1" w:lastRow="0" w:firstColumn="1" w:lastColumn="0" w:noHBand="0" w:noVBand="1"/>
       </w:tblPr>
@@ -7653,10 +6806,10 @@
             <w:tcW w:w="10490" w:type="dxa"/>
             <w:gridSpan w:val="2"/>
             <w:tcBorders>
-              <w:top w:val="single" w:color="000000" w:sz="4" w:space="0"/>
-              <w:left w:val="single" w:color="000000" w:sz="4" w:space="0"/>
-              <w:bottom w:val="single" w:color="000000" w:sz="4" w:space="0"/>
-              <w:right w:val="single" w:color="000000" w:sz="4" w:space="0"/>
+              <w:top w:val="single" w:sz="4" w:space="0" w:color="000000"/>
+              <w:left w:val="single" w:sz="4" w:space="0" w:color="000000"/>
+              <w:bottom w:val="single" w:sz="4" w:space="0" w:color="000000"/>
+              <w:right w:val="single" w:sz="4" w:space="0" w:color="000000"/>
             </w:tcBorders>
           </w:tcPr>
           <w:p>
@@ -7690,10 +6843,10 @@
           <w:tcPr>
             <w:tcW w:w="5387" w:type="dxa"/>
             <w:tcBorders>
-              <w:top w:val="single" w:color="000000" w:sz="4" w:space="0"/>
-              <w:left w:val="single" w:color="000000" w:sz="4" w:space="0"/>
-              <w:bottom w:val="single" w:color="000000" w:sz="4" w:space="0"/>
-              <w:right w:val="single" w:color="000000" w:sz="4" w:space="0"/>
+              <w:top w:val="single" w:sz="4" w:space="0" w:color="000000"/>
+              <w:left w:val="single" w:sz="4" w:space="0" w:color="000000"/>
+              <w:bottom w:val="single" w:sz="4" w:space="0" w:color="000000"/>
+              <w:right w:val="single" w:sz="4" w:space="0" w:color="000000"/>
             </w:tcBorders>
           </w:tcPr>
           <w:p>
@@ -7732,10 +6885,10 @@
           <w:tcPr>
             <w:tcW w:w="5103" w:type="dxa"/>
             <w:tcBorders>
-              <w:top w:val="single" w:color="000000" w:sz="4" w:space="0"/>
-              <w:left w:val="single" w:color="000000" w:sz="4" w:space="0"/>
-              <w:bottom w:val="single" w:color="000000" w:sz="4" w:space="0"/>
-              <w:right w:val="single" w:color="000000" w:sz="4" w:space="0"/>
+              <w:top w:val="single" w:sz="4" w:space="0" w:color="000000"/>
+              <w:left w:val="single" w:sz="4" w:space="0" w:color="000000"/>
+              <w:bottom w:val="single" w:sz="4" w:space="0" w:color="000000"/>
+              <w:right w:val="single" w:sz="4" w:space="0" w:color="000000"/>
             </w:tcBorders>
           </w:tcPr>
           <w:p>
@@ -7776,10 +6929,10 @@
           <w:tcPr>
             <w:tcW w:w="5387" w:type="dxa"/>
             <w:tcBorders>
-              <w:top w:val="single" w:color="000000" w:sz="4" w:space="0"/>
-              <w:left w:val="single" w:color="000000" w:sz="4" w:space="0"/>
-              <w:bottom w:val="single" w:color="000000" w:sz="4" w:space="0"/>
-              <w:right w:val="single" w:color="000000" w:sz="4" w:space="0"/>
+              <w:top w:val="single" w:sz="4" w:space="0" w:color="000000"/>
+              <w:left w:val="single" w:sz="4" w:space="0" w:color="000000"/>
+              <w:bottom w:val="single" w:sz="4" w:space="0" w:color="000000"/>
+              <w:right w:val="single" w:sz="4" w:space="0" w:color="000000"/>
             </w:tcBorders>
           </w:tcPr>
           <w:p>
@@ -7830,10 +6983,10 @@
           <w:tcPr>
             <w:tcW w:w="5103" w:type="dxa"/>
             <w:tcBorders>
-              <w:top w:val="single" w:color="000000" w:sz="4" w:space="0"/>
-              <w:left w:val="single" w:color="000000" w:sz="4" w:space="0"/>
-              <w:bottom w:val="single" w:color="000000" w:sz="4" w:space="0"/>
-              <w:right w:val="single" w:color="000000" w:sz="4" w:space="0"/>
+              <w:top w:val="single" w:sz="4" w:space="0" w:color="000000"/>
+              <w:left w:val="single" w:sz="4" w:space="0" w:color="000000"/>
+              <w:bottom w:val="single" w:sz="4" w:space="0" w:color="000000"/>
+              <w:right w:val="single" w:sz="4" w:space="0" w:color="000000"/>
             </w:tcBorders>
           </w:tcPr>
           <w:p>
@@ -7871,13 +7024,13 @@
       </w:pPr>
     </w:p>
     <w:sectPr>
-      <w:headerReference w:type="even" r:id="rId9"/>
-      <w:headerReference w:type="default" r:id="rId10"/>
-      <w:footerReference w:type="even" r:id="rId11"/>
-      <w:footerReference w:type="default" r:id="rId12"/>
-      <w:headerReference w:type="first" r:id="rId13"/>
-      <w:footerReference w:type="first" r:id="rId14"/>
-      <w:pgSz w:w="11907" w:h="16839" w:orient="portrait" w:code="9"/>
+      <w:headerReference w:type="even" r:id="rId13"/>
+      <w:headerReference w:type="default" r:id="rId14"/>
+      <w:footerReference w:type="even" r:id="rId15"/>
+      <w:footerReference w:type="default" r:id="rId16"/>
+      <w:headerReference w:type="first" r:id="rId17"/>
+      <w:footerReference w:type="first" r:id="rId18"/>
+      <w:pgSz w:w="11907" w:h="16839" w:code="9"/>
       <w:pgMar w:top="8" w:right="708" w:bottom="1135" w:left="851" w:header="340" w:footer="706" w:gutter="0"/>
       <w:cols w:space="708"/>
       <w:docGrid w:linePitch="360"/>
@@ -7887,76 +7040,51 @@
 </file>
 
 <file path=word/comments.xml><?xml version="1.0" encoding="utf-8"?>
-<w:comments xmlns:w14="http://schemas.microsoft.com/office/word/2010/wordml" xmlns:w="http://schemas.openxmlformats.org/wordprocessingml/2006/main">
-  <w:comment w:initials="AG" w:author="Alan Gatt" w:date="2019-04-08T04:45:50" w:id="436978854">
+<w:comments xmlns:wpc="http://schemas.microsoft.com/office/word/2010/wordprocessingCanvas" xmlns:cx="http://schemas.microsoft.com/office/drawing/2014/chartex" xmlns:cx1="http://schemas.microsoft.com/office/drawing/2015/9/8/chartex" xmlns:cx2="http://schemas.microsoft.com/office/drawing/2015/10/21/chartex" xmlns:cx3="http://schemas.microsoft.com/office/drawing/2016/5/9/chartex" xmlns:cx4="http://schemas.microsoft.com/office/drawing/2016/5/10/chartex" xmlns:cx5="http://schemas.microsoft.com/office/drawing/2016/5/11/chartex" xmlns:cx6="http://schemas.microsoft.com/office/drawing/2016/5/12/chartex" xmlns:cx7="http://schemas.microsoft.com/office/drawing/2016/5/13/chartex" xmlns:cx8="http://schemas.microsoft.com/office/drawing/2016/5/14/chartex" xmlns:mc="http://schemas.openxmlformats.org/markup-compatibility/2006" xmlns:aink="http://schemas.microsoft.com/office/drawing/2016/ink" xmlns:am3d="http://schemas.microsoft.com/office/drawing/2017/model3d" xmlns:o="urn:schemas-microsoft-com:office:office" xmlns:r="http://schemas.openxmlformats.org/officeDocument/2006/relationships" xmlns:m="http://schemas.openxmlformats.org/officeDocument/2006/math" xmlns:v="urn:schemas-microsoft-com:vml" xmlns:wp14="http://schemas.microsoft.com/office/word/2010/wordprocessingDrawing" xmlns:wp="http://schemas.openxmlformats.org/drawingml/2006/wordprocessingDrawing" xmlns:w10="urn:schemas-microsoft-com:office:word" xmlns:w="http://schemas.openxmlformats.org/wordprocessingml/2006/main" xmlns:w14="http://schemas.microsoft.com/office/word/2010/wordml" xmlns:w15="http://schemas.microsoft.com/office/word/2012/wordml" xmlns:w16cid="http://schemas.microsoft.com/office/word/2016/wordml/cid" xmlns:w16se="http://schemas.microsoft.com/office/word/2015/wordml/symex" xmlns:wpg="http://schemas.microsoft.com/office/word/2010/wordprocessingGroup" xmlns:wpi="http://schemas.microsoft.com/office/word/2010/wordprocessingInk" xmlns:wne="http://schemas.microsoft.com/office/word/2006/wordml" xmlns:wps="http://schemas.microsoft.com/office/word/2010/wordprocessingShape" mc:Ignorable="w14 w15 w16se w16cid wp14">
+  <w:comment w:id="0" w:author="Alan Gatt" w:date="2019-04-08T04:45:00Z" w:initials="AG">
     <w:p>
-      <w:pPr>
-        <w:pStyle w:val="CommentText"/>
-      </w:pPr>
       <w:r>
-        <w:rPr/>
         <w:t>considerable</w:t>
       </w:r>
       <w:r>
-        <w:rPr>
-          <w:rStyle w:val="CommentReference"/>
-        </w:rPr>
         <w:annotationRef/>
       </w:r>
     </w:p>
   </w:comment>
-  <w:comment w:initials="AG" w:author="Alan Gatt" w:date="2019-04-08T04:45:59" w:id="554044980">
+  <w:comment w:id="1" w:author="Alan Gatt" w:date="2019-04-08T04:45:00Z" w:initials="AG">
     <w:p>
-      <w:pPr>
-        <w:pStyle w:val="CommentText"/>
-      </w:pPr>
       <w:r>
-        <w:rPr/>
         <w:t>trained model</w:t>
       </w:r>
       <w:r>
-        <w:rPr>
-          <w:rStyle w:val="CommentReference"/>
-        </w:rPr>
         <w:annotationRef/>
       </w:r>
     </w:p>
   </w:comment>
-  <w:comment w:initials="AG" w:author="Alan Gatt" w:date="2019-04-08T04:47:43" w:id="1580114229">
+  <w:comment w:id="2" w:author="Alan Gatt" w:date="2019-04-08T04:47:00Z" w:initials="AG">
     <w:p>
-      <w:pPr>
-        <w:pStyle w:val="CommentText"/>
-      </w:pPr>
       <w:r>
-        <w:rPr/>
         <w:t>I would limit the research questions to one or two. Since if you ask them, you have to answer them :)</w:t>
       </w:r>
       <w:r>
-        <w:rPr>
-          <w:rStyle w:val="CommentReference"/>
-        </w:rPr>
         <w:annotationRef/>
       </w:r>
     </w:p>
-    <w:p>
-      <w:pPr>
-        <w:pStyle w:val="CommentText"/>
-      </w:pPr>
-    </w:p>
+    <w:p/>
   </w:comment>
 </w:comments>
 </file>
 
 <file path=word/commentsExtended.xml><?xml version="1.0" encoding="utf-8"?>
-<w15:commentsEx xmlns:mc="http://schemas.openxmlformats.org/markup-compatibility/2006" xmlns:w15="http://schemas.microsoft.com/office/word/2012/wordml" mc:Ignorable="w15">
-  <w15:commentEx w15:done="0" w15:paraId="68BDC80D"/>
-  <w15:commentEx w15:done="0" w15:paraId="3B05AAE4"/>
-  <w15:commentEx w15:done="0" w15:paraId="695B9C26"/>
+<w15:commentsEx xmlns:wpc="http://schemas.microsoft.com/office/word/2010/wordprocessingCanvas" xmlns:cx="http://schemas.microsoft.com/office/drawing/2014/chartex" xmlns:cx1="http://schemas.microsoft.com/office/drawing/2015/9/8/chartex" xmlns:cx2="http://schemas.microsoft.com/office/drawing/2015/10/21/chartex" xmlns:cx3="http://schemas.microsoft.com/office/drawing/2016/5/9/chartex" xmlns:cx4="http://schemas.microsoft.com/office/drawing/2016/5/10/chartex" xmlns:cx5="http://schemas.microsoft.com/office/drawing/2016/5/11/chartex" xmlns:cx6="http://schemas.microsoft.com/office/drawing/2016/5/12/chartex" xmlns:cx7="http://schemas.microsoft.com/office/drawing/2016/5/13/chartex" xmlns:cx8="http://schemas.microsoft.com/office/drawing/2016/5/14/chartex" xmlns:mc="http://schemas.openxmlformats.org/markup-compatibility/2006" xmlns:aink="http://schemas.microsoft.com/office/drawing/2016/ink" xmlns:am3d="http://schemas.microsoft.com/office/drawing/2017/model3d" xmlns:o="urn:schemas-microsoft-com:office:office" xmlns:r="http://schemas.openxmlformats.org/officeDocument/2006/relationships" xmlns:m="http://schemas.openxmlformats.org/officeDocument/2006/math" xmlns:v="urn:schemas-microsoft-com:vml" xmlns:wp14="http://schemas.microsoft.com/office/word/2010/wordprocessingDrawing" xmlns:wp="http://schemas.openxmlformats.org/drawingml/2006/wordprocessingDrawing" xmlns:w10="urn:schemas-microsoft-com:office:word" xmlns:w="http://schemas.openxmlformats.org/wordprocessingml/2006/main" xmlns:w14="http://schemas.microsoft.com/office/word/2010/wordml" xmlns:w15="http://schemas.microsoft.com/office/word/2012/wordml" xmlns:w16cid="http://schemas.microsoft.com/office/word/2016/wordml/cid" xmlns:w16se="http://schemas.microsoft.com/office/word/2015/wordml/symex" xmlns:wpg="http://schemas.microsoft.com/office/word/2010/wordprocessingGroup" xmlns:wpi="http://schemas.microsoft.com/office/word/2010/wordprocessingInk" xmlns:wne="http://schemas.microsoft.com/office/word/2006/wordml" xmlns:wps="http://schemas.microsoft.com/office/word/2010/wordprocessingShape" mc:Ignorable="w14 w15 w16se w16cid wp14">
+  <w15:commentEx w15:paraId="68BDC80D" w15:done="0"/>
+  <w15:commentEx w15:paraId="3B05AAE4" w15:done="0"/>
+  <w15:commentEx w15:paraId="695B9C26" w15:done="0"/>
 </w15:commentsEx>
 </file>
 
 <file path=word/commentsIds.xml><?xml version="1.0" encoding="utf-8"?>
-<w16cid:commentsIds xmlns:mc="http://schemas.openxmlformats.org/markup-compatibility/2006" xmlns:w16cid="http://schemas.microsoft.com/office/word/2016/wordml/cid" mc:Ignorable="w16cid">
+<w16cid:commentsIds xmlns:wpc="http://schemas.microsoft.com/office/word/2010/wordprocessingCanvas" xmlns:cx="http://schemas.microsoft.com/office/drawing/2014/chartex" xmlns:cx1="http://schemas.microsoft.com/office/drawing/2015/9/8/chartex" xmlns:cx2="http://schemas.microsoft.com/office/drawing/2015/10/21/chartex" xmlns:cx3="http://schemas.microsoft.com/office/drawing/2016/5/9/chartex" xmlns:cx4="http://schemas.microsoft.com/office/drawing/2016/5/10/chartex" xmlns:cx5="http://schemas.microsoft.com/office/drawing/2016/5/11/chartex" xmlns:cx6="http://schemas.microsoft.com/office/drawing/2016/5/12/chartex" xmlns:cx7="http://schemas.microsoft.com/office/drawing/2016/5/13/chartex" xmlns:cx8="http://schemas.microsoft.com/office/drawing/2016/5/14/chartex" xmlns:mc="http://schemas.openxmlformats.org/markup-compatibility/2006" xmlns:aink="http://schemas.microsoft.com/office/drawing/2016/ink" xmlns:am3d="http://schemas.microsoft.com/office/drawing/2017/model3d" xmlns:o="urn:schemas-microsoft-com:office:office" xmlns:r="http://schemas.openxmlformats.org/officeDocument/2006/relationships" xmlns:m="http://schemas.openxmlformats.org/officeDocument/2006/math" xmlns:v="urn:schemas-microsoft-com:vml" xmlns:wp14="http://schemas.microsoft.com/office/word/2010/wordprocessingDrawing" xmlns:wp="http://schemas.openxmlformats.org/drawingml/2006/wordprocessingDrawing" xmlns:w10="urn:schemas-microsoft-com:office:word" xmlns:w="http://schemas.openxmlformats.org/wordprocessingml/2006/main" xmlns:w14="http://schemas.microsoft.com/office/word/2010/wordml" xmlns:w15="http://schemas.microsoft.com/office/word/2012/wordml" xmlns:w16cid="http://schemas.microsoft.com/office/word/2016/wordml/cid" xmlns:w16se="http://schemas.microsoft.com/office/word/2015/wordml/symex" xmlns:wpg="http://schemas.microsoft.com/office/word/2010/wordprocessingGroup" xmlns:wpi="http://schemas.microsoft.com/office/word/2010/wordprocessingInk" xmlns:wne="http://schemas.microsoft.com/office/word/2006/wordml" xmlns:wps="http://schemas.microsoft.com/office/word/2010/wordprocessingShape" mc:Ignorable="w14 w15 w16se w16cid wp14">
   <w16cid:commentId w16cid:paraId="68BDC80D" w16cid:durableId="3656BD3B"/>
   <w16cid:commentId w16cid:paraId="3B05AAE4" w16cid:durableId="01A78B43"/>
   <w16cid:commentId w16cid:paraId="695B9C26" w16cid:durableId="0AC80501"/>
@@ -8202,8 +7330,8 @@
       <w:tblLook w:val="04A0" w:firstRow="1" w:lastRow="0" w:firstColumn="1" w:lastColumn="0" w:noHBand="0" w:noVBand="1"/>
     </w:tblPr>
     <w:tblGrid>
-      <w:gridCol w:w="2857"/>
-      <w:gridCol w:w="7707"/>
+      <w:gridCol w:w="2860"/>
+      <w:gridCol w:w="7704"/>
     </w:tblGrid>
     <w:tr>
       <w:trPr>
@@ -8228,7 +7356,7 @@
               <w:noProof/>
             </w:rPr>
             <w:pict w14:anchorId="6266F336">
-              <v:shapetype id="_x0000_t75" coordsize="21600,21600" filled="f" stroked="f" o:spt="75" o:preferrelative="t" path="m@4@5l@4@11@9@11@9@5xe">
+              <v:shapetype id="_x0000_t75" coordsize="21600,21600" o:spt="75" o:preferrelative="t" path="m@4@5l@4@11@9@11@9@5xe" filled="f" stroked="f">
                 <v:stroke joinstyle="miter"/>
                 <v:formulas>
                   <v:f eqn="if lineDrawn pixelLineWidth 0"/>
@@ -8244,11 +7372,11 @@
                   <v:f eqn="prod @7 21600 pixelHeight"/>
                   <v:f eqn="sum @10 21600 0"/>
                 </v:formulas>
-                <v:path gradientshapeok="t" o:connecttype="rect" o:extrusionok="f"/>
+                <v:path o:extrusionok="f" gradientshapeok="t" o:connecttype="rect"/>
                 <o:lock v:ext="edit" aspectratio="t"/>
               </v:shapetype>
-              <v:shape id="Picture 1" style="position:absolute;left:0;text-align:left;margin-left:.15pt;margin-top:-28.35pt;width:132.05pt;height:21.3pt;z-index:-1;visibility:visible;mso-wrap-edited:f" alt="MCAST-UniColl-p-CMYK" wrapcoords="-139 0 -139 20736 21600 20736 21600 0 -139 0" o:spid="_x0000_s2053" type="#_x0000_t75">
-                <v:imagedata o:title="MCAST-UniColl-p-CMYK" r:id="rId1"/>
+              <v:shape id="Picture 1" o:spid="_x0000_s2053" type="#_x0000_t75" alt="MCAST-UniColl-p-CMYK" style="position:absolute;left:0;text-align:left;margin-left:.15pt;margin-top:-28.35pt;width:132.05pt;height:21.3pt;z-index:-1;visibility:visible;mso-wrap-edited:f" wrapcoords="-139 0 -139 20736 21600 20736 21600 0 -139 0">
+                <v:imagedata r:id="rId1" o:title="MCAST-UniColl-p-CMYK"/>
                 <w10:wrap type="tight"/>
               </v:shape>
             </w:pict>
@@ -8540,7 +7668,7 @@
         <w:ind w:left="1440" w:hanging="360"/>
       </w:pPr>
       <w:rPr>
-        <w:rFonts w:hint="default" w:ascii="Symbol" w:hAnsi="Symbol"/>
+        <w:rFonts w:ascii="Symbol" w:hAnsi="Symbol" w:hint="default"/>
       </w:rPr>
     </w:lvl>
     <w:lvl w:ilvl="1" w:tplc="04090003" w:tentative="1">
@@ -8552,7 +7680,7 @@
         <w:ind w:left="2160" w:hanging="360"/>
       </w:pPr>
       <w:rPr>
-        <w:rFonts w:hint="default" w:ascii="Courier New" w:hAnsi="Courier New" w:cs="Courier New"/>
+        <w:rFonts w:ascii="Courier New" w:hAnsi="Courier New" w:cs="Courier New" w:hint="default"/>
       </w:rPr>
     </w:lvl>
     <w:lvl w:ilvl="2" w:tplc="04090005" w:tentative="1">
@@ -8564,7 +7692,7 @@
         <w:ind w:left="2880" w:hanging="360"/>
       </w:pPr>
       <w:rPr>
-        <w:rFonts w:hint="default" w:ascii="Wingdings" w:hAnsi="Wingdings"/>
+        <w:rFonts w:ascii="Wingdings" w:hAnsi="Wingdings" w:hint="default"/>
       </w:rPr>
     </w:lvl>
     <w:lvl w:ilvl="3" w:tplc="04090001" w:tentative="1">
@@ -8576,7 +7704,7 @@
         <w:ind w:left="3600" w:hanging="360"/>
       </w:pPr>
       <w:rPr>
-        <w:rFonts w:hint="default" w:ascii="Symbol" w:hAnsi="Symbol"/>
+        <w:rFonts w:ascii="Symbol" w:hAnsi="Symbol" w:hint="default"/>
       </w:rPr>
     </w:lvl>
     <w:lvl w:ilvl="4" w:tplc="04090003" w:tentative="1">
@@ -8588,7 +7716,7 @@
         <w:ind w:left="4320" w:hanging="360"/>
       </w:pPr>
       <w:rPr>
-        <w:rFonts w:hint="default" w:ascii="Courier New" w:hAnsi="Courier New" w:cs="Courier New"/>
+        <w:rFonts w:ascii="Courier New" w:hAnsi="Courier New" w:cs="Courier New" w:hint="default"/>
       </w:rPr>
     </w:lvl>
     <w:lvl w:ilvl="5" w:tplc="04090005" w:tentative="1">
@@ -8600,7 +7728,7 @@
         <w:ind w:left="5040" w:hanging="360"/>
       </w:pPr>
       <w:rPr>
-        <w:rFonts w:hint="default" w:ascii="Wingdings" w:hAnsi="Wingdings"/>
+        <w:rFonts w:ascii="Wingdings" w:hAnsi="Wingdings" w:hint="default"/>
       </w:rPr>
     </w:lvl>
     <w:lvl w:ilvl="6" w:tplc="04090001" w:tentative="1">
@@ -8612,7 +7740,7 @@
         <w:ind w:left="5760" w:hanging="360"/>
       </w:pPr>
       <w:rPr>
-        <w:rFonts w:hint="default" w:ascii="Symbol" w:hAnsi="Symbol"/>
+        <w:rFonts w:ascii="Symbol" w:hAnsi="Symbol" w:hint="default"/>
       </w:rPr>
     </w:lvl>
     <w:lvl w:ilvl="7" w:tplc="04090003" w:tentative="1">
@@ -8624,7 +7752,7 @@
         <w:ind w:left="6480" w:hanging="360"/>
       </w:pPr>
       <w:rPr>
-        <w:rFonts w:hint="default" w:ascii="Courier New" w:hAnsi="Courier New" w:cs="Courier New"/>
+        <w:rFonts w:ascii="Courier New" w:hAnsi="Courier New" w:cs="Courier New" w:hint="default"/>
       </w:rPr>
     </w:lvl>
     <w:lvl w:ilvl="8" w:tplc="04090005" w:tentative="1">
@@ -8636,7 +7764,7 @@
         <w:ind w:left="7200" w:hanging="360"/>
       </w:pPr>
       <w:rPr>
-        <w:rFonts w:hint="default" w:ascii="Wingdings" w:hAnsi="Wingdings"/>
+        <w:rFonts w:ascii="Wingdings" w:hAnsi="Wingdings" w:hint="default"/>
       </w:rPr>
     </w:lvl>
   </w:abstractNum>
@@ -8876,7 +8004,7 @@
         <w:ind w:left="1440" w:hanging="360"/>
       </w:pPr>
       <w:rPr>
-        <w:rFonts w:hint="default" w:ascii="Symbol" w:hAnsi="Symbol"/>
+        <w:rFonts w:ascii="Symbol" w:hAnsi="Symbol" w:hint="default"/>
       </w:rPr>
     </w:lvl>
     <w:lvl w:ilvl="2" w:tplc="0409001B" w:tentative="1">
@@ -8977,7 +8105,7 @@
         <w:ind w:left="720" w:hanging="360"/>
       </w:pPr>
       <w:rPr>
-        <w:rFonts w:hint="default" w:ascii="Symbol" w:hAnsi="Symbol"/>
+        <w:rFonts w:ascii="Symbol" w:hAnsi="Symbol" w:hint="default"/>
       </w:rPr>
     </w:lvl>
     <w:lvl w:ilvl="1" w:tplc="04090003" w:tentative="1">
@@ -8989,7 +8117,7 @@
         <w:ind w:left="1440" w:hanging="360"/>
       </w:pPr>
       <w:rPr>
-        <w:rFonts w:hint="default" w:ascii="Courier New" w:hAnsi="Courier New" w:cs="Courier New"/>
+        <w:rFonts w:ascii="Courier New" w:hAnsi="Courier New" w:cs="Courier New" w:hint="default"/>
       </w:rPr>
     </w:lvl>
     <w:lvl w:ilvl="2" w:tplc="04090005" w:tentative="1">
@@ -9001,7 +8129,7 @@
         <w:ind w:left="2160" w:hanging="360"/>
       </w:pPr>
       <w:rPr>
-        <w:rFonts w:hint="default" w:ascii="Wingdings" w:hAnsi="Wingdings"/>
+        <w:rFonts w:ascii="Wingdings" w:hAnsi="Wingdings" w:hint="default"/>
       </w:rPr>
     </w:lvl>
     <w:lvl w:ilvl="3" w:tplc="04090001" w:tentative="1">
@@ -9013,7 +8141,7 @@
         <w:ind w:left="2880" w:hanging="360"/>
       </w:pPr>
       <w:rPr>
-        <w:rFonts w:hint="default" w:ascii="Symbol" w:hAnsi="Symbol"/>
+        <w:rFonts w:ascii="Symbol" w:hAnsi="Symbol" w:hint="default"/>
       </w:rPr>
     </w:lvl>
     <w:lvl w:ilvl="4" w:tplc="04090003" w:tentative="1">
@@ -9025,7 +8153,7 @@
         <w:ind w:left="3600" w:hanging="360"/>
       </w:pPr>
       <w:rPr>
-        <w:rFonts w:hint="default" w:ascii="Courier New" w:hAnsi="Courier New" w:cs="Courier New"/>
+        <w:rFonts w:ascii="Courier New" w:hAnsi="Courier New" w:cs="Courier New" w:hint="default"/>
       </w:rPr>
     </w:lvl>
     <w:lvl w:ilvl="5" w:tplc="04090005" w:tentative="1">
@@ -9037,7 +8165,7 @@
         <w:ind w:left="4320" w:hanging="360"/>
       </w:pPr>
       <w:rPr>
-        <w:rFonts w:hint="default" w:ascii="Wingdings" w:hAnsi="Wingdings"/>
+        <w:rFonts w:ascii="Wingdings" w:hAnsi="Wingdings" w:hint="default"/>
       </w:rPr>
     </w:lvl>
     <w:lvl w:ilvl="6" w:tplc="04090001" w:tentative="1">
@@ -9049,7 +8177,7 @@
         <w:ind w:left="5040" w:hanging="360"/>
       </w:pPr>
       <w:rPr>
-        <w:rFonts w:hint="default" w:ascii="Symbol" w:hAnsi="Symbol"/>
+        <w:rFonts w:ascii="Symbol" w:hAnsi="Symbol" w:hint="default"/>
       </w:rPr>
     </w:lvl>
     <w:lvl w:ilvl="7" w:tplc="04090003" w:tentative="1">
@@ -9061,7 +8189,7 @@
         <w:ind w:left="5760" w:hanging="360"/>
       </w:pPr>
       <w:rPr>
-        <w:rFonts w:hint="default" w:ascii="Courier New" w:hAnsi="Courier New" w:cs="Courier New"/>
+        <w:rFonts w:ascii="Courier New" w:hAnsi="Courier New" w:cs="Courier New" w:hint="default"/>
       </w:rPr>
     </w:lvl>
     <w:lvl w:ilvl="8" w:tplc="04090005" w:tentative="1">
@@ -9073,7 +8201,7 @@
         <w:ind w:left="6480" w:hanging="360"/>
       </w:pPr>
       <w:rPr>
-        <w:rFonts w:hint="default" w:ascii="Wingdings" w:hAnsi="Wingdings"/>
+        <w:rFonts w:ascii="Wingdings" w:hAnsi="Wingdings" w:hint="default"/>
       </w:rPr>
     </w:lvl>
   </w:abstractNum>
@@ -9268,7 +8396,7 @@
         <w:ind w:left="795" w:hanging="360"/>
       </w:pPr>
       <w:rPr>
-        <w:rFonts w:hint="default" w:ascii="Symbol" w:hAnsi="Symbol"/>
+        <w:rFonts w:ascii="Symbol" w:hAnsi="Symbol" w:hint="default"/>
       </w:rPr>
     </w:lvl>
     <w:lvl w:ilvl="1" w:tplc="04090003" w:tentative="1">
@@ -9280,7 +8408,7 @@
         <w:ind w:left="1515" w:hanging="360"/>
       </w:pPr>
       <w:rPr>
-        <w:rFonts w:hint="default" w:ascii="Courier New" w:hAnsi="Courier New" w:cs="Courier New"/>
+        <w:rFonts w:ascii="Courier New" w:hAnsi="Courier New" w:cs="Courier New" w:hint="default"/>
       </w:rPr>
     </w:lvl>
     <w:lvl w:ilvl="2" w:tplc="04090005" w:tentative="1">
@@ -9292,7 +8420,7 @@
         <w:ind w:left="2235" w:hanging="360"/>
       </w:pPr>
       <w:rPr>
-        <w:rFonts w:hint="default" w:ascii="Wingdings" w:hAnsi="Wingdings"/>
+        <w:rFonts w:ascii="Wingdings" w:hAnsi="Wingdings" w:hint="default"/>
       </w:rPr>
     </w:lvl>
     <w:lvl w:ilvl="3" w:tplc="04090001" w:tentative="1">
@@ -9304,7 +8432,7 @@
         <w:ind w:left="2955" w:hanging="360"/>
       </w:pPr>
       <w:rPr>
-        <w:rFonts w:hint="default" w:ascii="Symbol" w:hAnsi="Symbol"/>
+        <w:rFonts w:ascii="Symbol" w:hAnsi="Symbol" w:hint="default"/>
       </w:rPr>
     </w:lvl>
     <w:lvl w:ilvl="4" w:tplc="04090003" w:tentative="1">
@@ -9316,7 +8444,7 @@
         <w:ind w:left="3675" w:hanging="360"/>
       </w:pPr>
       <w:rPr>
-        <w:rFonts w:hint="default" w:ascii="Courier New" w:hAnsi="Courier New" w:cs="Courier New"/>
+        <w:rFonts w:ascii="Courier New" w:hAnsi="Courier New" w:cs="Courier New" w:hint="default"/>
       </w:rPr>
     </w:lvl>
     <w:lvl w:ilvl="5" w:tplc="04090005" w:tentative="1">
@@ -9328,7 +8456,7 @@
         <w:ind w:left="4395" w:hanging="360"/>
       </w:pPr>
       <w:rPr>
-        <w:rFonts w:hint="default" w:ascii="Wingdings" w:hAnsi="Wingdings"/>
+        <w:rFonts w:ascii="Wingdings" w:hAnsi="Wingdings" w:hint="default"/>
       </w:rPr>
     </w:lvl>
     <w:lvl w:ilvl="6" w:tplc="04090001" w:tentative="1">
@@ -9340,7 +8468,7 @@
         <w:ind w:left="5115" w:hanging="360"/>
       </w:pPr>
       <w:rPr>
-        <w:rFonts w:hint="default" w:ascii="Symbol" w:hAnsi="Symbol"/>
+        <w:rFonts w:ascii="Symbol" w:hAnsi="Symbol" w:hint="default"/>
       </w:rPr>
     </w:lvl>
     <w:lvl w:ilvl="7" w:tplc="04090003" w:tentative="1">
@@ -9352,7 +8480,7 @@
         <w:ind w:left="5835" w:hanging="360"/>
       </w:pPr>
       <w:rPr>
-        <w:rFonts w:hint="default" w:ascii="Courier New" w:hAnsi="Courier New" w:cs="Courier New"/>
+        <w:rFonts w:ascii="Courier New" w:hAnsi="Courier New" w:cs="Courier New" w:hint="default"/>
       </w:rPr>
     </w:lvl>
     <w:lvl w:ilvl="8" w:tplc="04090005" w:tentative="1">
@@ -9364,7 +8492,7 @@
         <w:ind w:left="6555" w:hanging="360"/>
       </w:pPr>
       <w:rPr>
-        <w:rFonts w:hint="default" w:ascii="Wingdings" w:hAnsi="Wingdings"/>
+        <w:rFonts w:ascii="Wingdings" w:hAnsi="Wingdings" w:hint="default"/>
       </w:rPr>
     </w:lvl>
   </w:abstractNum>
@@ -9473,7 +8601,7 @@
         <w:ind w:left="1080" w:hanging="360"/>
       </w:pPr>
       <w:rPr>
-        <w:rFonts w:hint="default" w:ascii="Symbol" w:hAnsi="Symbol"/>
+        <w:rFonts w:ascii="Symbol" w:hAnsi="Symbol" w:hint="default"/>
       </w:rPr>
     </w:lvl>
     <w:lvl w:ilvl="1" w:tplc="04090003" w:tentative="1">
@@ -9488,7 +8616,7 @@
         <w:ind w:left="1800" w:hanging="360"/>
       </w:pPr>
       <w:rPr>
-        <w:rFonts w:hint="default" w:ascii="Courier New" w:hAnsi="Courier New" w:cs="Courier New"/>
+        <w:rFonts w:ascii="Courier New" w:hAnsi="Courier New" w:cs="Courier New" w:hint="default"/>
       </w:rPr>
     </w:lvl>
     <w:lvl w:ilvl="2" w:tplc="04090005" w:tentative="1">
@@ -9503,7 +8631,7 @@
         <w:ind w:left="2520" w:hanging="360"/>
       </w:pPr>
       <w:rPr>
-        <w:rFonts w:hint="default" w:ascii="Wingdings" w:hAnsi="Wingdings"/>
+        <w:rFonts w:ascii="Wingdings" w:hAnsi="Wingdings" w:hint="default"/>
       </w:rPr>
     </w:lvl>
     <w:lvl w:ilvl="3" w:tplc="04090001" w:tentative="1">
@@ -9518,7 +8646,7 @@
         <w:ind w:left="3240" w:hanging="360"/>
       </w:pPr>
       <w:rPr>
-        <w:rFonts w:hint="default" w:ascii="Symbol" w:hAnsi="Symbol"/>
+        <w:rFonts w:ascii="Symbol" w:hAnsi="Symbol" w:hint="default"/>
       </w:rPr>
     </w:lvl>
     <w:lvl w:ilvl="4" w:tplc="04090003" w:tentative="1">
@@ -9533,7 +8661,7 @@
         <w:ind w:left="3960" w:hanging="360"/>
       </w:pPr>
       <w:rPr>
-        <w:rFonts w:hint="default" w:ascii="Courier New" w:hAnsi="Courier New" w:cs="Courier New"/>
+        <w:rFonts w:ascii="Courier New" w:hAnsi="Courier New" w:cs="Courier New" w:hint="default"/>
       </w:rPr>
     </w:lvl>
     <w:lvl w:ilvl="5" w:tplc="04090005" w:tentative="1">
@@ -9548,7 +8676,7 @@
         <w:ind w:left="4680" w:hanging="360"/>
       </w:pPr>
       <w:rPr>
-        <w:rFonts w:hint="default" w:ascii="Wingdings" w:hAnsi="Wingdings"/>
+        <w:rFonts w:ascii="Wingdings" w:hAnsi="Wingdings" w:hint="default"/>
       </w:rPr>
     </w:lvl>
     <w:lvl w:ilvl="6" w:tplc="04090001" w:tentative="1">
@@ -9563,7 +8691,7 @@
         <w:ind w:left="5400" w:hanging="360"/>
       </w:pPr>
       <w:rPr>
-        <w:rFonts w:hint="default" w:ascii="Symbol" w:hAnsi="Symbol"/>
+        <w:rFonts w:ascii="Symbol" w:hAnsi="Symbol" w:hint="default"/>
       </w:rPr>
     </w:lvl>
     <w:lvl w:ilvl="7" w:tplc="04090003" w:tentative="1">
@@ -9578,7 +8706,7 @@
         <w:ind w:left="6120" w:hanging="360"/>
       </w:pPr>
       <w:rPr>
-        <w:rFonts w:hint="default" w:ascii="Courier New" w:hAnsi="Courier New" w:cs="Courier New"/>
+        <w:rFonts w:ascii="Courier New" w:hAnsi="Courier New" w:cs="Courier New" w:hint="default"/>
       </w:rPr>
     </w:lvl>
     <w:lvl w:ilvl="8" w:tplc="04090005" w:tentative="1">
@@ -9593,7 +8721,7 @@
         <w:ind w:left="6840" w:hanging="360"/>
       </w:pPr>
       <w:rPr>
-        <w:rFonts w:hint="default" w:ascii="Wingdings" w:hAnsi="Wingdings"/>
+        <w:rFonts w:ascii="Wingdings" w:hAnsi="Wingdings" w:hint="default"/>
       </w:rPr>
     </w:lvl>
   </w:abstractNum>
@@ -9613,7 +8741,7 @@
         <w:ind w:left="720" w:hanging="360"/>
       </w:pPr>
       <w:rPr>
-        <w:rFonts w:ascii="Times New Roman" w:hAnsi="Times New Roman" w:eastAsia="Times New Roman" w:cs="Times New Roman"/>
+        <w:rFonts w:ascii="Times New Roman" w:eastAsia="Times New Roman" w:hAnsi="Times New Roman" w:cs="Times New Roman"/>
       </w:rPr>
     </w:lvl>
     <w:lvl w:ilvl="1" w:tplc="04090003" w:tentative="1">
@@ -9628,7 +8756,7 @@
         <w:ind w:left="1440" w:hanging="360"/>
       </w:pPr>
       <w:rPr>
-        <w:rFonts w:hint="default" w:ascii="Courier New" w:hAnsi="Courier New" w:cs="Courier New"/>
+        <w:rFonts w:ascii="Courier New" w:hAnsi="Courier New" w:cs="Courier New" w:hint="default"/>
       </w:rPr>
     </w:lvl>
     <w:lvl w:ilvl="2" w:tplc="04090005" w:tentative="1">
@@ -9643,7 +8771,7 @@
         <w:ind w:left="2160" w:hanging="360"/>
       </w:pPr>
       <w:rPr>
-        <w:rFonts w:hint="default" w:ascii="Wingdings" w:hAnsi="Wingdings"/>
+        <w:rFonts w:ascii="Wingdings" w:hAnsi="Wingdings" w:hint="default"/>
       </w:rPr>
     </w:lvl>
     <w:lvl w:ilvl="3" w:tplc="04090001" w:tentative="1">
@@ -9658,7 +8786,7 @@
         <w:ind w:left="2880" w:hanging="360"/>
       </w:pPr>
       <w:rPr>
-        <w:rFonts w:hint="default" w:ascii="Symbol" w:hAnsi="Symbol"/>
+        <w:rFonts w:ascii="Symbol" w:hAnsi="Symbol" w:hint="default"/>
       </w:rPr>
     </w:lvl>
     <w:lvl w:ilvl="4" w:tplc="04090003" w:tentative="1">
@@ -9673,7 +8801,7 @@
         <w:ind w:left="3600" w:hanging="360"/>
       </w:pPr>
       <w:rPr>
-        <w:rFonts w:hint="default" w:ascii="Courier New" w:hAnsi="Courier New" w:cs="Courier New"/>
+        <w:rFonts w:ascii="Courier New" w:hAnsi="Courier New" w:cs="Courier New" w:hint="default"/>
       </w:rPr>
     </w:lvl>
     <w:lvl w:ilvl="5" w:tplc="04090005" w:tentative="1">
@@ -9688,7 +8816,7 @@
         <w:ind w:left="4320" w:hanging="360"/>
       </w:pPr>
       <w:rPr>
-        <w:rFonts w:hint="default" w:ascii="Wingdings" w:hAnsi="Wingdings"/>
+        <w:rFonts w:ascii="Wingdings" w:hAnsi="Wingdings" w:hint="default"/>
       </w:rPr>
     </w:lvl>
     <w:lvl w:ilvl="6" w:tplc="04090001" w:tentative="1">
@@ -9703,7 +8831,7 @@
         <w:ind w:left="5040" w:hanging="360"/>
       </w:pPr>
       <w:rPr>
-        <w:rFonts w:hint="default" w:ascii="Symbol" w:hAnsi="Symbol"/>
+        <w:rFonts w:ascii="Symbol" w:hAnsi="Symbol" w:hint="default"/>
       </w:rPr>
     </w:lvl>
     <w:lvl w:ilvl="7" w:tplc="04090003" w:tentative="1">
@@ -9718,7 +8846,7 @@
         <w:ind w:left="5760" w:hanging="360"/>
       </w:pPr>
       <w:rPr>
-        <w:rFonts w:hint="default" w:ascii="Courier New" w:hAnsi="Courier New" w:cs="Courier New"/>
+        <w:rFonts w:ascii="Courier New" w:hAnsi="Courier New" w:cs="Courier New" w:hint="default"/>
       </w:rPr>
     </w:lvl>
     <w:lvl w:ilvl="8" w:tplc="04090005" w:tentative="1">
@@ -9733,7 +8861,7 @@
         <w:ind w:left="6480" w:hanging="360"/>
       </w:pPr>
       <w:rPr>
-        <w:rFonts w:hint="default" w:ascii="Wingdings" w:hAnsi="Wingdings"/>
+        <w:rFonts w:ascii="Wingdings" w:hAnsi="Wingdings" w:hint="default"/>
       </w:rPr>
     </w:lvl>
   </w:abstractNum>
@@ -9750,7 +8878,7 @@
         <w:ind w:left="720" w:hanging="360"/>
       </w:pPr>
       <w:rPr>
-        <w:rFonts w:hint="default" w:ascii="Symbol" w:hAnsi="Symbol"/>
+        <w:rFonts w:ascii="Symbol" w:hAnsi="Symbol" w:hint="default"/>
       </w:rPr>
     </w:lvl>
     <w:lvl w:ilvl="1" w:tplc="08090003" w:tentative="1">
@@ -9762,7 +8890,7 @@
         <w:ind w:left="1440" w:hanging="360"/>
       </w:pPr>
       <w:rPr>
-        <w:rFonts w:hint="default" w:ascii="Courier New" w:hAnsi="Courier New" w:cs="Courier New"/>
+        <w:rFonts w:ascii="Courier New" w:hAnsi="Courier New" w:cs="Courier New" w:hint="default"/>
       </w:rPr>
     </w:lvl>
     <w:lvl w:ilvl="2" w:tplc="08090005" w:tentative="1">
@@ -9774,7 +8902,7 @@
         <w:ind w:left="2160" w:hanging="360"/>
       </w:pPr>
       <w:rPr>
-        <w:rFonts w:hint="default" w:ascii="Wingdings" w:hAnsi="Wingdings"/>
+        <w:rFonts w:ascii="Wingdings" w:hAnsi="Wingdings" w:hint="default"/>
       </w:rPr>
     </w:lvl>
     <w:lvl w:ilvl="3" w:tplc="08090001" w:tentative="1">
@@ -9786,7 +8914,7 @@
         <w:ind w:left="2880" w:hanging="360"/>
       </w:pPr>
       <w:rPr>
-        <w:rFonts w:hint="default" w:ascii="Symbol" w:hAnsi="Symbol"/>
+        <w:rFonts w:ascii="Symbol" w:hAnsi="Symbol" w:hint="default"/>
       </w:rPr>
     </w:lvl>
     <w:lvl w:ilvl="4" w:tplc="08090003" w:tentative="1">
@@ -9798,7 +8926,7 @@
         <w:ind w:left="3600" w:hanging="360"/>
       </w:pPr>
       <w:rPr>
-        <w:rFonts w:hint="default" w:ascii="Courier New" w:hAnsi="Courier New" w:cs="Courier New"/>
+        <w:rFonts w:ascii="Courier New" w:hAnsi="Courier New" w:cs="Courier New" w:hint="default"/>
       </w:rPr>
     </w:lvl>
     <w:lvl w:ilvl="5" w:tplc="08090005" w:tentative="1">
@@ -9810,7 +8938,7 @@
         <w:ind w:left="4320" w:hanging="360"/>
       </w:pPr>
       <w:rPr>
-        <w:rFonts w:hint="default" w:ascii="Wingdings" w:hAnsi="Wingdings"/>
+        <w:rFonts w:ascii="Wingdings" w:hAnsi="Wingdings" w:hint="default"/>
       </w:rPr>
     </w:lvl>
     <w:lvl w:ilvl="6" w:tplc="08090001" w:tentative="1">
@@ -9822,7 +8950,7 @@
         <w:ind w:left="5040" w:hanging="360"/>
       </w:pPr>
       <w:rPr>
-        <w:rFonts w:hint="default" w:ascii="Symbol" w:hAnsi="Symbol"/>
+        <w:rFonts w:ascii="Symbol" w:hAnsi="Symbol" w:hint="default"/>
       </w:rPr>
     </w:lvl>
     <w:lvl w:ilvl="7" w:tplc="08090003" w:tentative="1">
@@ -9834,7 +8962,7 @@
         <w:ind w:left="5760" w:hanging="360"/>
       </w:pPr>
       <w:rPr>
-        <w:rFonts w:hint="default" w:ascii="Courier New" w:hAnsi="Courier New" w:cs="Courier New"/>
+        <w:rFonts w:ascii="Courier New" w:hAnsi="Courier New" w:cs="Courier New" w:hint="default"/>
       </w:rPr>
     </w:lvl>
     <w:lvl w:ilvl="8" w:tplc="08090005" w:tentative="1">
@@ -9846,7 +8974,7 @@
         <w:ind w:left="6480" w:hanging="360"/>
       </w:pPr>
       <w:rPr>
-        <w:rFonts w:hint="default" w:ascii="Wingdings" w:hAnsi="Wingdings"/>
+        <w:rFonts w:ascii="Wingdings" w:hAnsi="Wingdings" w:hint="default"/>
       </w:rPr>
     </w:lvl>
   </w:abstractNum>
@@ -10130,7 +9258,7 @@
         <w:ind w:left="1080" w:hanging="360"/>
       </w:pPr>
       <w:rPr>
-        <w:rFonts w:hint="default" w:ascii="Symbol" w:hAnsi="Symbol"/>
+        <w:rFonts w:ascii="Symbol" w:hAnsi="Symbol" w:hint="default"/>
       </w:rPr>
     </w:lvl>
     <w:lvl w:ilvl="1" w:tplc="04090003" w:tentative="1">
@@ -10142,7 +9270,7 @@
         <w:ind w:left="1800" w:hanging="360"/>
       </w:pPr>
       <w:rPr>
-        <w:rFonts w:hint="default" w:ascii="Courier New" w:hAnsi="Courier New" w:cs="Courier New"/>
+        <w:rFonts w:ascii="Courier New" w:hAnsi="Courier New" w:cs="Courier New" w:hint="default"/>
       </w:rPr>
     </w:lvl>
     <w:lvl w:ilvl="2" w:tplc="04090005" w:tentative="1">
@@ -10154,7 +9282,7 @@
         <w:ind w:left="2520" w:hanging="360"/>
       </w:pPr>
       <w:rPr>
-        <w:rFonts w:hint="default" w:ascii="Wingdings" w:hAnsi="Wingdings"/>
+        <w:rFonts w:ascii="Wingdings" w:hAnsi="Wingdings" w:hint="default"/>
       </w:rPr>
     </w:lvl>
     <w:lvl w:ilvl="3" w:tplc="04090001" w:tentative="1">
@@ -10166,7 +9294,7 @@
         <w:ind w:left="3240" w:hanging="360"/>
       </w:pPr>
       <w:rPr>
-        <w:rFonts w:hint="default" w:ascii="Symbol" w:hAnsi="Symbol"/>
+        <w:rFonts w:ascii="Symbol" w:hAnsi="Symbol" w:hint="default"/>
       </w:rPr>
     </w:lvl>
     <w:lvl w:ilvl="4" w:tplc="04090003" w:tentative="1">
@@ -10178,7 +9306,7 @@
         <w:ind w:left="3960" w:hanging="360"/>
       </w:pPr>
       <w:rPr>
-        <w:rFonts w:hint="default" w:ascii="Courier New" w:hAnsi="Courier New" w:cs="Courier New"/>
+        <w:rFonts w:ascii="Courier New" w:hAnsi="Courier New" w:cs="Courier New" w:hint="default"/>
       </w:rPr>
     </w:lvl>
     <w:lvl w:ilvl="5" w:tplc="04090005" w:tentative="1">
@@ -10190,7 +9318,7 @@
         <w:ind w:left="4680" w:hanging="360"/>
       </w:pPr>
       <w:rPr>
-        <w:rFonts w:hint="default" w:ascii="Wingdings" w:hAnsi="Wingdings"/>
+        <w:rFonts w:ascii="Wingdings" w:hAnsi="Wingdings" w:hint="default"/>
       </w:rPr>
     </w:lvl>
     <w:lvl w:ilvl="6" w:tplc="04090001" w:tentative="1">
@@ -10202,7 +9330,7 @@
         <w:ind w:left="5400" w:hanging="360"/>
       </w:pPr>
       <w:rPr>
-        <w:rFonts w:hint="default" w:ascii="Symbol" w:hAnsi="Symbol"/>
+        <w:rFonts w:ascii="Symbol" w:hAnsi="Symbol" w:hint="default"/>
       </w:rPr>
     </w:lvl>
     <w:lvl w:ilvl="7" w:tplc="04090003" w:tentative="1">
@@ -10214,7 +9342,7 @@
         <w:ind w:left="6120" w:hanging="360"/>
       </w:pPr>
       <w:rPr>
-        <w:rFonts w:hint="default" w:ascii="Courier New" w:hAnsi="Courier New" w:cs="Courier New"/>
+        <w:rFonts w:ascii="Courier New" w:hAnsi="Courier New" w:cs="Courier New" w:hint="default"/>
       </w:rPr>
     </w:lvl>
     <w:lvl w:ilvl="8" w:tplc="04090005" w:tentative="1">
@@ -10226,7 +9354,7 @@
         <w:ind w:left="6840" w:hanging="360"/>
       </w:pPr>
       <w:rPr>
-        <w:rFonts w:hint="default" w:ascii="Wingdings" w:hAnsi="Wingdings"/>
+        <w:rFonts w:ascii="Wingdings" w:hAnsi="Wingdings" w:hint="default"/>
       </w:rPr>
     </w:lvl>
   </w:abstractNum>
@@ -10242,7 +9370,7 @@
         <w:ind w:left="720" w:hanging="360"/>
       </w:pPr>
       <w:rPr>
-        <w:rFonts w:hint="default" w:ascii="Calibri" w:hAnsi="Calibri" w:eastAsia="Calibri" w:cs="Times New Roman"/>
+        <w:rFonts w:ascii="Calibri" w:eastAsia="Calibri" w:hAnsi="Calibri" w:cs="Times New Roman" w:hint="default"/>
       </w:rPr>
     </w:lvl>
     <w:lvl w:ilvl="1" w:tplc="08090003" w:tentative="1">
@@ -10254,7 +9382,7 @@
         <w:ind w:left="1440" w:hanging="360"/>
       </w:pPr>
       <w:rPr>
-        <w:rFonts w:hint="default" w:ascii="Courier New" w:hAnsi="Courier New" w:cs="Courier New"/>
+        <w:rFonts w:ascii="Courier New" w:hAnsi="Courier New" w:cs="Courier New" w:hint="default"/>
       </w:rPr>
     </w:lvl>
     <w:lvl w:ilvl="2" w:tplc="08090005" w:tentative="1">
@@ -10266,7 +9394,7 @@
         <w:ind w:left="2160" w:hanging="360"/>
       </w:pPr>
       <w:rPr>
-        <w:rFonts w:hint="default" w:ascii="Wingdings" w:hAnsi="Wingdings"/>
+        <w:rFonts w:ascii="Wingdings" w:hAnsi="Wingdings" w:hint="default"/>
       </w:rPr>
     </w:lvl>
     <w:lvl w:ilvl="3" w:tplc="08090001" w:tentative="1">
@@ -10278,7 +9406,7 @@
         <w:ind w:left="2880" w:hanging="360"/>
       </w:pPr>
       <w:rPr>
-        <w:rFonts w:hint="default" w:ascii="Symbol" w:hAnsi="Symbol"/>
+        <w:rFonts w:ascii="Symbol" w:hAnsi="Symbol" w:hint="default"/>
       </w:rPr>
     </w:lvl>
     <w:lvl w:ilvl="4" w:tplc="08090003" w:tentative="1">
@@ -10290,7 +9418,7 @@
         <w:ind w:left="3600" w:hanging="360"/>
       </w:pPr>
       <w:rPr>
-        <w:rFonts w:hint="default" w:ascii="Courier New" w:hAnsi="Courier New" w:cs="Courier New"/>
+        <w:rFonts w:ascii="Courier New" w:hAnsi="Courier New" w:cs="Courier New" w:hint="default"/>
       </w:rPr>
     </w:lvl>
     <w:lvl w:ilvl="5" w:tplc="08090005" w:tentative="1">
@@ -10302,7 +9430,7 @@
         <w:ind w:left="4320" w:hanging="360"/>
       </w:pPr>
       <w:rPr>
-        <w:rFonts w:hint="default" w:ascii="Wingdings" w:hAnsi="Wingdings"/>
+        <w:rFonts w:ascii="Wingdings" w:hAnsi="Wingdings" w:hint="default"/>
       </w:rPr>
     </w:lvl>
     <w:lvl w:ilvl="6" w:tplc="08090001" w:tentative="1">
@@ -10314,7 +9442,7 @@
         <w:ind w:left="5040" w:hanging="360"/>
       </w:pPr>
       <w:rPr>
-        <w:rFonts w:hint="default" w:ascii="Symbol" w:hAnsi="Symbol"/>
+        <w:rFonts w:ascii="Symbol" w:hAnsi="Symbol" w:hint="default"/>
       </w:rPr>
     </w:lvl>
     <w:lvl w:ilvl="7" w:tplc="08090003" w:tentative="1">
@@ -10326,7 +9454,7 @@
         <w:ind w:left="5760" w:hanging="360"/>
       </w:pPr>
       <w:rPr>
-        <w:rFonts w:hint="default" w:ascii="Courier New" w:hAnsi="Courier New" w:cs="Courier New"/>
+        <w:rFonts w:ascii="Courier New" w:hAnsi="Courier New" w:cs="Courier New" w:hint="default"/>
       </w:rPr>
     </w:lvl>
     <w:lvl w:ilvl="8" w:tplc="08090005" w:tentative="1">
@@ -10338,7 +9466,7 @@
         <w:ind w:left="6480" w:hanging="360"/>
       </w:pPr>
       <w:rPr>
-        <w:rFonts w:hint="default" w:ascii="Wingdings" w:hAnsi="Wingdings"/>
+        <w:rFonts w:ascii="Wingdings" w:hAnsi="Wingdings" w:hint="default"/>
       </w:rPr>
     </w:lvl>
   </w:abstractNum>
@@ -10827,7 +9955,7 @@
         <w:ind w:left="1440" w:hanging="360"/>
       </w:pPr>
       <w:rPr>
-        <w:rFonts w:hint="default" w:ascii="Symbol" w:hAnsi="Symbol"/>
+        <w:rFonts w:ascii="Symbol" w:hAnsi="Symbol" w:hint="default"/>
       </w:rPr>
     </w:lvl>
     <w:lvl w:ilvl="1" w:tplc="04090003" w:tentative="1">
@@ -10839,7 +9967,7 @@
         <w:ind w:left="2160" w:hanging="360"/>
       </w:pPr>
       <w:rPr>
-        <w:rFonts w:hint="default" w:ascii="Courier New" w:hAnsi="Courier New" w:cs="Courier New"/>
+        <w:rFonts w:ascii="Courier New" w:hAnsi="Courier New" w:cs="Courier New" w:hint="default"/>
       </w:rPr>
     </w:lvl>
     <w:lvl w:ilvl="2" w:tplc="04090005" w:tentative="1">
@@ -10851,7 +9979,7 @@
         <w:ind w:left="2880" w:hanging="360"/>
       </w:pPr>
       <w:rPr>
-        <w:rFonts w:hint="default" w:ascii="Wingdings" w:hAnsi="Wingdings"/>
+        <w:rFonts w:ascii="Wingdings" w:hAnsi="Wingdings" w:hint="default"/>
       </w:rPr>
     </w:lvl>
     <w:lvl w:ilvl="3" w:tplc="04090001" w:tentative="1">
@@ -10863,7 +9991,7 @@
         <w:ind w:left="3600" w:hanging="360"/>
       </w:pPr>
       <w:rPr>
-        <w:rFonts w:hint="default" w:ascii="Symbol" w:hAnsi="Symbol"/>
+        <w:rFonts w:ascii="Symbol" w:hAnsi="Symbol" w:hint="default"/>
       </w:rPr>
     </w:lvl>
     <w:lvl w:ilvl="4" w:tplc="04090003" w:tentative="1">
@@ -10875,7 +10003,7 @@
         <w:ind w:left="4320" w:hanging="360"/>
       </w:pPr>
       <w:rPr>
-        <w:rFonts w:hint="default" w:ascii="Courier New" w:hAnsi="Courier New" w:cs="Courier New"/>
+        <w:rFonts w:ascii="Courier New" w:hAnsi="Courier New" w:cs="Courier New" w:hint="default"/>
       </w:rPr>
     </w:lvl>
     <w:lvl w:ilvl="5" w:tplc="04090005" w:tentative="1">
@@ -10887,7 +10015,7 @@
         <w:ind w:left="5040" w:hanging="360"/>
       </w:pPr>
       <w:rPr>
-        <w:rFonts w:hint="default" w:ascii="Wingdings" w:hAnsi="Wingdings"/>
+        <w:rFonts w:ascii="Wingdings" w:hAnsi="Wingdings" w:hint="default"/>
       </w:rPr>
     </w:lvl>
     <w:lvl w:ilvl="6" w:tplc="04090001" w:tentative="1">
@@ -10899,7 +10027,7 @@
         <w:ind w:left="5760" w:hanging="360"/>
       </w:pPr>
       <w:rPr>
-        <w:rFonts w:hint="default" w:ascii="Symbol" w:hAnsi="Symbol"/>
+        <w:rFonts w:ascii="Symbol" w:hAnsi="Symbol" w:hint="default"/>
       </w:rPr>
     </w:lvl>
     <w:lvl w:ilvl="7" w:tplc="04090003" w:tentative="1">
@@ -10911,7 +10039,7 @@
         <w:ind w:left="6480" w:hanging="360"/>
       </w:pPr>
       <w:rPr>
-        <w:rFonts w:hint="default" w:ascii="Courier New" w:hAnsi="Courier New" w:cs="Courier New"/>
+        <w:rFonts w:ascii="Courier New" w:hAnsi="Courier New" w:cs="Courier New" w:hint="default"/>
       </w:rPr>
     </w:lvl>
     <w:lvl w:ilvl="8" w:tplc="04090005" w:tentative="1">
@@ -10923,7 +10051,7 @@
         <w:ind w:left="7200" w:hanging="360"/>
       </w:pPr>
       <w:rPr>
-        <w:rFonts w:hint="default" w:ascii="Wingdings" w:hAnsi="Wingdings"/>
+        <w:rFonts w:ascii="Wingdings" w:hAnsi="Wingdings" w:hint="default"/>
       </w:rPr>
     </w:lvl>
   </w:abstractNum>
@@ -11025,7 +10153,7 @@
         <w:ind w:left="720" w:hanging="360"/>
       </w:pPr>
       <w:rPr>
-        <w:rFonts w:hint="default" w:ascii="Calibri" w:hAnsi="Calibri" w:eastAsia="Calibri" w:cs="Times New Roman"/>
+        <w:rFonts w:ascii="Calibri" w:eastAsia="Calibri" w:hAnsi="Calibri" w:cs="Times New Roman" w:hint="default"/>
       </w:rPr>
     </w:lvl>
     <w:lvl w:ilvl="1" w:tplc="08090003" w:tentative="1">
@@ -11037,7 +10165,7 @@
         <w:ind w:left="1440" w:hanging="360"/>
       </w:pPr>
       <w:rPr>
-        <w:rFonts w:hint="default" w:ascii="Courier New" w:hAnsi="Courier New" w:cs="Courier New"/>
+        <w:rFonts w:ascii="Courier New" w:hAnsi="Courier New" w:cs="Courier New" w:hint="default"/>
       </w:rPr>
     </w:lvl>
     <w:lvl w:ilvl="2" w:tplc="08090005" w:tentative="1">
@@ -11049,7 +10177,7 @@
         <w:ind w:left="2160" w:hanging="360"/>
       </w:pPr>
       <w:rPr>
-        <w:rFonts w:hint="default" w:ascii="Wingdings" w:hAnsi="Wingdings"/>
+        <w:rFonts w:ascii="Wingdings" w:hAnsi="Wingdings" w:hint="default"/>
       </w:rPr>
     </w:lvl>
     <w:lvl w:ilvl="3" w:tplc="08090001" w:tentative="1">
@@ -11061,7 +10189,7 @@
         <w:ind w:left="2880" w:hanging="360"/>
       </w:pPr>
       <w:rPr>
-        <w:rFonts w:hint="default" w:ascii="Symbol" w:hAnsi="Symbol"/>
+        <w:rFonts w:ascii="Symbol" w:hAnsi="Symbol" w:hint="default"/>
       </w:rPr>
     </w:lvl>
     <w:lvl w:ilvl="4" w:tplc="08090003" w:tentative="1">
@@ -11073,7 +10201,7 @@
         <w:ind w:left="3600" w:hanging="360"/>
       </w:pPr>
       <w:rPr>
-        <w:rFonts w:hint="default" w:ascii="Courier New" w:hAnsi="Courier New" w:cs="Courier New"/>
+        <w:rFonts w:ascii="Courier New" w:hAnsi="Courier New" w:cs="Courier New" w:hint="default"/>
       </w:rPr>
     </w:lvl>
     <w:lvl w:ilvl="5" w:tplc="08090005" w:tentative="1">
@@ -11085,7 +10213,7 @@
         <w:ind w:left="4320" w:hanging="360"/>
       </w:pPr>
       <w:rPr>
-        <w:rFonts w:hint="default" w:ascii="Wingdings" w:hAnsi="Wingdings"/>
+        <w:rFonts w:ascii="Wingdings" w:hAnsi="Wingdings" w:hint="default"/>
       </w:rPr>
     </w:lvl>
     <w:lvl w:ilvl="6" w:tplc="08090001" w:tentative="1">
@@ -11097,7 +10225,7 @@
         <w:ind w:left="5040" w:hanging="360"/>
       </w:pPr>
       <w:rPr>
-        <w:rFonts w:hint="default" w:ascii="Symbol" w:hAnsi="Symbol"/>
+        <w:rFonts w:ascii="Symbol" w:hAnsi="Symbol" w:hint="default"/>
       </w:rPr>
     </w:lvl>
     <w:lvl w:ilvl="7" w:tplc="08090003" w:tentative="1">
@@ -11109,7 +10237,7 @@
         <w:ind w:left="5760" w:hanging="360"/>
       </w:pPr>
       <w:rPr>
-        <w:rFonts w:hint="default" w:ascii="Courier New" w:hAnsi="Courier New" w:cs="Courier New"/>
+        <w:rFonts w:ascii="Courier New" w:hAnsi="Courier New" w:cs="Courier New" w:hint="default"/>
       </w:rPr>
     </w:lvl>
     <w:lvl w:ilvl="8" w:tplc="08090005" w:tentative="1">
@@ -11121,7 +10249,7 @@
         <w:ind w:left="6480" w:hanging="360"/>
       </w:pPr>
       <w:rPr>
-        <w:rFonts w:hint="default" w:ascii="Wingdings" w:hAnsi="Wingdings"/>
+        <w:rFonts w:ascii="Wingdings" w:hAnsi="Wingdings" w:hint="default"/>
       </w:rPr>
     </w:lvl>
   </w:abstractNum>
@@ -11204,7 +10332,7 @@
 </file>
 
 <file path=word/people.xml><?xml version="1.0" encoding="utf-8"?>
-<w15:people xmlns:mc="http://schemas.openxmlformats.org/markup-compatibility/2006" xmlns:w15="http://schemas.microsoft.com/office/word/2012/wordml" mc:Ignorable="w15">
+<w15:people xmlns:wpc="http://schemas.microsoft.com/office/word/2010/wordprocessingCanvas" xmlns:cx="http://schemas.microsoft.com/office/drawing/2014/chartex" xmlns:cx1="http://schemas.microsoft.com/office/drawing/2015/9/8/chartex" xmlns:cx2="http://schemas.microsoft.com/office/drawing/2015/10/21/chartex" xmlns:cx3="http://schemas.microsoft.com/office/drawing/2016/5/9/chartex" xmlns:cx4="http://schemas.microsoft.com/office/drawing/2016/5/10/chartex" xmlns:cx5="http://schemas.microsoft.com/office/drawing/2016/5/11/chartex" xmlns:cx6="http://schemas.microsoft.com/office/drawing/2016/5/12/chartex" xmlns:cx7="http://schemas.microsoft.com/office/drawing/2016/5/13/chartex" xmlns:cx8="http://schemas.microsoft.com/office/drawing/2016/5/14/chartex" xmlns:mc="http://schemas.openxmlformats.org/markup-compatibility/2006" xmlns:aink="http://schemas.microsoft.com/office/drawing/2016/ink" xmlns:am3d="http://schemas.microsoft.com/office/drawing/2017/model3d" xmlns:o="urn:schemas-microsoft-com:office:office" xmlns:r="http://schemas.openxmlformats.org/officeDocument/2006/relationships" xmlns:m="http://schemas.openxmlformats.org/officeDocument/2006/math" xmlns:v="urn:schemas-microsoft-com:vml" xmlns:wp14="http://schemas.microsoft.com/office/word/2010/wordprocessingDrawing" xmlns:wp="http://schemas.openxmlformats.org/drawingml/2006/wordprocessingDrawing" xmlns:w10="urn:schemas-microsoft-com:office:word" xmlns:w="http://schemas.openxmlformats.org/wordprocessingml/2006/main" xmlns:w14="http://schemas.microsoft.com/office/word/2010/wordml" xmlns:w15="http://schemas.microsoft.com/office/word/2012/wordml" xmlns:w16cid="http://schemas.microsoft.com/office/word/2016/wordml/cid" xmlns:w16se="http://schemas.microsoft.com/office/word/2015/wordml/symex" xmlns:wpg="http://schemas.microsoft.com/office/word/2010/wordprocessingGroup" xmlns:wpi="http://schemas.microsoft.com/office/word/2010/wordprocessingInk" xmlns:wne="http://schemas.microsoft.com/office/word/2006/wordml" xmlns:wps="http://schemas.microsoft.com/office/word/2010/wordprocessingShape" mc:Ignorable="w14 w15 w16se w16cid wp14">
   <w15:person w15:author="Alan Gatt">
     <w15:presenceInfo w15:providerId="AD" w15:userId="S::alan.gatt@mcast.edu.mt::71882e68-db97-47bd-aa00-824c073381f4"/>
   </w15:person>
@@ -11216,7 +10344,7 @@
   <w:docDefaults>
     <w:rPrDefault>
       <w:rPr>
-        <w:rFonts w:ascii="Calibri" w:hAnsi="Calibri" w:eastAsia="Calibri" w:cs="Times New Roman"/>
+        <w:rFonts w:ascii="Calibri" w:eastAsia="Calibri" w:hAnsi="Calibri" w:cs="Times New Roman"/>
         <w:lang w:val="en-US" w:eastAsia="en-US" w:bidi="ar-SA"/>
       </w:rPr>
     </w:rPrDefault>
@@ -11225,14 +10353,14 @@
   <w:latentStyles w:defLockedState="0" w:defUIPriority="99" w:defSemiHidden="0" w:defUnhideWhenUsed="0" w:defQFormat="0" w:count="376">
     <w:lsdException w:name="Normal" w:uiPriority="0" w:qFormat="1"/>
     <w:lsdException w:name="heading 1" w:uiPriority="0" w:qFormat="1"/>
-    <w:lsdException w:name="heading 2" w:uiPriority="9" w:semiHidden="1" w:unhideWhenUsed="1" w:qFormat="1"/>
-    <w:lsdException w:name="heading 3" w:uiPriority="9" w:semiHidden="1" w:unhideWhenUsed="1" w:qFormat="1"/>
-    <w:lsdException w:name="heading 4" w:uiPriority="9" w:semiHidden="1" w:unhideWhenUsed="1" w:qFormat="1"/>
-    <w:lsdException w:name="heading 5" w:uiPriority="9" w:semiHidden="1" w:unhideWhenUsed="1" w:qFormat="1"/>
-    <w:lsdException w:name="heading 6" w:uiPriority="9" w:semiHidden="1" w:unhideWhenUsed="1" w:qFormat="1"/>
-    <w:lsdException w:name="heading 7" w:uiPriority="9" w:semiHidden="1" w:unhideWhenUsed="1" w:qFormat="1"/>
-    <w:lsdException w:name="heading 8" w:uiPriority="9" w:semiHidden="1" w:unhideWhenUsed="1" w:qFormat="1"/>
-    <w:lsdException w:name="heading 9" w:uiPriority="9" w:semiHidden="1" w:unhideWhenUsed="1" w:qFormat="1"/>
+    <w:lsdException w:name="heading 2" w:semiHidden="1" w:uiPriority="9" w:unhideWhenUsed="1" w:qFormat="1"/>
+    <w:lsdException w:name="heading 3" w:semiHidden="1" w:uiPriority="9" w:unhideWhenUsed="1" w:qFormat="1"/>
+    <w:lsdException w:name="heading 4" w:semiHidden="1" w:uiPriority="9" w:unhideWhenUsed="1" w:qFormat="1"/>
+    <w:lsdException w:name="heading 5" w:semiHidden="1" w:uiPriority="9" w:unhideWhenUsed="1" w:qFormat="1"/>
+    <w:lsdException w:name="heading 6" w:semiHidden="1" w:uiPriority="9" w:unhideWhenUsed="1" w:qFormat="1"/>
+    <w:lsdException w:name="heading 7" w:semiHidden="1" w:uiPriority="9" w:unhideWhenUsed="1" w:qFormat="1"/>
+    <w:lsdException w:name="heading 8" w:semiHidden="1" w:uiPriority="9" w:unhideWhenUsed="1" w:qFormat="1"/>
+    <w:lsdException w:name="heading 9" w:semiHidden="1" w:uiPriority="9" w:unhideWhenUsed="1" w:qFormat="1"/>
     <w:lsdException w:name="index 1" w:semiHidden="1" w:unhideWhenUsed="1"/>
     <w:lsdException w:name="index 2" w:semiHidden="1" w:unhideWhenUsed="1"/>
     <w:lsdException w:name="index 3" w:semiHidden="1" w:unhideWhenUsed="1"/>
@@ -11242,29 +10370,29 @@
     <w:lsdException w:name="index 7" w:semiHidden="1" w:unhideWhenUsed="1"/>
     <w:lsdException w:name="index 8" w:semiHidden="1" w:unhideWhenUsed="1"/>
     <w:lsdException w:name="index 9" w:semiHidden="1" w:unhideWhenUsed="1"/>
-    <w:lsdException w:name="toc 1" w:uiPriority="39" w:semiHidden="1" w:unhideWhenUsed="1"/>
-    <w:lsdException w:name="toc 2" w:uiPriority="39" w:semiHidden="1" w:unhideWhenUsed="1"/>
-    <w:lsdException w:name="toc 3" w:uiPriority="39" w:semiHidden="1" w:unhideWhenUsed="1"/>
-    <w:lsdException w:name="toc 4" w:uiPriority="39" w:semiHidden="1" w:unhideWhenUsed="1"/>
-    <w:lsdException w:name="toc 5" w:uiPriority="39" w:semiHidden="1" w:unhideWhenUsed="1"/>
-    <w:lsdException w:name="toc 6" w:uiPriority="39" w:semiHidden="1" w:unhideWhenUsed="1"/>
-    <w:lsdException w:name="toc 7" w:uiPriority="39" w:semiHidden="1" w:unhideWhenUsed="1"/>
-    <w:lsdException w:name="toc 8" w:uiPriority="39" w:semiHidden="1" w:unhideWhenUsed="1"/>
-    <w:lsdException w:name="toc 9" w:uiPriority="39" w:semiHidden="1" w:unhideWhenUsed="1"/>
+    <w:lsdException w:name="toc 1" w:semiHidden="1" w:uiPriority="39" w:unhideWhenUsed="1"/>
+    <w:lsdException w:name="toc 2" w:semiHidden="1" w:uiPriority="39" w:unhideWhenUsed="1"/>
+    <w:lsdException w:name="toc 3" w:semiHidden="1" w:uiPriority="39" w:unhideWhenUsed="1"/>
+    <w:lsdException w:name="toc 4" w:semiHidden="1" w:uiPriority="39" w:unhideWhenUsed="1"/>
+    <w:lsdException w:name="toc 5" w:semiHidden="1" w:uiPriority="39" w:unhideWhenUsed="1"/>
+    <w:lsdException w:name="toc 6" w:semiHidden="1" w:uiPriority="39" w:unhideWhenUsed="1"/>
+    <w:lsdException w:name="toc 7" w:semiHidden="1" w:uiPriority="39" w:unhideWhenUsed="1"/>
+    <w:lsdException w:name="toc 8" w:semiHidden="1" w:uiPriority="39" w:unhideWhenUsed="1"/>
+    <w:lsdException w:name="toc 9" w:semiHidden="1" w:uiPriority="39" w:unhideWhenUsed="1"/>
     <w:lsdException w:name="Normal Indent" w:semiHidden="1" w:unhideWhenUsed="1"/>
     <w:lsdException w:name="footnote text" w:semiHidden="1" w:unhideWhenUsed="1"/>
     <w:lsdException w:name="annotation text" w:semiHidden="1" w:unhideWhenUsed="1"/>
     <w:lsdException w:name="header" w:semiHidden="1" w:unhideWhenUsed="1"/>
     <w:lsdException w:name="footer" w:semiHidden="1" w:unhideWhenUsed="1"/>
     <w:lsdException w:name="index heading" w:semiHidden="1" w:unhideWhenUsed="1"/>
-    <w:lsdException w:name="caption" w:uiPriority="35" w:semiHidden="1" w:unhideWhenUsed="1" w:qFormat="1"/>
+    <w:lsdException w:name="caption" w:semiHidden="1" w:uiPriority="35" w:unhideWhenUsed="1" w:qFormat="1"/>
     <w:lsdException w:name="table of figures" w:semiHidden="1" w:unhideWhenUsed="1"/>
     <w:lsdException w:name="envelope address" w:semiHidden="1" w:unhideWhenUsed="1"/>
     <w:lsdException w:name="envelope return" w:semiHidden="1" w:unhideWhenUsed="1"/>
     <w:lsdException w:name="footnote reference" w:semiHidden="1" w:unhideWhenUsed="1"/>
     <w:lsdException w:name="annotation reference" w:semiHidden="1" w:unhideWhenUsed="1"/>
     <w:lsdException w:name="line number" w:semiHidden="1" w:unhideWhenUsed="1"/>
-    <w:lsdException w:name="page number" w:uiPriority="0" w:semiHidden="1" w:unhideWhenUsed="1"/>
+    <w:lsdException w:name="page number" w:semiHidden="1" w:uiPriority="0" w:unhideWhenUsed="1"/>
     <w:lsdException w:name="endnote reference" w:semiHidden="1" w:unhideWhenUsed="1"/>
     <w:lsdException w:name="endnote text" w:semiHidden="1" w:unhideWhenUsed="1"/>
     <w:lsdException w:name="table of authorities" w:semiHidden="1" w:unhideWhenUsed="1"/>
@@ -11288,7 +10416,7 @@
     <w:lsdException w:name="Title" w:uiPriority="10" w:qFormat="1"/>
     <w:lsdException w:name="Closing" w:semiHidden="1" w:unhideWhenUsed="1"/>
     <w:lsdException w:name="Signature" w:semiHidden="1" w:unhideWhenUsed="1"/>
-    <w:lsdException w:name="Default Paragraph Font" w:uiPriority="1" w:semiHidden="1" w:unhideWhenUsed="1"/>
+    <w:lsdException w:name="Default Paragraph Font" w:semiHidden="1" w:uiPriority="1" w:unhideWhenUsed="1"/>
     <w:lsdException w:name="Body Text" w:semiHidden="1" w:unhideWhenUsed="1"/>
     <w:lsdException w:name="Body Text Indent" w:semiHidden="1" w:unhideWhenUsed="1"/>
     <w:lsdException w:name="List Continue" w:semiHidden="1" w:unhideWhenUsed="1"/>
@@ -11308,7 +10436,7 @@
     <w:lsdException w:name="Body Text Indent 2" w:semiHidden="1" w:unhideWhenUsed="1"/>
     <w:lsdException w:name="Body Text Indent 3" w:semiHidden="1" w:unhideWhenUsed="1"/>
     <w:lsdException w:name="Block Text" w:semiHidden="1" w:unhideWhenUsed="1"/>
-    <w:lsdException w:name="Hyperlink" w:uiPriority="0" w:semiHidden="1" w:unhideWhenUsed="1"/>
+    <w:lsdException w:name="Hyperlink" w:semiHidden="1" w:uiPriority="0" w:unhideWhenUsed="1"/>
     <w:lsdException w:name="FollowedHyperlink" w:semiHidden="1" w:unhideWhenUsed="1"/>
     <w:lsdException w:name="Strong" w:uiPriority="22" w:qFormat="1"/>
     <w:lsdException w:name="Emphasis" w:uiPriority="20" w:qFormat="1"/>
@@ -11317,7 +10445,7 @@
     <w:lsdException w:name="E-mail Signature" w:semiHidden="1" w:unhideWhenUsed="1"/>
     <w:lsdException w:name="HTML Top of Form" w:semiHidden="1" w:unhideWhenUsed="1"/>
     <w:lsdException w:name="HTML Bottom of Form" w:semiHidden="1" w:unhideWhenUsed="1"/>
-    <w:lsdException w:name="Normal (Web)" w:uiPriority="0" w:semiHidden="1" w:unhideWhenUsed="1"/>
+    <w:lsdException w:name="Normal (Web)" w:semiHidden="1" w:uiPriority="0" w:unhideWhenUsed="1"/>
     <w:lsdException w:name="HTML Acronym" w:semiHidden="1" w:unhideWhenUsed="1"/>
     <w:lsdException w:name="HTML Address" w:semiHidden="1" w:unhideWhenUsed="1"/>
     <w:lsdException w:name="HTML Cite" w:semiHidden="1" w:unhideWhenUsed="1"/>
@@ -11488,8 +10616,8 @@
     <w:lsdException w:name="Subtle Reference" w:uiPriority="31" w:qFormat="1"/>
     <w:lsdException w:name="Intense Reference" w:uiPriority="32" w:qFormat="1"/>
     <w:lsdException w:name="Book Title" w:uiPriority="33" w:qFormat="1"/>
-    <w:lsdException w:name="Bibliography" w:uiPriority="37" w:semiHidden="1" w:unhideWhenUsed="1"/>
-    <w:lsdException w:name="TOC Heading" w:uiPriority="39" w:semiHidden="1" w:unhideWhenUsed="1" w:qFormat="1"/>
+    <w:lsdException w:name="Bibliography" w:semiHidden="1" w:uiPriority="37" w:unhideWhenUsed="1"/>
+    <w:lsdException w:name="TOC Heading" w:semiHidden="1" w:uiPriority="39" w:unhideWhenUsed="1" w:qFormat="1"/>
     <w:lsdException w:name="Plain Table 1" w:uiPriority="41"/>
     <w:lsdException w:name="Plain Table 2" w:uiPriority="42"/>
     <w:lsdException w:name="Plain Table 3" w:uiPriority="43"/>
@@ -11600,7 +10728,7 @@
     <w:lsdException w:name="Unresolved Mention" w:semiHidden="1" w:unhideWhenUsed="1"/>
     <w:lsdException w:name="Smart Link" w:semiHidden="1" w:unhideWhenUsed="1"/>
   </w:latentStyles>
-  <w:style w:type="paragraph" w:styleId="Normal" w:default="1">
+  <w:style w:type="paragraph" w:default="1" w:styleId="Normal">
     <w:name w:val="Normal"/>
     <w:qFormat/>
     <w:rsid w:val="002D665E"/>
@@ -11622,7 +10750,7 @@
       <w:outlineLvl w:val="0"/>
     </w:pPr>
     <w:rPr>
-      <w:rFonts w:ascii="Trebuchet MS" w:hAnsi="Trebuchet MS" w:eastAsia="Times New Roman"/>
+      <w:rFonts w:ascii="Trebuchet MS" w:eastAsia="Times New Roman" w:hAnsi="Trebuchet MS"/>
       <w:b/>
       <w:bCs/>
       <w:color w:val="98ADE0"/>
@@ -11647,7 +10775,7 @@
       <w:outlineLvl w:val="1"/>
     </w:pPr>
     <w:rPr>
-      <w:rFonts w:ascii="Cambria" w:hAnsi="Cambria" w:eastAsia="Times New Roman"/>
+      <w:rFonts w:ascii="Cambria" w:eastAsia="Times New Roman" w:hAnsi="Cambria"/>
       <w:b/>
       <w:bCs/>
       <w:i/>
@@ -11678,13 +10806,13 @@
       <w:lang w:val="x-none" w:eastAsia="x-none"/>
     </w:rPr>
   </w:style>
-  <w:style w:type="character" w:styleId="DefaultParagraphFont" w:default="1">
+  <w:style w:type="character" w:default="1" w:styleId="DefaultParagraphFont">
     <w:name w:val="Default Paragraph Font"/>
     <w:uiPriority w:val="1"/>
     <w:semiHidden/>
     <w:unhideWhenUsed/>
   </w:style>
-  <w:style w:type="table" w:styleId="TableNormal" w:default="1">
+  <w:style w:type="table" w:default="1" w:styleId="TableNormal">
     <w:name w:val="Normal Table"/>
     <w:uiPriority w:val="99"/>
     <w:semiHidden/>
@@ -11699,7 +10827,7 @@
       </w:tblCellMar>
     </w:tblPr>
   </w:style>
-  <w:style w:type="numbering" w:styleId="NoList" w:default="1">
+  <w:style w:type="numbering" w:default="1" w:styleId="NoList">
     <w:name w:val="No List"/>
     <w:uiPriority w:val="99"/>
     <w:semiHidden/>
@@ -11723,12 +10851,12 @@
     <w:rsid w:val="00E56742"/>
     <w:tblPr>
       <w:tblBorders>
-        <w:top w:val="single" w:color="000000" w:sz="4" w:space="0"/>
-        <w:left w:val="single" w:color="000000" w:sz="4" w:space="0"/>
-        <w:bottom w:val="single" w:color="000000" w:sz="4" w:space="0"/>
-        <w:right w:val="single" w:color="000000" w:sz="4" w:space="0"/>
-        <w:insideH w:val="single" w:color="000000" w:sz="4" w:space="0"/>
-        <w:insideV w:val="single" w:color="000000" w:sz="4" w:space="0"/>
+        <w:top w:val="single" w:sz="4" w:space="0" w:color="000000"/>
+        <w:left w:val="single" w:sz="4" w:space="0" w:color="000000"/>
+        <w:bottom w:val="single" w:sz="4" w:space="0" w:color="000000"/>
+        <w:right w:val="single" w:sz="4" w:space="0" w:color="000000"/>
+        <w:insideH w:val="single" w:sz="4" w:space="0" w:color="000000"/>
+        <w:insideV w:val="single" w:sz="4" w:space="0" w:color="000000"/>
       </w:tblBorders>
     </w:tblPr>
   </w:style>
@@ -11773,7 +10901,7 @@
       <w:spacing w:before="100" w:beforeAutospacing="1" w:after="100" w:afterAutospacing="1" w:line="240" w:lineRule="auto"/>
     </w:pPr>
     <w:rPr>
-      <w:rFonts w:ascii="Times New Roman" w:hAnsi="Times New Roman" w:eastAsia="Times New Roman"/>
+      <w:rFonts w:ascii="Times New Roman" w:eastAsia="Times New Roman" w:hAnsi="Times New Roman"/>
       <w:sz w:val="24"/>
       <w:szCs w:val="24"/>
     </w:rPr>
@@ -11796,7 +10924,7 @@
       <w:lang w:val="x-none" w:eastAsia="x-none"/>
     </w:rPr>
   </w:style>
-  <w:style w:type="character" w:styleId="BalloonTextChar" w:customStyle="1">
+  <w:style w:type="character" w:customStyle="1" w:styleId="BalloonTextChar">
     <w:name w:val="Balloon Text Char"/>
     <w:link w:val="BalloonText"/>
     <w:uiPriority w:val="99"/>
@@ -11825,7 +10953,7 @@
       <w:lang w:val="x-none" w:eastAsia="x-none"/>
     </w:rPr>
   </w:style>
-  <w:style w:type="character" w:styleId="FooterChar" w:customStyle="1">
+  <w:style w:type="character" w:customStyle="1" w:styleId="FooterChar">
     <w:name w:val="Footer Char"/>
     <w:link w:val="Footer"/>
     <w:uiPriority w:val="99"/>
@@ -11835,7 +10963,7 @@
       <w:szCs w:val="22"/>
     </w:rPr>
   </w:style>
-  <w:style w:type="character" w:styleId="HeaderChar" w:customStyle="1">
+  <w:style w:type="character" w:customStyle="1" w:styleId="HeaderChar">
     <w:name w:val="Header Char"/>
     <w:link w:val="Header"/>
     <w:uiPriority w:val="99"/>
@@ -11862,7 +10990,7 @@
       <w:lang w:val="x-none" w:eastAsia="x-none"/>
     </w:rPr>
   </w:style>
-  <w:style w:type="character" w:styleId="DocumentMapChar" w:customStyle="1">
+  <w:style w:type="character" w:customStyle="1" w:styleId="DocumentMapChar">
     <w:name w:val="Document Map Char"/>
     <w:link w:val="DocumentMap"/>
     <w:uiPriority w:val="99"/>
@@ -11874,14 +11002,14 @@
       <w:szCs w:val="16"/>
     </w:rPr>
   </w:style>
-  <w:style w:type="character" w:styleId="Heading2Char" w:customStyle="1">
+  <w:style w:type="character" w:customStyle="1" w:styleId="Heading2Char">
     <w:name w:val="Heading 2 Char"/>
     <w:link w:val="Heading2"/>
     <w:uiPriority w:val="9"/>
     <w:semiHidden/>
     <w:rsid w:val="00332A11"/>
     <w:rPr>
-      <w:rFonts w:ascii="Cambria" w:hAnsi="Cambria" w:eastAsia="Times New Roman" w:cs="Times New Roman"/>
+      <w:rFonts w:ascii="Cambria" w:eastAsia="Times New Roman" w:hAnsi="Cambria" w:cs="Times New Roman"/>
       <w:b/>
       <w:bCs/>
       <w:i/>
@@ -11890,21 +11018,21 @@
       <w:szCs w:val="28"/>
     </w:rPr>
   </w:style>
-  <w:style w:type="character" w:styleId="Heading6Char" w:customStyle="1">
+  <w:style w:type="character" w:customStyle="1" w:styleId="Heading6Char">
     <w:name w:val="Heading 6 Char"/>
     <w:link w:val="Heading6"/>
     <w:uiPriority w:val="9"/>
     <w:semiHidden/>
     <w:rsid w:val="00332A11"/>
     <w:rPr>
-      <w:rFonts w:ascii="Calibri" w:hAnsi="Calibri" w:eastAsia="Times New Roman" w:cs="Times New Roman"/>
+      <w:rFonts w:ascii="Calibri" w:eastAsia="Times New Roman" w:hAnsi="Calibri" w:cs="Times New Roman"/>
       <w:b/>
       <w:bCs/>
       <w:sz w:val="22"/>
       <w:szCs w:val="22"/>
     </w:rPr>
   </w:style>
-  <w:style w:type="paragraph" w:styleId="Default" w:customStyle="1">
+  <w:style w:type="paragraph" w:customStyle="1" w:styleId="Default">
     <w:name w:val="Default"/>
     <w:rsid w:val="008E0A8E"/>
     <w:pPr>
@@ -11913,11 +11041,40 @@
       <w:adjustRightInd w:val="0"/>
     </w:pPr>
     <w:rPr>
-      <w:rFonts w:ascii="Arial" w:hAnsi="Arial" w:eastAsia="Times New Roman" w:cs="Arial"/>
+      <w:rFonts w:ascii="Arial" w:eastAsia="Times New Roman" w:hAnsi="Arial" w:cs="Arial"/>
       <w:color w:val="000000"/>
       <w:sz w:val="24"/>
       <w:szCs w:val="24"/>
       <w:lang w:val="en-GB" w:eastAsia="en-GB"/>
+    </w:rPr>
+  </w:style>
+  <w:style w:type="paragraph" w:styleId="CommentText">
+    <w:name w:val="annotation text"/>
+    <w:basedOn w:val="Normal"/>
+    <w:link w:val="CommentTextChar"/>
+    <w:uiPriority w:val="99"/>
+    <w:semiHidden/>
+    <w:unhideWhenUsed/>
+    <w:rPr>
+      <w:sz w:val="20"/>
+      <w:szCs w:val="20"/>
+    </w:rPr>
+  </w:style>
+  <w:style w:type="character" w:customStyle="1" w:styleId="CommentTextChar">
+    <w:name w:val="Comment Text Char"/>
+    <w:basedOn w:val="DefaultParagraphFont"/>
+    <w:link w:val="CommentText"/>
+    <w:uiPriority w:val="99"/>
+    <w:semiHidden/>
+  </w:style>
+  <w:style w:type="character" w:styleId="CommentReference">
+    <w:name w:val="annotation reference"/>
+    <w:uiPriority w:val="99"/>
+    <w:semiHidden/>
+    <w:unhideWhenUsed/>
+    <w:rPr>
+      <w:sz w:val="16"/>
+      <w:szCs w:val="16"/>
     </w:rPr>
   </w:style>
 </w:styles>
@@ -12223,7 +11380,7 @@
 </file>
 
 <file path=customXml/itemProps1.xml><?xml version="1.0" encoding="utf-8"?>
-<ds:datastoreItem xmlns:ds="http://schemas.openxmlformats.org/officeDocument/2006/customXml" ds:itemID="{C59B3629-C7E3-4C4A-BDB4-8E154F3F510E}">
+<ds:datastoreItem xmlns:ds="http://schemas.openxmlformats.org/officeDocument/2006/customXml" ds:itemID="{DC74D47A-CA01-40C0-B730-F9ACF0E35146}">
   <ds:schemaRefs>
     <ds:schemaRef ds:uri="http://schemas.openxmlformats.org/officeDocument/2006/bibliography"/>
   </ds:schemaRefs>

</xml_diff>